<commit_message>
Adding Copy Constructor and Exceptions
</commit_message>
<xml_diff>
--- a/Egzui.docx
+++ b/Egzui.docx
@@ -113,7 +113,21 @@
         <w:rPr>
           <w:sz w:val="24"/>
         </w:rPr>
-        <w:t>static int z;</w:t>
+        <w:t xml:space="preserve">static </w:t>
+      </w:r>
+      <w:proofErr w:type="spellStart"/>
+      <w:r>
+        <w:rPr>
+          <w:sz w:val="24"/>
+        </w:rPr>
+        <w:t>int</w:t>
+      </w:r>
+      <w:proofErr w:type="spellEnd"/>
+      <w:r>
+        <w:rPr>
+          <w:sz w:val="24"/>
+        </w:rPr>
+        <w:t xml:space="preserve"> z;</w:t>
       </w:r>
     </w:p>
     <w:p>
@@ -173,7 +187,21 @@
         <w:rPr>
           <w:sz w:val="24"/>
         </w:rPr>
-        <w:t xml:space="preserve">= tmp; </w:t>
+        <w:t xml:space="preserve">= </w:t>
+      </w:r>
+      <w:proofErr w:type="spellStart"/>
+      <w:r>
+        <w:rPr>
+          <w:sz w:val="24"/>
+        </w:rPr>
+        <w:t>tmp</w:t>
+      </w:r>
+      <w:proofErr w:type="spellEnd"/>
+      <w:r>
+        <w:rPr>
+          <w:sz w:val="24"/>
+        </w:rPr>
+        <w:t xml:space="preserve">; </w:t>
       </w:r>
       <w:r>
         <w:rPr>
@@ -182,75 +210,90 @@
         </w:rPr>
         <w:t xml:space="preserve">} </w:t>
       </w:r>
+      <w:r>
+        <w:fldChar w:fldCharType="begin"/>
+      </w:r>
+      <w:r>
+        <w:instrText xml:space="preserve"> HYPERLINK "file:///\\\\Privatus" </w:instrText>
+      </w:r>
+      <w:r>
+        <w:fldChar w:fldCharType="separate"/>
+      </w:r>
+      <w:r>
+        <w:rPr>
+          <w:rStyle w:val="Hyperlink"/>
+          <w:sz w:val="24"/>
+          <w:lang w:val="lt-LT"/>
+        </w:rPr>
+        <w:t>\\Privatus</w:t>
+      </w:r>
+      <w:r>
+        <w:rPr>
+          <w:rStyle w:val="Hyperlink"/>
+          <w:sz w:val="24"/>
+          <w:lang w:val="lt-LT"/>
+        </w:rPr>
+        <w:fldChar w:fldCharType="end"/>
+      </w:r>
+      <w:r>
+        <w:rPr>
+          <w:sz w:val="24"/>
+          <w:lang w:val="lt-LT"/>
+        </w:rPr>
+        <w:t xml:space="preserve"> konstruktorius </w:t>
+      </w:r>
+      <w:r>
+        <w:rPr>
+          <w:b/>
+          <w:sz w:val="24"/>
+          <w:lang w:val="lt-LT"/>
+        </w:rPr>
+        <w:t>WTF?</w:t>
+      </w:r>
+    </w:p>
+    <w:p>
+      <w:pPr>
+        <w:spacing w:after="0"/>
+        <w:rPr>
+          <w:sz w:val="24"/>
+        </w:rPr>
+      </w:pPr>
+      <w:r>
+        <w:rPr>
+          <w:sz w:val="24"/>
+          <w:lang w:val="lt-LT"/>
+        </w:rPr>
+        <w:t>public</w:t>
+      </w:r>
+      <w:r>
+        <w:rPr>
+          <w:sz w:val="24"/>
+          <w:lang w:val="lt-LT"/>
+        </w:rPr>
+        <w:t xml:space="preserve"> static Point</w:t>
+      </w:r>
+      <w:r>
+        <w:rPr>
+          <w:sz w:val="24"/>
+          <w:lang w:val="lt-LT"/>
+        </w:rPr>
+        <w:t xml:space="preserve"> createWithVal(int tmp</w:t>
+      </w:r>
+      <w:r>
+        <w:rPr>
+          <w:sz w:val="24"/>
+          <w:lang w:val="lt-LT"/>
+        </w:rPr>
+        <w:t>) { return new Point(tmp); }</w:t>
+      </w:r>
+      <w:r>
+        <w:rPr>
+          <w:sz w:val="24"/>
+          <w:lang w:val="lt-LT"/>
+        </w:rPr>
+        <w:t xml:space="preserve"> </w:t>
+      </w:r>
       <w:hyperlink r:id="rId5" w:history="1">
-        <w:r>
-          <w:rPr>
-            <w:rStyle w:val="Hyperlink"/>
-            <w:sz w:val="24"/>
-            <w:lang w:val="lt-LT"/>
-          </w:rPr>
-          <w:t>\\Privatus</w:t>
-        </w:r>
-      </w:hyperlink>
-      <w:r>
-        <w:rPr>
-          <w:sz w:val="24"/>
-          <w:lang w:val="lt-LT"/>
-        </w:rPr>
-        <w:t xml:space="preserve"> konstruktorius </w:t>
-      </w:r>
-      <w:r>
-        <w:rPr>
-          <w:b/>
-          <w:sz w:val="24"/>
-          <w:lang w:val="lt-LT"/>
-        </w:rPr>
-        <w:t>WTF?</w:t>
-      </w:r>
-    </w:p>
-    <w:p>
-      <w:pPr>
-        <w:spacing w:after="0"/>
-        <w:rPr>
-          <w:sz w:val="24"/>
-        </w:rPr>
-      </w:pPr>
-      <w:r>
-        <w:rPr>
-          <w:sz w:val="24"/>
-          <w:lang w:val="lt-LT"/>
-        </w:rPr>
-        <w:t>public</w:t>
-      </w:r>
-      <w:r>
-        <w:rPr>
-          <w:sz w:val="24"/>
-          <w:lang w:val="lt-LT"/>
-        </w:rPr>
-        <w:t xml:space="preserve"> static Point</w:t>
-      </w:r>
-      <w:r>
-        <w:rPr>
-          <w:sz w:val="24"/>
-          <w:lang w:val="lt-LT"/>
-        </w:rPr>
-        <w:t xml:space="preserve"> createWithVal(int tmp</w:t>
-      </w:r>
-      <w:r>
-        <w:rPr>
-          <w:sz w:val="24"/>
-          <w:lang w:val="lt-LT"/>
-        </w:rPr>
-        <w:t>) { return new Point(tmp); }</w:t>
-      </w:r>
-      <w:r>
-        <w:rPr>
-          <w:sz w:val="24"/>
-          <w:lang w:val="lt-LT"/>
-        </w:rPr>
-        <w:t xml:space="preserve"> </w:t>
-      </w:r>
-      <w:hyperlink r:id="rId6" w:history="1">
         <w:r>
           <w:rPr>
             <w:rStyle w:val="Hyperlink"/>
@@ -305,16 +348,31 @@
         </w:rPr>
         <w:t xml:space="preserve">} </w:t>
       </w:r>
-      <w:hyperlink r:id="rId7" w:history="1">
-        <w:r>
-          <w:rPr>
-            <w:rStyle w:val="Hyperlink"/>
-            <w:sz w:val="24"/>
-            <w:lang w:val="lt-LT"/>
-          </w:rPr>
-          <w:t>\\EROR</w:t>
-        </w:r>
-      </w:hyperlink>
+      <w:r>
+        <w:fldChar w:fldCharType="begin"/>
+      </w:r>
+      <w:r>
+        <w:instrText xml:space="preserve"> HYPERLINK "file:///\\\\EROR" </w:instrText>
+      </w:r>
+      <w:r>
+        <w:fldChar w:fldCharType="separate"/>
+      </w:r>
+      <w:r>
+        <w:rPr>
+          <w:rStyle w:val="Hyperlink"/>
+          <w:sz w:val="24"/>
+          <w:lang w:val="lt-LT"/>
+        </w:rPr>
+        <w:t>\\EROR</w:t>
+      </w:r>
+      <w:r>
+        <w:rPr>
+          <w:rStyle w:val="Hyperlink"/>
+          <w:sz w:val="24"/>
+          <w:lang w:val="lt-LT"/>
+        </w:rPr>
+        <w:fldChar w:fldCharType="end"/>
+      </w:r>
       <w:r>
         <w:rPr>
           <w:sz w:val="24"/>
@@ -382,16 +440,31 @@
         </w:rPr>
         <w:t xml:space="preserve">{ sout(z); } </w:t>
       </w:r>
-      <w:hyperlink r:id="rId8" w:history="1">
-        <w:r>
-          <w:rPr>
-            <w:rStyle w:val="Hyperlink"/>
-            <w:sz w:val="24"/>
-            <w:lang w:val="lt-LT"/>
-          </w:rPr>
-          <w:t>\\Viskas</w:t>
-        </w:r>
-      </w:hyperlink>
+      <w:r>
+        <w:fldChar w:fldCharType="begin"/>
+      </w:r>
+      <w:r>
+        <w:instrText xml:space="preserve"> HYPERLINK "file:///\\\\Viskas" </w:instrText>
+      </w:r>
+      <w:r>
+        <w:fldChar w:fldCharType="separate"/>
+      </w:r>
+      <w:r>
+        <w:rPr>
+          <w:rStyle w:val="Hyperlink"/>
+          <w:sz w:val="24"/>
+          <w:lang w:val="lt-LT"/>
+        </w:rPr>
+        <w:t>\\Viskas</w:t>
+      </w:r>
+      <w:r>
+        <w:rPr>
+          <w:rStyle w:val="Hyperlink"/>
+          <w:sz w:val="24"/>
+          <w:lang w:val="lt-LT"/>
+        </w:rPr>
+        <w:fldChar w:fldCharType="end"/>
+      </w:r>
       <w:r>
         <w:rPr>
           <w:sz w:val="24"/>
@@ -470,11 +543,131 @@
         </w:rPr>
         <w:t xml:space="preserve">New </w:t>
       </w:r>
-      <w:r>
-        <w:rPr>
-          <w:sz w:val="24"/>
-        </w:rPr>
-        <w:t>sukuriam naują unikalų objektą ir mum yra gražinamas reference(adresas/nuoroda).</w:t>
+      <w:proofErr w:type="spellStart"/>
+      <w:r>
+        <w:rPr>
+          <w:sz w:val="24"/>
+        </w:rPr>
+        <w:t>sukuriam</w:t>
+      </w:r>
+      <w:proofErr w:type="spellEnd"/>
+      <w:r>
+        <w:rPr>
+          <w:sz w:val="24"/>
+        </w:rPr>
+        <w:t xml:space="preserve"> </w:t>
+      </w:r>
+      <w:proofErr w:type="spellStart"/>
+      <w:r>
+        <w:rPr>
+          <w:sz w:val="24"/>
+        </w:rPr>
+        <w:t>naują</w:t>
+      </w:r>
+      <w:proofErr w:type="spellEnd"/>
+      <w:r>
+        <w:rPr>
+          <w:sz w:val="24"/>
+        </w:rPr>
+        <w:t xml:space="preserve"> </w:t>
+      </w:r>
+      <w:proofErr w:type="spellStart"/>
+      <w:r>
+        <w:rPr>
+          <w:sz w:val="24"/>
+        </w:rPr>
+        <w:t>unikalų</w:t>
+      </w:r>
+      <w:proofErr w:type="spellEnd"/>
+      <w:r>
+        <w:rPr>
+          <w:sz w:val="24"/>
+        </w:rPr>
+        <w:t xml:space="preserve"> </w:t>
+      </w:r>
+      <w:proofErr w:type="spellStart"/>
+      <w:r>
+        <w:rPr>
+          <w:sz w:val="24"/>
+        </w:rPr>
+        <w:t>objektą</w:t>
+      </w:r>
+      <w:proofErr w:type="spellEnd"/>
+      <w:r>
+        <w:rPr>
+          <w:sz w:val="24"/>
+        </w:rPr>
+        <w:t xml:space="preserve"> </w:t>
+      </w:r>
+      <w:proofErr w:type="spellStart"/>
+      <w:r>
+        <w:rPr>
+          <w:sz w:val="24"/>
+        </w:rPr>
+        <w:t>ir</w:t>
+      </w:r>
+      <w:proofErr w:type="spellEnd"/>
+      <w:r>
+        <w:rPr>
+          <w:sz w:val="24"/>
+        </w:rPr>
+        <w:t xml:space="preserve"> mum </w:t>
+      </w:r>
+      <w:proofErr w:type="spellStart"/>
+      <w:r>
+        <w:rPr>
+          <w:sz w:val="24"/>
+        </w:rPr>
+        <w:t>yra</w:t>
+      </w:r>
+      <w:proofErr w:type="spellEnd"/>
+      <w:r>
+        <w:rPr>
+          <w:sz w:val="24"/>
+        </w:rPr>
+        <w:t xml:space="preserve"> </w:t>
+      </w:r>
+      <w:proofErr w:type="spellStart"/>
+      <w:r>
+        <w:rPr>
+          <w:sz w:val="24"/>
+        </w:rPr>
+        <w:t>gražinamas</w:t>
+      </w:r>
+      <w:proofErr w:type="spellEnd"/>
+      <w:r>
+        <w:rPr>
+          <w:sz w:val="24"/>
+        </w:rPr>
+        <w:t xml:space="preserve"> reference(</w:t>
+      </w:r>
+      <w:proofErr w:type="spellStart"/>
+      <w:r>
+        <w:rPr>
+          <w:sz w:val="24"/>
+        </w:rPr>
+        <w:t>adresas</w:t>
+      </w:r>
+      <w:proofErr w:type="spellEnd"/>
+      <w:r>
+        <w:rPr>
+          <w:sz w:val="24"/>
+        </w:rPr>
+        <w:t>/</w:t>
+      </w:r>
+      <w:proofErr w:type="spellStart"/>
+      <w:r>
+        <w:rPr>
+          <w:sz w:val="24"/>
+        </w:rPr>
+        <w:t>nuoroda</w:t>
+      </w:r>
+      <w:proofErr w:type="spellEnd"/>
+      <w:r>
+        <w:rPr>
+          <w:sz w:val="24"/>
+        </w:rPr>
+        <w:t>).</w:t>
       </w:r>
     </w:p>
     <w:p>
@@ -506,8 +699,86 @@
         <w:rPr>
           <w:sz w:val="24"/>
         </w:rPr>
-        <w:t>, nors ir p1.a = p2.a, tai yra atsikiri objektai</w:t>
-      </w:r>
+        <w:t xml:space="preserve">, </w:t>
+      </w:r>
+      <w:proofErr w:type="spellStart"/>
+      <w:r>
+        <w:rPr>
+          <w:sz w:val="24"/>
+        </w:rPr>
+        <w:t>nors</w:t>
+      </w:r>
+      <w:proofErr w:type="spellEnd"/>
+      <w:r>
+        <w:rPr>
+          <w:sz w:val="24"/>
+        </w:rPr>
+        <w:t xml:space="preserve"> </w:t>
+      </w:r>
+      <w:proofErr w:type="spellStart"/>
+      <w:r>
+        <w:rPr>
+          <w:sz w:val="24"/>
+        </w:rPr>
+        <w:t>ir</w:t>
+      </w:r>
+      <w:proofErr w:type="spellEnd"/>
+      <w:r>
+        <w:rPr>
+          <w:sz w:val="24"/>
+        </w:rPr>
+        <w:t xml:space="preserve"> p</w:t>
+      </w:r>
+      <w:proofErr w:type="gramStart"/>
+      <w:r>
+        <w:rPr>
+          <w:sz w:val="24"/>
+        </w:rPr>
+        <w:t>1.a</w:t>
+      </w:r>
+      <w:proofErr w:type="gramEnd"/>
+      <w:r>
+        <w:rPr>
+          <w:sz w:val="24"/>
+        </w:rPr>
+        <w:t xml:space="preserve"> = p2.a, tai </w:t>
+      </w:r>
+      <w:proofErr w:type="spellStart"/>
+      <w:r>
+        <w:rPr>
+          <w:sz w:val="24"/>
+        </w:rPr>
+        <w:t>yra</w:t>
+      </w:r>
+      <w:proofErr w:type="spellEnd"/>
+      <w:r>
+        <w:rPr>
+          <w:sz w:val="24"/>
+        </w:rPr>
+        <w:t xml:space="preserve"> </w:t>
+      </w:r>
+      <w:proofErr w:type="spellStart"/>
+      <w:r>
+        <w:rPr>
+          <w:sz w:val="24"/>
+        </w:rPr>
+        <w:t>atsikiri</w:t>
+      </w:r>
+      <w:proofErr w:type="spellEnd"/>
+      <w:r>
+        <w:rPr>
+          <w:sz w:val="24"/>
+        </w:rPr>
+        <w:t xml:space="preserve"> </w:t>
+      </w:r>
+      <w:proofErr w:type="spellStart"/>
+      <w:r>
+        <w:rPr>
+          <w:sz w:val="24"/>
+        </w:rPr>
+        <w:t>objektai</w:t>
+      </w:r>
+      <w:proofErr w:type="spellEnd"/>
     </w:p>
     <w:p>
       <w:pPr>
@@ -565,8 +836,86 @@
         <w:rPr>
           <w:sz w:val="24"/>
         </w:rPr>
-        <w:t>p1.print2() ir Point.print2() abu galimi variantai naudoti static metodą</w:t>
-      </w:r>
+        <w:t xml:space="preserve">p1.print2() </w:t>
+      </w:r>
+      <w:proofErr w:type="spellStart"/>
+      <w:r>
+        <w:rPr>
+          <w:sz w:val="24"/>
+        </w:rPr>
+        <w:t>ir</w:t>
+      </w:r>
+      <w:proofErr w:type="spellEnd"/>
+      <w:r>
+        <w:rPr>
+          <w:sz w:val="24"/>
+        </w:rPr>
+        <w:t xml:space="preserve"> Point.print2() </w:t>
+      </w:r>
+      <w:proofErr w:type="spellStart"/>
+      <w:r>
+        <w:rPr>
+          <w:sz w:val="24"/>
+        </w:rPr>
+        <w:t>abu</w:t>
+      </w:r>
+      <w:proofErr w:type="spellEnd"/>
+      <w:r>
+        <w:rPr>
+          <w:sz w:val="24"/>
+        </w:rPr>
+        <w:t xml:space="preserve"> </w:t>
+      </w:r>
+      <w:proofErr w:type="spellStart"/>
+      <w:r>
+        <w:rPr>
+          <w:sz w:val="24"/>
+        </w:rPr>
+        <w:t>galimi</w:t>
+      </w:r>
+      <w:proofErr w:type="spellEnd"/>
+      <w:r>
+        <w:rPr>
+          <w:sz w:val="24"/>
+        </w:rPr>
+        <w:t xml:space="preserve"> </w:t>
+      </w:r>
+      <w:proofErr w:type="spellStart"/>
+      <w:r>
+        <w:rPr>
+          <w:sz w:val="24"/>
+        </w:rPr>
+        <w:t>variantai</w:t>
+      </w:r>
+      <w:proofErr w:type="spellEnd"/>
+      <w:r>
+        <w:rPr>
+          <w:sz w:val="24"/>
+        </w:rPr>
+        <w:t xml:space="preserve"> </w:t>
+      </w:r>
+      <w:proofErr w:type="spellStart"/>
+      <w:r>
+        <w:rPr>
+          <w:sz w:val="24"/>
+        </w:rPr>
+        <w:t>naudoti</w:t>
+      </w:r>
+      <w:proofErr w:type="spellEnd"/>
+      <w:r>
+        <w:rPr>
+          <w:sz w:val="24"/>
+        </w:rPr>
+        <w:t xml:space="preserve"> static </w:t>
+      </w:r>
+      <w:proofErr w:type="spellStart"/>
+      <w:r>
+        <w:rPr>
+          <w:sz w:val="24"/>
+        </w:rPr>
+        <w:t>metodą</w:t>
+      </w:r>
+      <w:proofErr w:type="spellEnd"/>
     </w:p>
     <w:p>
       <w:pPr>
@@ -928,13 +1277,71 @@
           <w:sz w:val="32"/>
         </w:rPr>
       </w:pPr>
+      <w:proofErr w:type="spellStart"/>
       <w:r>
         <w:rPr>
           <w:sz w:val="32"/>
         </w:rPr>
         <w:lastRenderedPageBreak/>
-        <w:t>Skirtumas tarp abstrakčių klasių ir interfeisų</w:t>
-      </w:r>
+        <w:t>Skirtumas</w:t>
+      </w:r>
+      <w:proofErr w:type="spellEnd"/>
+      <w:r>
+        <w:rPr>
+          <w:sz w:val="32"/>
+        </w:rPr>
+        <w:t xml:space="preserve"> tarp </w:t>
+      </w:r>
+      <w:proofErr w:type="spellStart"/>
+      <w:r>
+        <w:rPr>
+          <w:sz w:val="32"/>
+        </w:rPr>
+        <w:t>abstrakčių</w:t>
+      </w:r>
+      <w:proofErr w:type="spellEnd"/>
+      <w:r>
+        <w:rPr>
+          <w:sz w:val="32"/>
+        </w:rPr>
+        <w:t xml:space="preserve"> </w:t>
+      </w:r>
+      <w:proofErr w:type="spellStart"/>
+      <w:r>
+        <w:rPr>
+          <w:sz w:val="32"/>
+        </w:rPr>
+        <w:t>klasių</w:t>
+      </w:r>
+      <w:proofErr w:type="spellEnd"/>
+      <w:r>
+        <w:rPr>
+          <w:sz w:val="32"/>
+        </w:rPr>
+        <w:t xml:space="preserve"> </w:t>
+      </w:r>
+      <w:proofErr w:type="spellStart"/>
+      <w:r>
+        <w:rPr>
+          <w:sz w:val="32"/>
+        </w:rPr>
+        <w:t>ir</w:t>
+      </w:r>
+      <w:proofErr w:type="spellEnd"/>
+      <w:r>
+        <w:rPr>
+          <w:sz w:val="32"/>
+        </w:rPr>
+        <w:t xml:space="preserve"> </w:t>
+      </w:r>
+      <w:proofErr w:type="spellStart"/>
+      <w:r>
+        <w:rPr>
+          <w:sz w:val="32"/>
+        </w:rPr>
+        <w:t>interfeisų</w:t>
+      </w:r>
+      <w:proofErr w:type="spellEnd"/>
     </w:p>
     <w:tbl>
       <w:tblPr>
@@ -977,12 +1384,14 @@
                 <w:sz w:val="32"/>
               </w:rPr>
             </w:pPr>
+            <w:proofErr w:type="spellStart"/>
             <w:r>
               <w:rPr>
                 <w:sz w:val="32"/>
               </w:rPr>
               <w:t>Interfeisai</w:t>
             </w:r>
+            <w:proofErr w:type="spellEnd"/>
           </w:p>
         </w:tc>
       </w:tr>
@@ -997,12 +1406,70 @@
                 <w:sz w:val="24"/>
               </w:rPr>
             </w:pPr>
-            <w:r>
-              <w:rPr>
-                <w:sz w:val="24"/>
-              </w:rPr>
-              <w:t>Galima extendint tik vieną klasę</w:t>
-            </w:r>
+            <w:proofErr w:type="spellStart"/>
+            <w:r>
+              <w:rPr>
+                <w:sz w:val="24"/>
+              </w:rPr>
+              <w:t>Galima</w:t>
+            </w:r>
+            <w:proofErr w:type="spellEnd"/>
+            <w:r>
+              <w:rPr>
+                <w:sz w:val="24"/>
+              </w:rPr>
+              <w:t xml:space="preserve"> </w:t>
+            </w:r>
+            <w:proofErr w:type="spellStart"/>
+            <w:r>
+              <w:rPr>
+                <w:sz w:val="24"/>
+              </w:rPr>
+              <w:t>extendint</w:t>
+            </w:r>
+            <w:proofErr w:type="spellEnd"/>
+            <w:r>
+              <w:rPr>
+                <w:sz w:val="24"/>
+              </w:rPr>
+              <w:t xml:space="preserve"> </w:t>
+            </w:r>
+            <w:proofErr w:type="spellStart"/>
+            <w:r>
+              <w:rPr>
+                <w:sz w:val="24"/>
+              </w:rPr>
+              <w:t>tik</w:t>
+            </w:r>
+            <w:proofErr w:type="spellEnd"/>
+            <w:r>
+              <w:rPr>
+                <w:sz w:val="24"/>
+              </w:rPr>
+              <w:t xml:space="preserve"> </w:t>
+            </w:r>
+            <w:proofErr w:type="spellStart"/>
+            <w:r>
+              <w:rPr>
+                <w:sz w:val="24"/>
+              </w:rPr>
+              <w:t>vieną</w:t>
+            </w:r>
+            <w:proofErr w:type="spellEnd"/>
+            <w:r>
+              <w:rPr>
+                <w:sz w:val="24"/>
+              </w:rPr>
+              <w:t xml:space="preserve"> </w:t>
+            </w:r>
+            <w:proofErr w:type="spellStart"/>
+            <w:r>
+              <w:rPr>
+                <w:sz w:val="24"/>
+              </w:rPr>
+              <w:t>klasę</w:t>
+            </w:r>
+            <w:proofErr w:type="spellEnd"/>
           </w:p>
         </w:tc>
         <w:tc>
@@ -1015,12 +1482,70 @@
                 <w:sz w:val="24"/>
               </w:rPr>
             </w:pPr>
-            <w:r>
-              <w:rPr>
-                <w:sz w:val="24"/>
-              </w:rPr>
-              <w:t>Galima implementinti bet kokį skaičių interfeisų</w:t>
-            </w:r>
+            <w:proofErr w:type="spellStart"/>
+            <w:r>
+              <w:rPr>
+                <w:sz w:val="24"/>
+              </w:rPr>
+              <w:t>Galima</w:t>
+            </w:r>
+            <w:proofErr w:type="spellEnd"/>
+            <w:r>
+              <w:rPr>
+                <w:sz w:val="24"/>
+              </w:rPr>
+              <w:t xml:space="preserve"> </w:t>
+            </w:r>
+            <w:proofErr w:type="spellStart"/>
+            <w:r>
+              <w:rPr>
+                <w:sz w:val="24"/>
+              </w:rPr>
+              <w:t>implementinti</w:t>
+            </w:r>
+            <w:proofErr w:type="spellEnd"/>
+            <w:r>
+              <w:rPr>
+                <w:sz w:val="24"/>
+              </w:rPr>
+              <w:t xml:space="preserve"> bet </w:t>
+            </w:r>
+            <w:proofErr w:type="spellStart"/>
+            <w:r>
+              <w:rPr>
+                <w:sz w:val="24"/>
+              </w:rPr>
+              <w:t>kokį</w:t>
+            </w:r>
+            <w:proofErr w:type="spellEnd"/>
+            <w:r>
+              <w:rPr>
+                <w:sz w:val="24"/>
+              </w:rPr>
+              <w:t xml:space="preserve"> </w:t>
+            </w:r>
+            <w:proofErr w:type="spellStart"/>
+            <w:r>
+              <w:rPr>
+                <w:sz w:val="24"/>
+              </w:rPr>
+              <w:t>skaičių</w:t>
+            </w:r>
+            <w:proofErr w:type="spellEnd"/>
+            <w:r>
+              <w:rPr>
+                <w:sz w:val="24"/>
+              </w:rPr>
+              <w:t xml:space="preserve"> </w:t>
+            </w:r>
+            <w:proofErr w:type="spellStart"/>
+            <w:r>
+              <w:rPr>
+                <w:sz w:val="24"/>
+              </w:rPr>
+              <w:t>interfeisų</w:t>
+            </w:r>
+            <w:proofErr w:type="spellEnd"/>
           </w:p>
         </w:tc>
       </w:tr>
@@ -1035,24 +1560,104 @@
                 <w:sz w:val="24"/>
               </w:rPr>
             </w:pPr>
+            <w:proofErr w:type="spellStart"/>
             <w:r>
               <w:rPr>
                 <w:sz w:val="24"/>
               </w:rPr>
               <w:t>Gali</w:t>
             </w:r>
-            <w:r>
-              <w:rPr>
-                <w:sz w:val="24"/>
-              </w:rPr>
-              <w:t xml:space="preserve"> extendinti kitą klasę (Ab</w:t>
-            </w:r>
-            <w:r>
-              <w:rPr>
-                <w:sz w:val="24"/>
-              </w:rPr>
-              <w:t>strakščią arba paprastą</w:t>
-            </w:r>
+            <w:proofErr w:type="spellEnd"/>
+            <w:r>
+              <w:rPr>
+                <w:sz w:val="24"/>
+              </w:rPr>
+              <w:t xml:space="preserve"> </w:t>
+            </w:r>
+            <w:proofErr w:type="spellStart"/>
+            <w:r>
+              <w:rPr>
+                <w:sz w:val="24"/>
+              </w:rPr>
+              <w:t>extendinti</w:t>
+            </w:r>
+            <w:proofErr w:type="spellEnd"/>
+            <w:r>
+              <w:rPr>
+                <w:sz w:val="24"/>
+              </w:rPr>
+              <w:t xml:space="preserve"> </w:t>
+            </w:r>
+            <w:proofErr w:type="spellStart"/>
+            <w:r>
+              <w:rPr>
+                <w:sz w:val="24"/>
+              </w:rPr>
+              <w:t>kitą</w:t>
+            </w:r>
+            <w:proofErr w:type="spellEnd"/>
+            <w:r>
+              <w:rPr>
+                <w:sz w:val="24"/>
+              </w:rPr>
+              <w:t xml:space="preserve"> </w:t>
+            </w:r>
+            <w:proofErr w:type="spellStart"/>
+            <w:r>
+              <w:rPr>
+                <w:sz w:val="24"/>
+              </w:rPr>
+              <w:t>klasę</w:t>
+            </w:r>
+            <w:proofErr w:type="spellEnd"/>
+            <w:r>
+              <w:rPr>
+                <w:sz w:val="24"/>
+              </w:rPr>
+              <w:t xml:space="preserve"> (</w:t>
+            </w:r>
+            <w:proofErr w:type="spellStart"/>
+            <w:r>
+              <w:rPr>
+                <w:sz w:val="24"/>
+              </w:rPr>
+              <w:t>Ab</w:t>
+            </w:r>
+            <w:r>
+              <w:rPr>
+                <w:sz w:val="24"/>
+              </w:rPr>
+              <w:t>strakščią</w:t>
+            </w:r>
+            <w:proofErr w:type="spellEnd"/>
+            <w:r>
+              <w:rPr>
+                <w:sz w:val="24"/>
+              </w:rPr>
+              <w:t xml:space="preserve"> </w:t>
+            </w:r>
+            <w:proofErr w:type="spellStart"/>
+            <w:r>
+              <w:rPr>
+                <w:sz w:val="24"/>
+              </w:rPr>
+              <w:t>arba</w:t>
+            </w:r>
+            <w:proofErr w:type="spellEnd"/>
+            <w:r>
+              <w:rPr>
+                <w:sz w:val="24"/>
+              </w:rPr>
+              <w:t xml:space="preserve"> </w:t>
+            </w:r>
+            <w:proofErr w:type="spellStart"/>
+            <w:r>
+              <w:rPr>
+                <w:sz w:val="24"/>
+              </w:rPr>
+              <w:t>paprastą</w:t>
+            </w:r>
+            <w:proofErr w:type="spellEnd"/>
             <w:r>
               <w:rPr>
                 <w:sz w:val="24"/>
@@ -1071,12 +1676,70 @@
                 <w:sz w:val="24"/>
               </w:rPr>
             </w:pPr>
-            <w:r>
-              <w:rPr>
-                <w:sz w:val="24"/>
-              </w:rPr>
-              <w:t>Interfeisai gali extendinti tik interfeisus</w:t>
-            </w:r>
+            <w:proofErr w:type="spellStart"/>
+            <w:r>
+              <w:rPr>
+                <w:sz w:val="24"/>
+              </w:rPr>
+              <w:t>Interfeisai</w:t>
+            </w:r>
+            <w:proofErr w:type="spellEnd"/>
+            <w:r>
+              <w:rPr>
+                <w:sz w:val="24"/>
+              </w:rPr>
+              <w:t xml:space="preserve"> </w:t>
+            </w:r>
+            <w:proofErr w:type="spellStart"/>
+            <w:r>
+              <w:rPr>
+                <w:sz w:val="24"/>
+              </w:rPr>
+              <w:t>gali</w:t>
+            </w:r>
+            <w:proofErr w:type="spellEnd"/>
+            <w:r>
+              <w:rPr>
+                <w:sz w:val="24"/>
+              </w:rPr>
+              <w:t xml:space="preserve"> </w:t>
+            </w:r>
+            <w:proofErr w:type="spellStart"/>
+            <w:r>
+              <w:rPr>
+                <w:sz w:val="24"/>
+              </w:rPr>
+              <w:t>extendinti</w:t>
+            </w:r>
+            <w:proofErr w:type="spellEnd"/>
+            <w:r>
+              <w:rPr>
+                <w:sz w:val="24"/>
+              </w:rPr>
+              <w:t xml:space="preserve"> </w:t>
+            </w:r>
+            <w:proofErr w:type="spellStart"/>
+            <w:r>
+              <w:rPr>
+                <w:sz w:val="24"/>
+              </w:rPr>
+              <w:t>tik</w:t>
+            </w:r>
+            <w:proofErr w:type="spellEnd"/>
+            <w:r>
+              <w:rPr>
+                <w:sz w:val="24"/>
+              </w:rPr>
+              <w:t xml:space="preserve"> </w:t>
+            </w:r>
+            <w:proofErr w:type="spellStart"/>
+            <w:r>
+              <w:rPr>
+                <w:sz w:val="24"/>
+              </w:rPr>
+              <w:t>interfeisus</w:t>
+            </w:r>
+            <w:proofErr w:type="spellEnd"/>
           </w:p>
         </w:tc>
       </w:tr>
@@ -1091,12 +1754,84 @@
                 <w:sz w:val="24"/>
               </w:rPr>
             </w:pPr>
-            <w:r>
-              <w:rPr>
-                <w:sz w:val="24"/>
-              </w:rPr>
-              <w:t>Gali turėti abstrakčius ir konkrečius metodus</w:t>
-            </w:r>
+            <w:proofErr w:type="spellStart"/>
+            <w:r>
+              <w:rPr>
+                <w:sz w:val="24"/>
+              </w:rPr>
+              <w:t>Gali</w:t>
+            </w:r>
+            <w:proofErr w:type="spellEnd"/>
+            <w:r>
+              <w:rPr>
+                <w:sz w:val="24"/>
+              </w:rPr>
+              <w:t xml:space="preserve"> </w:t>
+            </w:r>
+            <w:proofErr w:type="spellStart"/>
+            <w:r>
+              <w:rPr>
+                <w:sz w:val="24"/>
+              </w:rPr>
+              <w:t>turėti</w:t>
+            </w:r>
+            <w:proofErr w:type="spellEnd"/>
+            <w:r>
+              <w:rPr>
+                <w:sz w:val="24"/>
+              </w:rPr>
+              <w:t xml:space="preserve"> </w:t>
+            </w:r>
+            <w:proofErr w:type="spellStart"/>
+            <w:r>
+              <w:rPr>
+                <w:sz w:val="24"/>
+              </w:rPr>
+              <w:t>abstrakčius</w:t>
+            </w:r>
+            <w:proofErr w:type="spellEnd"/>
+            <w:r>
+              <w:rPr>
+                <w:sz w:val="24"/>
+              </w:rPr>
+              <w:t xml:space="preserve"> </w:t>
+            </w:r>
+            <w:proofErr w:type="spellStart"/>
+            <w:r>
+              <w:rPr>
+                <w:sz w:val="24"/>
+              </w:rPr>
+              <w:t>ir</w:t>
+            </w:r>
+            <w:proofErr w:type="spellEnd"/>
+            <w:r>
+              <w:rPr>
+                <w:sz w:val="24"/>
+              </w:rPr>
+              <w:t xml:space="preserve"> </w:t>
+            </w:r>
+            <w:proofErr w:type="spellStart"/>
+            <w:r>
+              <w:rPr>
+                <w:sz w:val="24"/>
+              </w:rPr>
+              <w:t>konkrečius</w:t>
+            </w:r>
+            <w:proofErr w:type="spellEnd"/>
+            <w:r>
+              <w:rPr>
+                <w:sz w:val="24"/>
+              </w:rPr>
+              <w:t xml:space="preserve"> </w:t>
+            </w:r>
+            <w:proofErr w:type="spellStart"/>
+            <w:r>
+              <w:rPr>
+                <w:sz w:val="24"/>
+              </w:rPr>
+              <w:t>metodus</w:t>
+            </w:r>
+            <w:proofErr w:type="spellEnd"/>
           </w:p>
         </w:tc>
         <w:tc>
@@ -1109,12 +1844,70 @@
                 <w:sz w:val="24"/>
               </w:rPr>
             </w:pPr>
-            <w:r>
-              <w:rPr>
-                <w:sz w:val="24"/>
-              </w:rPr>
-              <w:t>Gali turėti tik abstrakčius metodus</w:t>
-            </w:r>
+            <w:proofErr w:type="spellStart"/>
+            <w:r>
+              <w:rPr>
+                <w:sz w:val="24"/>
+              </w:rPr>
+              <w:t>Gali</w:t>
+            </w:r>
+            <w:proofErr w:type="spellEnd"/>
+            <w:r>
+              <w:rPr>
+                <w:sz w:val="24"/>
+              </w:rPr>
+              <w:t xml:space="preserve"> </w:t>
+            </w:r>
+            <w:proofErr w:type="spellStart"/>
+            <w:r>
+              <w:rPr>
+                <w:sz w:val="24"/>
+              </w:rPr>
+              <w:t>turėti</w:t>
+            </w:r>
+            <w:proofErr w:type="spellEnd"/>
+            <w:r>
+              <w:rPr>
+                <w:sz w:val="24"/>
+              </w:rPr>
+              <w:t xml:space="preserve"> </w:t>
+            </w:r>
+            <w:proofErr w:type="spellStart"/>
+            <w:r>
+              <w:rPr>
+                <w:sz w:val="24"/>
+              </w:rPr>
+              <w:t>tik</w:t>
+            </w:r>
+            <w:proofErr w:type="spellEnd"/>
+            <w:r>
+              <w:rPr>
+                <w:sz w:val="24"/>
+              </w:rPr>
+              <w:t xml:space="preserve"> </w:t>
+            </w:r>
+            <w:proofErr w:type="spellStart"/>
+            <w:r>
+              <w:rPr>
+                <w:sz w:val="24"/>
+              </w:rPr>
+              <w:t>abstrakčius</w:t>
+            </w:r>
+            <w:proofErr w:type="spellEnd"/>
+            <w:r>
+              <w:rPr>
+                <w:sz w:val="24"/>
+              </w:rPr>
+              <w:t xml:space="preserve"> </w:t>
+            </w:r>
+            <w:proofErr w:type="spellStart"/>
+            <w:r>
+              <w:rPr>
+                <w:sz w:val="24"/>
+              </w:rPr>
+              <w:t>metodus</w:t>
+            </w:r>
+            <w:proofErr w:type="spellEnd"/>
           </w:p>
         </w:tc>
       </w:tr>
@@ -1129,11 +1922,103 @@
                 <w:sz w:val="24"/>
               </w:rPr>
             </w:pPr>
-            <w:r>
-              <w:rPr>
-                <w:sz w:val="24"/>
-              </w:rPr>
-              <w:t>Kad metodas būtų abstraktus, reikia deklaruoti/parašyti “abstract”</w:t>
+            <w:proofErr w:type="spellStart"/>
+            <w:r>
+              <w:rPr>
+                <w:sz w:val="24"/>
+              </w:rPr>
+              <w:t>Kad</w:t>
+            </w:r>
+            <w:proofErr w:type="spellEnd"/>
+            <w:r>
+              <w:rPr>
+                <w:sz w:val="24"/>
+              </w:rPr>
+              <w:t xml:space="preserve"> </w:t>
+            </w:r>
+            <w:proofErr w:type="spellStart"/>
+            <w:r>
+              <w:rPr>
+                <w:sz w:val="24"/>
+              </w:rPr>
+              <w:t>metodas</w:t>
+            </w:r>
+            <w:proofErr w:type="spellEnd"/>
+            <w:r>
+              <w:rPr>
+                <w:sz w:val="24"/>
+              </w:rPr>
+              <w:t xml:space="preserve"> </w:t>
+            </w:r>
+            <w:proofErr w:type="spellStart"/>
+            <w:r>
+              <w:rPr>
+                <w:sz w:val="24"/>
+              </w:rPr>
+              <w:t>būtų</w:t>
+            </w:r>
+            <w:proofErr w:type="spellEnd"/>
+            <w:r>
+              <w:rPr>
+                <w:sz w:val="24"/>
+              </w:rPr>
+              <w:t xml:space="preserve"> </w:t>
+            </w:r>
+            <w:proofErr w:type="spellStart"/>
+            <w:r>
+              <w:rPr>
+                <w:sz w:val="24"/>
+              </w:rPr>
+              <w:t>abstraktus</w:t>
+            </w:r>
+            <w:proofErr w:type="spellEnd"/>
+            <w:r>
+              <w:rPr>
+                <w:sz w:val="24"/>
+              </w:rPr>
+              <w:t xml:space="preserve">, </w:t>
+            </w:r>
+            <w:proofErr w:type="spellStart"/>
+            <w:r>
+              <w:rPr>
+                <w:sz w:val="24"/>
+              </w:rPr>
+              <w:t>reikia</w:t>
+            </w:r>
+            <w:proofErr w:type="spellEnd"/>
+            <w:r>
+              <w:rPr>
+                <w:sz w:val="24"/>
+              </w:rPr>
+              <w:t xml:space="preserve"> </w:t>
+            </w:r>
+            <w:proofErr w:type="spellStart"/>
+            <w:r>
+              <w:rPr>
+                <w:sz w:val="24"/>
+              </w:rPr>
+              <w:t>deklaruoti</w:t>
+            </w:r>
+            <w:proofErr w:type="spellEnd"/>
+            <w:r>
+              <w:rPr>
+                <w:sz w:val="24"/>
+              </w:rPr>
+              <w:t>/</w:t>
+            </w:r>
+            <w:proofErr w:type="spellStart"/>
+            <w:r>
+              <w:rPr>
+                <w:sz w:val="24"/>
+              </w:rPr>
+              <w:t>parašyti</w:t>
+            </w:r>
+            <w:proofErr w:type="spellEnd"/>
+            <w:r>
+              <w:rPr>
+                <w:sz w:val="24"/>
+              </w:rPr>
+              <w:t xml:space="preserve"> “abstract”</w:t>
             </w:r>
           </w:p>
         </w:tc>
@@ -1147,11 +2032,89 @@
                 <w:sz w:val="24"/>
               </w:rPr>
             </w:pPr>
-            <w:r>
-              <w:rPr>
-                <w:sz w:val="24"/>
-              </w:rPr>
-              <w:t>Kad metodas būtų abstraktus, nebūtina parašyti “abstract”</w:t>
+            <w:proofErr w:type="spellStart"/>
+            <w:r>
+              <w:rPr>
+                <w:sz w:val="24"/>
+              </w:rPr>
+              <w:t>Kad</w:t>
+            </w:r>
+            <w:proofErr w:type="spellEnd"/>
+            <w:r>
+              <w:rPr>
+                <w:sz w:val="24"/>
+              </w:rPr>
+              <w:t xml:space="preserve"> </w:t>
+            </w:r>
+            <w:proofErr w:type="spellStart"/>
+            <w:r>
+              <w:rPr>
+                <w:sz w:val="24"/>
+              </w:rPr>
+              <w:t>metodas</w:t>
+            </w:r>
+            <w:proofErr w:type="spellEnd"/>
+            <w:r>
+              <w:rPr>
+                <w:sz w:val="24"/>
+              </w:rPr>
+              <w:t xml:space="preserve"> </w:t>
+            </w:r>
+            <w:proofErr w:type="spellStart"/>
+            <w:r>
+              <w:rPr>
+                <w:sz w:val="24"/>
+              </w:rPr>
+              <w:t>būtų</w:t>
+            </w:r>
+            <w:proofErr w:type="spellEnd"/>
+            <w:r>
+              <w:rPr>
+                <w:sz w:val="24"/>
+              </w:rPr>
+              <w:t xml:space="preserve"> </w:t>
+            </w:r>
+            <w:proofErr w:type="spellStart"/>
+            <w:r>
+              <w:rPr>
+                <w:sz w:val="24"/>
+              </w:rPr>
+              <w:t>abstraktus</w:t>
+            </w:r>
+            <w:proofErr w:type="spellEnd"/>
+            <w:r>
+              <w:rPr>
+                <w:sz w:val="24"/>
+              </w:rPr>
+              <w:t xml:space="preserve">, </w:t>
+            </w:r>
+            <w:proofErr w:type="spellStart"/>
+            <w:r>
+              <w:rPr>
+                <w:sz w:val="24"/>
+              </w:rPr>
+              <w:t>nebūtina</w:t>
+            </w:r>
+            <w:proofErr w:type="spellEnd"/>
+            <w:r>
+              <w:rPr>
+                <w:sz w:val="24"/>
+              </w:rPr>
+              <w:t xml:space="preserve"> </w:t>
+            </w:r>
+            <w:proofErr w:type="spellStart"/>
+            <w:r>
+              <w:rPr>
+                <w:sz w:val="24"/>
+              </w:rPr>
+              <w:t>parašyti</w:t>
+            </w:r>
+            <w:proofErr w:type="spellEnd"/>
+            <w:r>
+              <w:rPr>
+                <w:sz w:val="24"/>
+              </w:rPr>
+              <w:t xml:space="preserve"> “abstract”</w:t>
             </w:r>
           </w:p>
         </w:tc>
@@ -1167,12 +2130,56 @@
                 <w:sz w:val="24"/>
               </w:rPr>
             </w:pPr>
-            <w:r>
-              <w:rPr>
-                <w:sz w:val="24"/>
-              </w:rPr>
-              <w:t>Gali turėti protected ir public metodus</w:t>
-            </w:r>
+            <w:proofErr w:type="spellStart"/>
+            <w:r>
+              <w:rPr>
+                <w:sz w:val="24"/>
+              </w:rPr>
+              <w:t>Gali</w:t>
+            </w:r>
+            <w:proofErr w:type="spellEnd"/>
+            <w:r>
+              <w:rPr>
+                <w:sz w:val="24"/>
+              </w:rPr>
+              <w:t xml:space="preserve"> </w:t>
+            </w:r>
+            <w:proofErr w:type="spellStart"/>
+            <w:r>
+              <w:rPr>
+                <w:sz w:val="24"/>
+              </w:rPr>
+              <w:t>turėti</w:t>
+            </w:r>
+            <w:proofErr w:type="spellEnd"/>
+            <w:r>
+              <w:rPr>
+                <w:sz w:val="24"/>
+              </w:rPr>
+              <w:t xml:space="preserve"> protected </w:t>
+            </w:r>
+            <w:proofErr w:type="spellStart"/>
+            <w:r>
+              <w:rPr>
+                <w:sz w:val="24"/>
+              </w:rPr>
+              <w:t>ir</w:t>
+            </w:r>
+            <w:proofErr w:type="spellEnd"/>
+            <w:r>
+              <w:rPr>
+                <w:sz w:val="24"/>
+              </w:rPr>
+              <w:t xml:space="preserve"> public </w:t>
+            </w:r>
+            <w:proofErr w:type="spellStart"/>
+            <w:r>
+              <w:rPr>
+                <w:sz w:val="24"/>
+              </w:rPr>
+              <w:t>metodus</w:t>
+            </w:r>
+            <w:proofErr w:type="spellEnd"/>
           </w:p>
         </w:tc>
         <w:tc>
@@ -1185,18 +2192,56 @@
                 <w:sz w:val="24"/>
               </w:rPr>
             </w:pPr>
+            <w:proofErr w:type="spellStart"/>
             <w:r>
               <w:rPr>
                 <w:sz w:val="24"/>
               </w:rPr>
               <w:t>Gali</w:t>
             </w:r>
-            <w:r>
-              <w:rPr>
-                <w:sz w:val="24"/>
-              </w:rPr>
-              <w:t xml:space="preserve"> turėti tik public metodus</w:t>
-            </w:r>
+            <w:proofErr w:type="spellEnd"/>
+            <w:r>
+              <w:rPr>
+                <w:sz w:val="24"/>
+              </w:rPr>
+              <w:t xml:space="preserve"> </w:t>
+            </w:r>
+            <w:proofErr w:type="spellStart"/>
+            <w:r>
+              <w:rPr>
+                <w:sz w:val="24"/>
+              </w:rPr>
+              <w:t>turėti</w:t>
+            </w:r>
+            <w:proofErr w:type="spellEnd"/>
+            <w:r>
+              <w:rPr>
+                <w:sz w:val="24"/>
+              </w:rPr>
+              <w:t xml:space="preserve"> </w:t>
+            </w:r>
+            <w:proofErr w:type="spellStart"/>
+            <w:r>
+              <w:rPr>
+                <w:sz w:val="24"/>
+              </w:rPr>
+              <w:t>tik</w:t>
+            </w:r>
+            <w:proofErr w:type="spellEnd"/>
+            <w:r>
+              <w:rPr>
+                <w:sz w:val="24"/>
+              </w:rPr>
+              <w:t xml:space="preserve"> public </w:t>
+            </w:r>
+            <w:proofErr w:type="spellStart"/>
+            <w:r>
+              <w:rPr>
+                <w:sz w:val="24"/>
+              </w:rPr>
+              <w:t>metodus</w:t>
+            </w:r>
+            <w:proofErr w:type="spellEnd"/>
           </w:p>
         </w:tc>
       </w:tr>
@@ -1211,11 +2256,33 @@
                 <w:sz w:val="24"/>
               </w:rPr>
             </w:pPr>
-            <w:r>
-              <w:rPr>
-                <w:sz w:val="24"/>
-              </w:rPr>
-              <w:t xml:space="preserve">Gali turėti </w:t>
+            <w:proofErr w:type="spellStart"/>
+            <w:r>
+              <w:rPr>
+                <w:sz w:val="24"/>
+              </w:rPr>
+              <w:t>Gali</w:t>
+            </w:r>
+            <w:proofErr w:type="spellEnd"/>
+            <w:r>
+              <w:rPr>
+                <w:sz w:val="24"/>
+              </w:rPr>
+              <w:t xml:space="preserve"> </w:t>
+            </w:r>
+            <w:proofErr w:type="spellStart"/>
+            <w:r>
+              <w:rPr>
+                <w:sz w:val="24"/>
+              </w:rPr>
+              <w:t>turėti</w:t>
+            </w:r>
+            <w:proofErr w:type="spellEnd"/>
+            <w:r>
+              <w:rPr>
+                <w:sz w:val="24"/>
+              </w:rPr>
+              <w:t xml:space="preserve"> </w:t>
             </w:r>
             <w:r>
               <w:rPr>
@@ -1231,12 +2298,14 @@
               </w:rPr>
               <w:t xml:space="preserve">, final, static final, </w:t>
             </w:r>
+            <w:proofErr w:type="spellStart"/>
             <w:r>
               <w:rPr>
                 <w:sz w:val="24"/>
               </w:rPr>
               <w:t>kintamuosius</w:t>
             </w:r>
+            <w:proofErr w:type="spellEnd"/>
           </w:p>
         </w:tc>
         <w:tc>
@@ -1250,24 +2319,48 @@
                 <w:lang w:val="lt-LT"/>
               </w:rPr>
             </w:pPr>
-            <w:r>
-              <w:rPr>
-                <w:sz w:val="24"/>
-              </w:rPr>
-              <w:t>Gali turėti</w:t>
-            </w:r>
-            <w:r>
-              <w:rPr>
-                <w:sz w:val="24"/>
-              </w:rPr>
-              <w:t xml:space="preserve"> tik</w:t>
-            </w:r>
+            <w:proofErr w:type="spellStart"/>
+            <w:r>
+              <w:rPr>
+                <w:sz w:val="24"/>
+              </w:rPr>
+              <w:t>Gali</w:t>
+            </w:r>
+            <w:proofErr w:type="spellEnd"/>
             <w:r>
               <w:rPr>
                 <w:sz w:val="24"/>
               </w:rPr>
               <w:t xml:space="preserve"> </w:t>
             </w:r>
+            <w:proofErr w:type="spellStart"/>
+            <w:r>
+              <w:rPr>
+                <w:sz w:val="24"/>
+              </w:rPr>
+              <w:t>turėti</w:t>
+            </w:r>
+            <w:proofErr w:type="spellEnd"/>
+            <w:r>
+              <w:rPr>
+                <w:sz w:val="24"/>
+              </w:rPr>
+              <w:t xml:space="preserve"> </w:t>
+            </w:r>
+            <w:proofErr w:type="spellStart"/>
+            <w:r>
+              <w:rPr>
+                <w:sz w:val="24"/>
+              </w:rPr>
+              <w:t>tik</w:t>
+            </w:r>
+            <w:proofErr w:type="spellEnd"/>
+            <w:r>
+              <w:rPr>
+                <w:sz w:val="24"/>
+              </w:rPr>
+              <w:t xml:space="preserve"> </w:t>
+            </w:r>
             <w:r>
               <w:rPr>
                 <w:b/>
@@ -1275,12 +2368,14 @@
               </w:rPr>
               <w:t xml:space="preserve">public static final, </w:t>
             </w:r>
+            <w:proofErr w:type="spellStart"/>
             <w:r>
               <w:rPr>
                 <w:sz w:val="24"/>
               </w:rPr>
               <w:t>kintamaj</w:t>
             </w:r>
+            <w:proofErr w:type="spellEnd"/>
             <w:r>
               <w:rPr>
                 <w:sz w:val="24"/>
@@ -1312,11 +2407,369 @@
         </w:rPr>
         <w:t xml:space="preserve">Delegation – </w:t>
       </w:r>
-      <w:r>
-        <w:rPr>
-          <w:sz w:val="24"/>
-        </w:rPr>
-        <w:t>Klasė, kurios darbas yra nukreipti/adresuoti objektą toje klasėje, kad jis atliktų savo funkciją. Su delegacija yra galimybė apeiti JAVA hujovą idėją, kad galima paveldėti tik vieną klasę.</w:t>
+      <w:proofErr w:type="spellStart"/>
+      <w:r>
+        <w:rPr>
+          <w:sz w:val="24"/>
+        </w:rPr>
+        <w:t>Klasė</w:t>
+      </w:r>
+      <w:proofErr w:type="spellEnd"/>
+      <w:r>
+        <w:rPr>
+          <w:sz w:val="24"/>
+        </w:rPr>
+        <w:t xml:space="preserve">, </w:t>
+      </w:r>
+      <w:proofErr w:type="spellStart"/>
+      <w:r>
+        <w:rPr>
+          <w:sz w:val="24"/>
+        </w:rPr>
+        <w:t>kurios</w:t>
+      </w:r>
+      <w:proofErr w:type="spellEnd"/>
+      <w:r>
+        <w:rPr>
+          <w:sz w:val="24"/>
+        </w:rPr>
+        <w:t xml:space="preserve"> </w:t>
+      </w:r>
+      <w:proofErr w:type="spellStart"/>
+      <w:r>
+        <w:rPr>
+          <w:sz w:val="24"/>
+        </w:rPr>
+        <w:t>darbas</w:t>
+      </w:r>
+      <w:proofErr w:type="spellEnd"/>
+      <w:r>
+        <w:rPr>
+          <w:sz w:val="24"/>
+        </w:rPr>
+        <w:t xml:space="preserve"> </w:t>
+      </w:r>
+      <w:proofErr w:type="spellStart"/>
+      <w:r>
+        <w:rPr>
+          <w:sz w:val="24"/>
+        </w:rPr>
+        <w:t>yra</w:t>
+      </w:r>
+      <w:proofErr w:type="spellEnd"/>
+      <w:r>
+        <w:rPr>
+          <w:sz w:val="24"/>
+        </w:rPr>
+        <w:t xml:space="preserve"> </w:t>
+      </w:r>
+      <w:proofErr w:type="spellStart"/>
+      <w:r>
+        <w:rPr>
+          <w:sz w:val="24"/>
+        </w:rPr>
+        <w:t>nukreipti</w:t>
+      </w:r>
+      <w:proofErr w:type="spellEnd"/>
+      <w:r>
+        <w:rPr>
+          <w:sz w:val="24"/>
+        </w:rPr>
+        <w:t>/</w:t>
+      </w:r>
+      <w:proofErr w:type="spellStart"/>
+      <w:r>
+        <w:rPr>
+          <w:sz w:val="24"/>
+        </w:rPr>
+        <w:t>adresuoti</w:t>
+      </w:r>
+      <w:proofErr w:type="spellEnd"/>
+      <w:r>
+        <w:rPr>
+          <w:sz w:val="24"/>
+        </w:rPr>
+        <w:t xml:space="preserve"> </w:t>
+      </w:r>
+      <w:proofErr w:type="spellStart"/>
+      <w:r>
+        <w:rPr>
+          <w:sz w:val="24"/>
+        </w:rPr>
+        <w:t>objektą</w:t>
+      </w:r>
+      <w:proofErr w:type="spellEnd"/>
+      <w:r>
+        <w:rPr>
+          <w:sz w:val="24"/>
+        </w:rPr>
+        <w:t xml:space="preserve"> </w:t>
+      </w:r>
+      <w:proofErr w:type="spellStart"/>
+      <w:r>
+        <w:rPr>
+          <w:sz w:val="24"/>
+        </w:rPr>
+        <w:t>toje</w:t>
+      </w:r>
+      <w:proofErr w:type="spellEnd"/>
+      <w:r>
+        <w:rPr>
+          <w:sz w:val="24"/>
+        </w:rPr>
+        <w:t xml:space="preserve"> </w:t>
+      </w:r>
+      <w:proofErr w:type="spellStart"/>
+      <w:r>
+        <w:rPr>
+          <w:sz w:val="24"/>
+        </w:rPr>
+        <w:t>klasėje</w:t>
+      </w:r>
+      <w:proofErr w:type="spellEnd"/>
+      <w:r>
+        <w:rPr>
+          <w:sz w:val="24"/>
+        </w:rPr>
+        <w:t xml:space="preserve">, </w:t>
+      </w:r>
+      <w:proofErr w:type="spellStart"/>
+      <w:r>
+        <w:rPr>
+          <w:sz w:val="24"/>
+        </w:rPr>
+        <w:t>kad</w:t>
+      </w:r>
+      <w:proofErr w:type="spellEnd"/>
+      <w:r>
+        <w:rPr>
+          <w:sz w:val="24"/>
+        </w:rPr>
+        <w:t xml:space="preserve"> </w:t>
+      </w:r>
+      <w:proofErr w:type="spellStart"/>
+      <w:r>
+        <w:rPr>
+          <w:sz w:val="24"/>
+        </w:rPr>
+        <w:t>jis</w:t>
+      </w:r>
+      <w:proofErr w:type="spellEnd"/>
+      <w:r>
+        <w:rPr>
+          <w:sz w:val="24"/>
+        </w:rPr>
+        <w:t xml:space="preserve"> </w:t>
+      </w:r>
+      <w:proofErr w:type="spellStart"/>
+      <w:r>
+        <w:rPr>
+          <w:sz w:val="24"/>
+        </w:rPr>
+        <w:t>atliktų</w:t>
+      </w:r>
+      <w:proofErr w:type="spellEnd"/>
+      <w:r>
+        <w:rPr>
+          <w:sz w:val="24"/>
+        </w:rPr>
+        <w:t xml:space="preserve"> </w:t>
+      </w:r>
+      <w:proofErr w:type="spellStart"/>
+      <w:r>
+        <w:rPr>
+          <w:sz w:val="24"/>
+        </w:rPr>
+        <w:t>savo</w:t>
+      </w:r>
+      <w:proofErr w:type="spellEnd"/>
+      <w:r>
+        <w:rPr>
+          <w:sz w:val="24"/>
+        </w:rPr>
+        <w:t xml:space="preserve"> </w:t>
+      </w:r>
+      <w:proofErr w:type="spellStart"/>
+      <w:r>
+        <w:rPr>
+          <w:sz w:val="24"/>
+        </w:rPr>
+        <w:t>funkciją</w:t>
+      </w:r>
+      <w:proofErr w:type="spellEnd"/>
+      <w:r>
+        <w:rPr>
+          <w:sz w:val="24"/>
+        </w:rPr>
+        <w:t xml:space="preserve">. Su </w:t>
+      </w:r>
+      <w:proofErr w:type="spellStart"/>
+      <w:r>
+        <w:rPr>
+          <w:sz w:val="24"/>
+        </w:rPr>
+        <w:t>delegacija</w:t>
+      </w:r>
+      <w:proofErr w:type="spellEnd"/>
+      <w:r>
+        <w:rPr>
+          <w:sz w:val="24"/>
+        </w:rPr>
+        <w:t xml:space="preserve"> </w:t>
+      </w:r>
+      <w:proofErr w:type="spellStart"/>
+      <w:r>
+        <w:rPr>
+          <w:sz w:val="24"/>
+        </w:rPr>
+        <w:t>yra</w:t>
+      </w:r>
+      <w:proofErr w:type="spellEnd"/>
+      <w:r>
+        <w:rPr>
+          <w:sz w:val="24"/>
+        </w:rPr>
+        <w:t xml:space="preserve"> </w:t>
+      </w:r>
+      <w:proofErr w:type="spellStart"/>
+      <w:r>
+        <w:rPr>
+          <w:sz w:val="24"/>
+        </w:rPr>
+        <w:t>galimybė</w:t>
+      </w:r>
+      <w:proofErr w:type="spellEnd"/>
+      <w:r>
+        <w:rPr>
+          <w:sz w:val="24"/>
+        </w:rPr>
+        <w:t xml:space="preserve"> </w:t>
+      </w:r>
+      <w:proofErr w:type="spellStart"/>
+      <w:r>
+        <w:rPr>
+          <w:sz w:val="24"/>
+        </w:rPr>
+        <w:t>apeiti</w:t>
+      </w:r>
+      <w:proofErr w:type="spellEnd"/>
+      <w:r>
+        <w:rPr>
+          <w:sz w:val="24"/>
+        </w:rPr>
+        <w:t xml:space="preserve"> JAVA </w:t>
+      </w:r>
+      <w:proofErr w:type="spellStart"/>
+      <w:r>
+        <w:rPr>
+          <w:sz w:val="24"/>
+        </w:rPr>
+        <w:t>hujovą</w:t>
+      </w:r>
+      <w:proofErr w:type="spellEnd"/>
+      <w:r>
+        <w:rPr>
+          <w:sz w:val="24"/>
+        </w:rPr>
+        <w:t xml:space="preserve"> </w:t>
+      </w:r>
+      <w:proofErr w:type="spellStart"/>
+      <w:r>
+        <w:rPr>
+          <w:sz w:val="24"/>
+        </w:rPr>
+        <w:t>idėją</w:t>
+      </w:r>
+      <w:proofErr w:type="spellEnd"/>
+      <w:r>
+        <w:rPr>
+          <w:sz w:val="24"/>
+        </w:rPr>
+        <w:t xml:space="preserve">, </w:t>
+      </w:r>
+      <w:proofErr w:type="spellStart"/>
+      <w:r>
+        <w:rPr>
+          <w:sz w:val="24"/>
+        </w:rPr>
+        <w:t>kad</w:t>
+      </w:r>
+      <w:proofErr w:type="spellEnd"/>
+      <w:r>
+        <w:rPr>
+          <w:sz w:val="24"/>
+        </w:rPr>
+        <w:t xml:space="preserve"> </w:t>
+      </w:r>
+      <w:proofErr w:type="spellStart"/>
+      <w:r>
+        <w:rPr>
+          <w:sz w:val="24"/>
+        </w:rPr>
+        <w:t>galima</w:t>
+      </w:r>
+      <w:proofErr w:type="spellEnd"/>
+      <w:r>
+        <w:rPr>
+          <w:sz w:val="24"/>
+        </w:rPr>
+        <w:t xml:space="preserve"> </w:t>
+      </w:r>
+      <w:proofErr w:type="spellStart"/>
+      <w:r>
+        <w:rPr>
+          <w:sz w:val="24"/>
+        </w:rPr>
+        <w:t>paveldėti</w:t>
+      </w:r>
+      <w:proofErr w:type="spellEnd"/>
+      <w:r>
+        <w:rPr>
+          <w:sz w:val="24"/>
+        </w:rPr>
+        <w:t xml:space="preserve"> </w:t>
+      </w:r>
+      <w:proofErr w:type="spellStart"/>
+      <w:r>
+        <w:rPr>
+          <w:sz w:val="24"/>
+        </w:rPr>
+        <w:t>tik</w:t>
+      </w:r>
+      <w:proofErr w:type="spellEnd"/>
+      <w:r>
+        <w:rPr>
+          <w:sz w:val="24"/>
+        </w:rPr>
+        <w:t xml:space="preserve"> </w:t>
+      </w:r>
+      <w:proofErr w:type="spellStart"/>
+      <w:r>
+        <w:rPr>
+          <w:sz w:val="24"/>
+        </w:rPr>
+        <w:t>vieną</w:t>
+      </w:r>
+      <w:proofErr w:type="spellEnd"/>
+      <w:r>
+        <w:rPr>
+          <w:sz w:val="24"/>
+        </w:rPr>
+        <w:t xml:space="preserve"> </w:t>
+      </w:r>
+      <w:proofErr w:type="spellStart"/>
+      <w:r>
+        <w:rPr>
+          <w:sz w:val="24"/>
+        </w:rPr>
+        <w:t>klasę</w:t>
+      </w:r>
+      <w:proofErr w:type="spellEnd"/>
+      <w:r>
+        <w:rPr>
+          <w:sz w:val="24"/>
+        </w:rPr>
+        <w:t>.</w:t>
       </w:r>
     </w:p>
     <w:p>
@@ -1333,17 +2786,117 @@
         </w:rPr>
         <w:t xml:space="preserve">Proxy – </w:t>
       </w:r>
-      <w:r>
-        <w:rPr>
-          <w:sz w:val="24"/>
-        </w:rPr>
-        <w:t>Peradresuoja klientą į tikrajį objektą, veikia kaip tarpininkas</w:t>
-      </w:r>
-      <w:r>
-        <w:rPr>
-          <w:sz w:val="24"/>
-        </w:rPr>
-        <w:t>. Panaudojimas:</w:t>
+      <w:proofErr w:type="spellStart"/>
+      <w:r>
+        <w:rPr>
+          <w:sz w:val="24"/>
+        </w:rPr>
+        <w:t>Peradresuoja</w:t>
+      </w:r>
+      <w:proofErr w:type="spellEnd"/>
+      <w:r>
+        <w:rPr>
+          <w:sz w:val="24"/>
+        </w:rPr>
+        <w:t xml:space="preserve"> </w:t>
+      </w:r>
+      <w:proofErr w:type="spellStart"/>
+      <w:r>
+        <w:rPr>
+          <w:sz w:val="24"/>
+        </w:rPr>
+        <w:t>klientą</w:t>
+      </w:r>
+      <w:proofErr w:type="spellEnd"/>
+      <w:r>
+        <w:rPr>
+          <w:sz w:val="24"/>
+        </w:rPr>
+        <w:t xml:space="preserve"> į </w:t>
+      </w:r>
+      <w:proofErr w:type="spellStart"/>
+      <w:r>
+        <w:rPr>
+          <w:sz w:val="24"/>
+        </w:rPr>
+        <w:t>tikrajį</w:t>
+      </w:r>
+      <w:proofErr w:type="spellEnd"/>
+      <w:r>
+        <w:rPr>
+          <w:sz w:val="24"/>
+        </w:rPr>
+        <w:t xml:space="preserve"> </w:t>
+      </w:r>
+      <w:proofErr w:type="spellStart"/>
+      <w:r>
+        <w:rPr>
+          <w:sz w:val="24"/>
+        </w:rPr>
+        <w:t>objektą</w:t>
+      </w:r>
+      <w:proofErr w:type="spellEnd"/>
+      <w:r>
+        <w:rPr>
+          <w:sz w:val="24"/>
+        </w:rPr>
+        <w:t xml:space="preserve">, </w:t>
+      </w:r>
+      <w:proofErr w:type="spellStart"/>
+      <w:r>
+        <w:rPr>
+          <w:sz w:val="24"/>
+        </w:rPr>
+        <w:t>veikia</w:t>
+      </w:r>
+      <w:proofErr w:type="spellEnd"/>
+      <w:r>
+        <w:rPr>
+          <w:sz w:val="24"/>
+        </w:rPr>
+        <w:t xml:space="preserve"> </w:t>
+      </w:r>
+      <w:proofErr w:type="spellStart"/>
+      <w:r>
+        <w:rPr>
+          <w:sz w:val="24"/>
+        </w:rPr>
+        <w:t>kaip</w:t>
+      </w:r>
+      <w:proofErr w:type="spellEnd"/>
+      <w:r>
+        <w:rPr>
+          <w:sz w:val="24"/>
+        </w:rPr>
+        <w:t xml:space="preserve"> </w:t>
+      </w:r>
+      <w:proofErr w:type="spellStart"/>
+      <w:r>
+        <w:rPr>
+          <w:sz w:val="24"/>
+        </w:rPr>
+        <w:t>tarpininkas</w:t>
+      </w:r>
+      <w:proofErr w:type="spellEnd"/>
+      <w:r>
+        <w:rPr>
+          <w:sz w:val="24"/>
+        </w:rPr>
+        <w:t xml:space="preserve">. </w:t>
+      </w:r>
+      <w:proofErr w:type="spellStart"/>
+      <w:r>
+        <w:rPr>
+          <w:sz w:val="24"/>
+        </w:rPr>
+        <w:t>Panaudojimas</w:t>
+      </w:r>
+      <w:proofErr w:type="spellEnd"/>
+      <w:r>
+        <w:rPr>
+          <w:sz w:val="24"/>
+        </w:rPr>
+        <w:t>:</w:t>
       </w:r>
     </w:p>
     <w:p>
@@ -1357,12 +2910,70 @@
           <w:sz w:val="24"/>
         </w:rPr>
       </w:pPr>
-      <w:r>
-        <w:rPr>
-          <w:sz w:val="24"/>
-        </w:rPr>
-        <w:t>Reikia valdyti prieigą prie objekto</w:t>
-      </w:r>
+      <w:proofErr w:type="spellStart"/>
+      <w:r>
+        <w:rPr>
+          <w:sz w:val="24"/>
+        </w:rPr>
+        <w:t>Reikia</w:t>
+      </w:r>
+      <w:proofErr w:type="spellEnd"/>
+      <w:r>
+        <w:rPr>
+          <w:sz w:val="24"/>
+        </w:rPr>
+        <w:t xml:space="preserve"> </w:t>
+      </w:r>
+      <w:proofErr w:type="spellStart"/>
+      <w:r>
+        <w:rPr>
+          <w:sz w:val="24"/>
+        </w:rPr>
+        <w:t>valdyti</w:t>
+      </w:r>
+      <w:proofErr w:type="spellEnd"/>
+      <w:r>
+        <w:rPr>
+          <w:sz w:val="24"/>
+        </w:rPr>
+        <w:t xml:space="preserve"> </w:t>
+      </w:r>
+      <w:proofErr w:type="spellStart"/>
+      <w:r>
+        <w:rPr>
+          <w:sz w:val="24"/>
+        </w:rPr>
+        <w:t>prieigą</w:t>
+      </w:r>
+      <w:proofErr w:type="spellEnd"/>
+      <w:r>
+        <w:rPr>
+          <w:sz w:val="24"/>
+        </w:rPr>
+        <w:t xml:space="preserve"> </w:t>
+      </w:r>
+      <w:proofErr w:type="spellStart"/>
+      <w:r>
+        <w:rPr>
+          <w:sz w:val="24"/>
+        </w:rPr>
+        <w:t>prie</w:t>
+      </w:r>
+      <w:proofErr w:type="spellEnd"/>
+      <w:r>
+        <w:rPr>
+          <w:sz w:val="24"/>
+        </w:rPr>
+        <w:t xml:space="preserve"> </w:t>
+      </w:r>
+      <w:proofErr w:type="spellStart"/>
+      <w:r>
+        <w:rPr>
+          <w:sz w:val="24"/>
+        </w:rPr>
+        <w:t>objekto</w:t>
+      </w:r>
+      <w:proofErr w:type="spellEnd"/>
     </w:p>
     <w:p>
       <w:pPr>
@@ -1375,12 +2986,70 @@
           <w:sz w:val="24"/>
         </w:rPr>
       </w:pPr>
-      <w:r>
-        <w:rPr>
-          <w:sz w:val="24"/>
-        </w:rPr>
-        <w:t>Norime paslėpti objekto veikimo sudėtingumą</w:t>
-      </w:r>
+      <w:proofErr w:type="spellStart"/>
+      <w:r>
+        <w:rPr>
+          <w:sz w:val="24"/>
+        </w:rPr>
+        <w:t>Norime</w:t>
+      </w:r>
+      <w:proofErr w:type="spellEnd"/>
+      <w:r>
+        <w:rPr>
+          <w:sz w:val="24"/>
+        </w:rPr>
+        <w:t xml:space="preserve"> </w:t>
+      </w:r>
+      <w:proofErr w:type="spellStart"/>
+      <w:r>
+        <w:rPr>
+          <w:sz w:val="24"/>
+        </w:rPr>
+        <w:t>paslėpti</w:t>
+      </w:r>
+      <w:proofErr w:type="spellEnd"/>
+      <w:r>
+        <w:rPr>
+          <w:sz w:val="24"/>
+        </w:rPr>
+        <w:t xml:space="preserve"> </w:t>
+      </w:r>
+      <w:proofErr w:type="spellStart"/>
+      <w:r>
+        <w:rPr>
+          <w:sz w:val="24"/>
+        </w:rPr>
+        <w:t>objekto</w:t>
+      </w:r>
+      <w:proofErr w:type="spellEnd"/>
+      <w:r>
+        <w:rPr>
+          <w:sz w:val="24"/>
+        </w:rPr>
+        <w:t xml:space="preserve"> </w:t>
+      </w:r>
+      <w:proofErr w:type="spellStart"/>
+      <w:r>
+        <w:rPr>
+          <w:sz w:val="24"/>
+        </w:rPr>
+        <w:t>veikimo</w:t>
+      </w:r>
+      <w:proofErr w:type="spellEnd"/>
+      <w:r>
+        <w:rPr>
+          <w:sz w:val="24"/>
+        </w:rPr>
+        <w:t xml:space="preserve"> </w:t>
+      </w:r>
+      <w:proofErr w:type="spellStart"/>
+      <w:r>
+        <w:rPr>
+          <w:sz w:val="24"/>
+        </w:rPr>
+        <w:t>sudėtingumą</w:t>
+      </w:r>
+      <w:proofErr w:type="spellEnd"/>
     </w:p>
     <w:p>
       <w:pPr>
@@ -1388,12 +3057,28 @@
           <w:sz w:val="32"/>
         </w:rPr>
       </w:pPr>
+      <w:proofErr w:type="spellStart"/>
       <w:r>
         <w:rPr>
           <w:sz w:val="32"/>
         </w:rPr>
-        <w:t>Objektų Klonavimas</w:t>
-      </w:r>
+        <w:t>Objektų</w:t>
+      </w:r>
+      <w:proofErr w:type="spellEnd"/>
+      <w:r>
+        <w:rPr>
+          <w:sz w:val="32"/>
+        </w:rPr>
+        <w:t xml:space="preserve"> </w:t>
+      </w:r>
+      <w:proofErr w:type="spellStart"/>
+      <w:r>
+        <w:rPr>
+          <w:sz w:val="32"/>
+        </w:rPr>
+        <w:t>Klonavimas</w:t>
+      </w:r>
+      <w:proofErr w:type="spellEnd"/>
     </w:p>
     <w:p>
       <w:pPr>
@@ -1402,12 +3087,273 @@
           <w:sz w:val="24"/>
         </w:rPr>
       </w:pPr>
-      <w:r>
-        <w:rPr>
-          <w:sz w:val="24"/>
-        </w:rPr>
-        <w:t xml:space="preserve">Klonas yra tiesiog kopija, kurio nors objekto. JAVA tai yra tiesiog objektas, kuris yra panašioje būsenoje, kaip ir orginalas. Klonavimui, reikia implementuoti </w:t>
-      </w:r>
+      <w:proofErr w:type="spellStart"/>
+      <w:r>
+        <w:rPr>
+          <w:sz w:val="24"/>
+        </w:rPr>
+        <w:t>Klonas</w:t>
+      </w:r>
+      <w:proofErr w:type="spellEnd"/>
+      <w:r>
+        <w:rPr>
+          <w:sz w:val="24"/>
+        </w:rPr>
+        <w:t xml:space="preserve"> </w:t>
+      </w:r>
+      <w:proofErr w:type="spellStart"/>
+      <w:r>
+        <w:rPr>
+          <w:sz w:val="24"/>
+        </w:rPr>
+        <w:t>yra</w:t>
+      </w:r>
+      <w:proofErr w:type="spellEnd"/>
+      <w:r>
+        <w:rPr>
+          <w:sz w:val="24"/>
+        </w:rPr>
+        <w:t xml:space="preserve"> </w:t>
+      </w:r>
+      <w:proofErr w:type="spellStart"/>
+      <w:r>
+        <w:rPr>
+          <w:sz w:val="24"/>
+        </w:rPr>
+        <w:t>tiesiog</w:t>
+      </w:r>
+      <w:proofErr w:type="spellEnd"/>
+      <w:r>
+        <w:rPr>
+          <w:sz w:val="24"/>
+        </w:rPr>
+        <w:t xml:space="preserve"> </w:t>
+      </w:r>
+      <w:proofErr w:type="spellStart"/>
+      <w:r>
+        <w:rPr>
+          <w:sz w:val="24"/>
+        </w:rPr>
+        <w:t>kopija</w:t>
+      </w:r>
+      <w:proofErr w:type="spellEnd"/>
+      <w:r>
+        <w:rPr>
+          <w:sz w:val="24"/>
+        </w:rPr>
+        <w:t xml:space="preserve">, </w:t>
+      </w:r>
+      <w:proofErr w:type="spellStart"/>
+      <w:r>
+        <w:rPr>
+          <w:sz w:val="24"/>
+        </w:rPr>
+        <w:t>kurio</w:t>
+      </w:r>
+      <w:proofErr w:type="spellEnd"/>
+      <w:r>
+        <w:rPr>
+          <w:sz w:val="24"/>
+        </w:rPr>
+        <w:t xml:space="preserve"> </w:t>
+      </w:r>
+      <w:proofErr w:type="spellStart"/>
+      <w:r>
+        <w:rPr>
+          <w:sz w:val="24"/>
+        </w:rPr>
+        <w:t>nors</w:t>
+      </w:r>
+      <w:proofErr w:type="spellEnd"/>
+      <w:r>
+        <w:rPr>
+          <w:sz w:val="24"/>
+        </w:rPr>
+        <w:t xml:space="preserve"> </w:t>
+      </w:r>
+      <w:proofErr w:type="spellStart"/>
+      <w:r>
+        <w:rPr>
+          <w:sz w:val="24"/>
+        </w:rPr>
+        <w:t>objekto</w:t>
+      </w:r>
+      <w:proofErr w:type="spellEnd"/>
+      <w:r>
+        <w:rPr>
+          <w:sz w:val="24"/>
+        </w:rPr>
+        <w:t xml:space="preserve">. JAVA tai </w:t>
+      </w:r>
+      <w:proofErr w:type="spellStart"/>
+      <w:r>
+        <w:rPr>
+          <w:sz w:val="24"/>
+        </w:rPr>
+        <w:t>yra</w:t>
+      </w:r>
+      <w:proofErr w:type="spellEnd"/>
+      <w:r>
+        <w:rPr>
+          <w:sz w:val="24"/>
+        </w:rPr>
+        <w:t xml:space="preserve"> </w:t>
+      </w:r>
+      <w:proofErr w:type="spellStart"/>
+      <w:r>
+        <w:rPr>
+          <w:sz w:val="24"/>
+        </w:rPr>
+        <w:t>tiesiog</w:t>
+      </w:r>
+      <w:proofErr w:type="spellEnd"/>
+      <w:r>
+        <w:rPr>
+          <w:sz w:val="24"/>
+        </w:rPr>
+        <w:t xml:space="preserve"> </w:t>
+      </w:r>
+      <w:proofErr w:type="spellStart"/>
+      <w:r>
+        <w:rPr>
+          <w:sz w:val="24"/>
+        </w:rPr>
+        <w:t>objektas</w:t>
+      </w:r>
+      <w:proofErr w:type="spellEnd"/>
+      <w:r>
+        <w:rPr>
+          <w:sz w:val="24"/>
+        </w:rPr>
+        <w:t xml:space="preserve">, kuris </w:t>
+      </w:r>
+      <w:proofErr w:type="spellStart"/>
+      <w:r>
+        <w:rPr>
+          <w:sz w:val="24"/>
+        </w:rPr>
+        <w:t>yra</w:t>
+      </w:r>
+      <w:proofErr w:type="spellEnd"/>
+      <w:r>
+        <w:rPr>
+          <w:sz w:val="24"/>
+        </w:rPr>
+        <w:t xml:space="preserve"> </w:t>
+      </w:r>
+      <w:proofErr w:type="spellStart"/>
+      <w:r>
+        <w:rPr>
+          <w:sz w:val="24"/>
+        </w:rPr>
+        <w:t>panašioje</w:t>
+      </w:r>
+      <w:proofErr w:type="spellEnd"/>
+      <w:r>
+        <w:rPr>
+          <w:sz w:val="24"/>
+        </w:rPr>
+        <w:t xml:space="preserve"> </w:t>
+      </w:r>
+      <w:proofErr w:type="spellStart"/>
+      <w:r>
+        <w:rPr>
+          <w:sz w:val="24"/>
+        </w:rPr>
+        <w:t>būsenoje</w:t>
+      </w:r>
+      <w:proofErr w:type="spellEnd"/>
+      <w:r>
+        <w:rPr>
+          <w:sz w:val="24"/>
+        </w:rPr>
+        <w:t xml:space="preserve">, </w:t>
+      </w:r>
+      <w:proofErr w:type="spellStart"/>
+      <w:r>
+        <w:rPr>
+          <w:sz w:val="24"/>
+        </w:rPr>
+        <w:t>kaip</w:t>
+      </w:r>
+      <w:proofErr w:type="spellEnd"/>
+      <w:r>
+        <w:rPr>
+          <w:sz w:val="24"/>
+        </w:rPr>
+        <w:t xml:space="preserve"> </w:t>
+      </w:r>
+      <w:proofErr w:type="spellStart"/>
+      <w:r>
+        <w:rPr>
+          <w:sz w:val="24"/>
+        </w:rPr>
+        <w:t>ir</w:t>
+      </w:r>
+      <w:proofErr w:type="spellEnd"/>
+      <w:r>
+        <w:rPr>
+          <w:sz w:val="24"/>
+        </w:rPr>
+        <w:t xml:space="preserve"> </w:t>
+      </w:r>
+      <w:proofErr w:type="spellStart"/>
+      <w:r>
+        <w:rPr>
+          <w:sz w:val="24"/>
+        </w:rPr>
+        <w:t>orginalas</w:t>
+      </w:r>
+      <w:proofErr w:type="spellEnd"/>
+      <w:r>
+        <w:rPr>
+          <w:sz w:val="24"/>
+        </w:rPr>
+        <w:t xml:space="preserve">. </w:t>
+      </w:r>
+      <w:proofErr w:type="spellStart"/>
+      <w:r>
+        <w:rPr>
+          <w:sz w:val="24"/>
+        </w:rPr>
+        <w:t>Klonavimui</w:t>
+      </w:r>
+      <w:proofErr w:type="spellEnd"/>
+      <w:r>
+        <w:rPr>
+          <w:sz w:val="24"/>
+        </w:rPr>
+        <w:t xml:space="preserve">, </w:t>
+      </w:r>
+      <w:proofErr w:type="spellStart"/>
+      <w:r>
+        <w:rPr>
+          <w:sz w:val="24"/>
+        </w:rPr>
+        <w:t>reikia</w:t>
+      </w:r>
+      <w:proofErr w:type="spellEnd"/>
+      <w:r>
+        <w:rPr>
+          <w:sz w:val="24"/>
+        </w:rPr>
+        <w:t xml:space="preserve"> </w:t>
+      </w:r>
+      <w:proofErr w:type="spellStart"/>
+      <w:r>
+        <w:rPr>
+          <w:sz w:val="24"/>
+        </w:rPr>
+        <w:t>implementuoti</w:t>
+      </w:r>
+      <w:proofErr w:type="spellEnd"/>
+      <w:r>
+        <w:rPr>
+          <w:sz w:val="24"/>
+        </w:rPr>
+        <w:t xml:space="preserve"> </w:t>
+      </w:r>
+      <w:proofErr w:type="spellStart"/>
       <w:r>
         <w:rPr>
           <w:b/>
@@ -1415,24 +3361,62 @@
         </w:rPr>
         <w:t>Cloneable</w:t>
       </w:r>
-      <w:r>
-        <w:rPr>
-          <w:sz w:val="24"/>
-        </w:rPr>
-        <w:t xml:space="preserve"> ir overridinti </w:t>
-      </w:r>
+      <w:proofErr w:type="spellEnd"/>
+      <w:r>
+        <w:rPr>
+          <w:sz w:val="24"/>
+        </w:rPr>
+        <w:t xml:space="preserve"> </w:t>
+      </w:r>
+      <w:proofErr w:type="spellStart"/>
+      <w:r>
+        <w:rPr>
+          <w:sz w:val="24"/>
+        </w:rPr>
+        <w:t>ir</w:t>
+      </w:r>
+      <w:proofErr w:type="spellEnd"/>
+      <w:r>
+        <w:rPr>
+          <w:sz w:val="24"/>
+        </w:rPr>
+        <w:t xml:space="preserve"> </w:t>
+      </w:r>
+      <w:proofErr w:type="spellStart"/>
+      <w:r>
+        <w:rPr>
+          <w:sz w:val="24"/>
+        </w:rPr>
+        <w:t>overridinti</w:t>
+      </w:r>
+      <w:proofErr w:type="spellEnd"/>
+      <w:r>
+        <w:rPr>
+          <w:sz w:val="24"/>
+        </w:rPr>
+        <w:t xml:space="preserve"> </w:t>
+      </w:r>
+      <w:proofErr w:type="gramStart"/>
       <w:r>
         <w:rPr>
           <w:b/>
           <w:sz w:val="24"/>
         </w:rPr>
-        <w:t>clone()</w:t>
-      </w:r>
+        <w:t>clone(</w:t>
+      </w:r>
+      <w:proofErr w:type="gramEnd"/>
       <w:r>
         <w:rPr>
           <w:b/>
           <w:sz w:val="24"/>
         </w:rPr>
+        <w:t>)</w:t>
+      </w:r>
+      <w:r>
+        <w:rPr>
+          <w:b/>
+          <w:sz w:val="24"/>
+        </w:rPr>
         <w:t>.</w:t>
       </w:r>
     </w:p>
@@ -1442,11 +3426,112 @@
           <w:sz w:val="24"/>
         </w:rPr>
       </w:pPr>
-      <w:r>
-        <w:rPr>
-          <w:sz w:val="24"/>
-        </w:rPr>
-        <w:t>Jei klasė turi tik primityvius kintamuosiuis(int, double, etc…) tai padaroma</w:t>
+      <w:proofErr w:type="spellStart"/>
+      <w:r>
+        <w:rPr>
+          <w:sz w:val="24"/>
+        </w:rPr>
+        <w:t>Jei</w:t>
+      </w:r>
+      <w:proofErr w:type="spellEnd"/>
+      <w:r>
+        <w:rPr>
+          <w:sz w:val="24"/>
+        </w:rPr>
+        <w:t xml:space="preserve"> </w:t>
+      </w:r>
+      <w:proofErr w:type="spellStart"/>
+      <w:r>
+        <w:rPr>
+          <w:sz w:val="24"/>
+        </w:rPr>
+        <w:t>klasė</w:t>
+      </w:r>
+      <w:proofErr w:type="spellEnd"/>
+      <w:r>
+        <w:rPr>
+          <w:sz w:val="24"/>
+        </w:rPr>
+        <w:t xml:space="preserve"> </w:t>
+      </w:r>
+      <w:proofErr w:type="spellStart"/>
+      <w:r>
+        <w:rPr>
+          <w:sz w:val="24"/>
+        </w:rPr>
+        <w:t>turi</w:t>
+      </w:r>
+      <w:proofErr w:type="spellEnd"/>
+      <w:r>
+        <w:rPr>
+          <w:sz w:val="24"/>
+        </w:rPr>
+        <w:t xml:space="preserve"> </w:t>
+      </w:r>
+      <w:proofErr w:type="spellStart"/>
+      <w:r>
+        <w:rPr>
+          <w:sz w:val="24"/>
+        </w:rPr>
+        <w:t>tik</w:t>
+      </w:r>
+      <w:proofErr w:type="spellEnd"/>
+      <w:r>
+        <w:rPr>
+          <w:sz w:val="24"/>
+        </w:rPr>
+        <w:t xml:space="preserve"> </w:t>
+      </w:r>
+      <w:proofErr w:type="spellStart"/>
+      <w:r>
+        <w:rPr>
+          <w:sz w:val="24"/>
+        </w:rPr>
+        <w:t>primityvius</w:t>
+      </w:r>
+      <w:proofErr w:type="spellEnd"/>
+      <w:r>
+        <w:rPr>
+          <w:sz w:val="24"/>
+        </w:rPr>
+        <w:t xml:space="preserve"> </w:t>
+      </w:r>
+      <w:proofErr w:type="spellStart"/>
+      <w:proofErr w:type="gramStart"/>
+      <w:r>
+        <w:rPr>
+          <w:sz w:val="24"/>
+        </w:rPr>
+        <w:t>kintamuosiuis</w:t>
+      </w:r>
+      <w:proofErr w:type="spellEnd"/>
+      <w:r>
+        <w:rPr>
+          <w:sz w:val="24"/>
+        </w:rPr>
+        <w:t>(</w:t>
+      </w:r>
+      <w:proofErr w:type="spellStart"/>
+      <w:proofErr w:type="gramEnd"/>
+      <w:r>
+        <w:rPr>
+          <w:sz w:val="24"/>
+        </w:rPr>
+        <w:t>int</w:t>
+      </w:r>
+      <w:proofErr w:type="spellEnd"/>
+      <w:r>
+        <w:rPr>
+          <w:sz w:val="24"/>
+        </w:rPr>
+        <w:t xml:space="preserve">, double, etc…) tai </w:t>
+      </w:r>
+      <w:proofErr w:type="spellStart"/>
+      <w:r>
+        <w:rPr>
+          <w:sz w:val="24"/>
+        </w:rPr>
+        <w:t>padaroma</w:t>
       </w:r>
       <w:r>
         <w:rPr>
@@ -1454,11 +3539,19 @@
         </w:rPr>
         <w:t>s</w:t>
       </w:r>
-      <w:r>
-        <w:rPr>
-          <w:sz w:val="24"/>
-        </w:rPr>
-        <w:t xml:space="preserve"> pilna</w:t>
+      <w:proofErr w:type="spellEnd"/>
+      <w:r>
+        <w:rPr>
+          <w:sz w:val="24"/>
+        </w:rPr>
+        <w:t xml:space="preserve"> </w:t>
+      </w:r>
+      <w:proofErr w:type="spellStart"/>
+      <w:r>
+        <w:rPr>
+          <w:sz w:val="24"/>
+        </w:rPr>
+        <w:t>pilna</w:t>
       </w:r>
       <w:r>
         <w:rPr>
@@ -1466,6 +3559,7 @@
         </w:rPr>
         <w:t>s</w:t>
       </w:r>
+      <w:proofErr w:type="spellEnd"/>
       <w:r>
         <w:rPr>
           <w:b/>
@@ -1473,17 +3567,103 @@
         </w:rPr>
         <w:t xml:space="preserve"> </w:t>
       </w:r>
+      <w:proofErr w:type="spellStart"/>
       <w:r>
         <w:rPr>
           <w:sz w:val="24"/>
         </w:rPr>
         <w:t>klonavimas</w:t>
       </w:r>
-      <w:r>
-        <w:rPr>
-          <w:sz w:val="24"/>
-        </w:rPr>
-        <w:t xml:space="preserve"> ir gauname naują obj. nepriklausomą nuo orginalaus obj</w:t>
+      <w:proofErr w:type="spellEnd"/>
+      <w:r>
+        <w:rPr>
+          <w:sz w:val="24"/>
+        </w:rPr>
+        <w:t xml:space="preserve"> </w:t>
+      </w:r>
+      <w:proofErr w:type="spellStart"/>
+      <w:r>
+        <w:rPr>
+          <w:sz w:val="24"/>
+        </w:rPr>
+        <w:t>ir</w:t>
+      </w:r>
+      <w:proofErr w:type="spellEnd"/>
+      <w:r>
+        <w:rPr>
+          <w:sz w:val="24"/>
+        </w:rPr>
+        <w:t xml:space="preserve"> </w:t>
+      </w:r>
+      <w:proofErr w:type="spellStart"/>
+      <w:r>
+        <w:rPr>
+          <w:sz w:val="24"/>
+        </w:rPr>
+        <w:t>gauname</w:t>
+      </w:r>
+      <w:proofErr w:type="spellEnd"/>
+      <w:r>
+        <w:rPr>
+          <w:sz w:val="24"/>
+        </w:rPr>
+        <w:t xml:space="preserve"> </w:t>
+      </w:r>
+      <w:proofErr w:type="spellStart"/>
+      <w:r>
+        <w:rPr>
+          <w:sz w:val="24"/>
+        </w:rPr>
+        <w:t>naują</w:t>
+      </w:r>
+      <w:proofErr w:type="spellEnd"/>
+      <w:r>
+        <w:rPr>
+          <w:sz w:val="24"/>
+        </w:rPr>
+        <w:t xml:space="preserve"> obj. </w:t>
+      </w:r>
+      <w:proofErr w:type="spellStart"/>
+      <w:r>
+        <w:rPr>
+          <w:sz w:val="24"/>
+        </w:rPr>
+        <w:t>nepriklausomą</w:t>
+      </w:r>
+      <w:proofErr w:type="spellEnd"/>
+      <w:r>
+        <w:rPr>
+          <w:sz w:val="24"/>
+        </w:rPr>
+        <w:t xml:space="preserve"> </w:t>
+      </w:r>
+      <w:proofErr w:type="spellStart"/>
+      <w:r>
+        <w:rPr>
+          <w:sz w:val="24"/>
+        </w:rPr>
+        <w:t>nuo</w:t>
+      </w:r>
+      <w:proofErr w:type="spellEnd"/>
+      <w:r>
+        <w:rPr>
+          <w:sz w:val="24"/>
+        </w:rPr>
+        <w:t xml:space="preserve"> </w:t>
+      </w:r>
+      <w:proofErr w:type="spellStart"/>
+      <w:r>
+        <w:rPr>
+          <w:sz w:val="24"/>
+        </w:rPr>
+        <w:t>orginalaus</w:t>
+      </w:r>
+      <w:proofErr w:type="spellEnd"/>
+      <w:r>
+        <w:rPr>
+          <w:sz w:val="24"/>
+        </w:rPr>
+        <w:t xml:space="preserve"> obj</w:t>
       </w:r>
       <w:r>
         <w:rPr>
@@ -1499,12 +3679,28 @@
           <w:lang w:val="lt-LT"/>
         </w:rPr>
       </w:pPr>
-      <w:r>
-        <w:rPr>
-          <w:sz w:val="24"/>
-        </w:rPr>
-        <w:t>Jei klas</w:t>
-      </w:r>
+      <w:proofErr w:type="spellStart"/>
+      <w:r>
+        <w:rPr>
+          <w:sz w:val="24"/>
+        </w:rPr>
+        <w:t>Jei</w:t>
+      </w:r>
+      <w:proofErr w:type="spellEnd"/>
+      <w:r>
+        <w:rPr>
+          <w:sz w:val="24"/>
+        </w:rPr>
+        <w:t xml:space="preserve"> </w:t>
+      </w:r>
+      <w:proofErr w:type="spellStart"/>
+      <w:r>
+        <w:rPr>
+          <w:sz w:val="24"/>
+        </w:rPr>
+        <w:t>klas</w:t>
+      </w:r>
+      <w:proofErr w:type="spellEnd"/>
       <w:r>
         <w:rPr>
           <w:sz w:val="24"/>
@@ -1525,17 +3721,61 @@
         </w:rPr>
         <w:t xml:space="preserve"> </w:t>
       </w:r>
-      <w:r>
-        <w:rPr>
-          <w:sz w:val="24"/>
-        </w:rPr>
-        <w:t xml:space="preserve">Klonavimas </w:t>
-      </w:r>
-      <w:r>
-        <w:rPr>
-          <w:sz w:val="24"/>
-        </w:rPr>
-        <w:t>yra dviejų tipų:</w:t>
+      <w:proofErr w:type="spellStart"/>
+      <w:r>
+        <w:rPr>
+          <w:sz w:val="24"/>
+        </w:rPr>
+        <w:t>Klonavimas</w:t>
+      </w:r>
+      <w:proofErr w:type="spellEnd"/>
+      <w:r>
+        <w:rPr>
+          <w:sz w:val="24"/>
+        </w:rPr>
+        <w:t xml:space="preserve"> </w:t>
+      </w:r>
+      <w:proofErr w:type="spellStart"/>
+      <w:r>
+        <w:rPr>
+          <w:sz w:val="24"/>
+        </w:rPr>
+        <w:t>yra</w:t>
+      </w:r>
+      <w:proofErr w:type="spellEnd"/>
+      <w:r>
+        <w:rPr>
+          <w:sz w:val="24"/>
+        </w:rPr>
+        <w:t xml:space="preserve"> </w:t>
+      </w:r>
+      <w:proofErr w:type="spellStart"/>
+      <w:r>
+        <w:rPr>
+          <w:sz w:val="24"/>
+        </w:rPr>
+        <w:t>dviejų</w:t>
+      </w:r>
+      <w:proofErr w:type="spellEnd"/>
+      <w:r>
+        <w:rPr>
+          <w:sz w:val="24"/>
+        </w:rPr>
+        <w:t xml:space="preserve"> </w:t>
+      </w:r>
+      <w:proofErr w:type="spellStart"/>
+      <w:r>
+        <w:rPr>
+          <w:sz w:val="24"/>
+        </w:rPr>
+        <w:t>tipų</w:t>
+      </w:r>
+      <w:proofErr w:type="spellEnd"/>
+      <w:r>
+        <w:rPr>
+          <w:sz w:val="24"/>
+        </w:rPr>
+        <w:t>:</w:t>
       </w:r>
     </w:p>
     <w:p>
@@ -1573,14 +3813,324 @@
         <w:rPr>
           <w:sz w:val="24"/>
         </w:rPr>
-        <w:t xml:space="preserve"> Paprasta kopija, kur klasėje esantys objektai nekopijuojami</w:t>
-      </w:r>
-      <w:r>
-        <w:rPr>
-          <w:sz w:val="24"/>
-        </w:rPr>
-        <w:t>, o tiesiog nukupijuojamas reference(adresas). Iškyla problema, kad jei pakeisime klonuoto objekto viduje esantį objektą, pasikeis ir orginalas</w:t>
-      </w:r>
+        <w:t xml:space="preserve"> </w:t>
+      </w:r>
+      <w:proofErr w:type="spellStart"/>
+      <w:r>
+        <w:rPr>
+          <w:sz w:val="24"/>
+        </w:rPr>
+        <w:t>Paprasta</w:t>
+      </w:r>
+      <w:proofErr w:type="spellEnd"/>
+      <w:r>
+        <w:rPr>
+          <w:sz w:val="24"/>
+        </w:rPr>
+        <w:t xml:space="preserve"> </w:t>
+      </w:r>
+      <w:proofErr w:type="spellStart"/>
+      <w:r>
+        <w:rPr>
+          <w:sz w:val="24"/>
+        </w:rPr>
+        <w:t>kopija</w:t>
+      </w:r>
+      <w:proofErr w:type="spellEnd"/>
+      <w:r>
+        <w:rPr>
+          <w:sz w:val="24"/>
+        </w:rPr>
+        <w:t xml:space="preserve">, </w:t>
+      </w:r>
+      <w:proofErr w:type="spellStart"/>
+      <w:r>
+        <w:rPr>
+          <w:sz w:val="24"/>
+        </w:rPr>
+        <w:t>kur</w:t>
+      </w:r>
+      <w:proofErr w:type="spellEnd"/>
+      <w:r>
+        <w:rPr>
+          <w:sz w:val="24"/>
+        </w:rPr>
+        <w:t xml:space="preserve"> </w:t>
+      </w:r>
+      <w:proofErr w:type="spellStart"/>
+      <w:r>
+        <w:rPr>
+          <w:sz w:val="24"/>
+        </w:rPr>
+        <w:t>klasėje</w:t>
+      </w:r>
+      <w:proofErr w:type="spellEnd"/>
+      <w:r>
+        <w:rPr>
+          <w:sz w:val="24"/>
+        </w:rPr>
+        <w:t xml:space="preserve"> </w:t>
+      </w:r>
+      <w:proofErr w:type="spellStart"/>
+      <w:r>
+        <w:rPr>
+          <w:sz w:val="24"/>
+        </w:rPr>
+        <w:t>esantys</w:t>
+      </w:r>
+      <w:proofErr w:type="spellEnd"/>
+      <w:r>
+        <w:rPr>
+          <w:sz w:val="24"/>
+        </w:rPr>
+        <w:t xml:space="preserve"> </w:t>
+      </w:r>
+      <w:proofErr w:type="spellStart"/>
+      <w:r>
+        <w:rPr>
+          <w:sz w:val="24"/>
+        </w:rPr>
+        <w:t>objektai</w:t>
+      </w:r>
+      <w:proofErr w:type="spellEnd"/>
+      <w:r>
+        <w:rPr>
+          <w:sz w:val="24"/>
+        </w:rPr>
+        <w:t xml:space="preserve"> </w:t>
+      </w:r>
+      <w:proofErr w:type="spellStart"/>
+      <w:r>
+        <w:rPr>
+          <w:sz w:val="24"/>
+        </w:rPr>
+        <w:t>nekopijuojami</w:t>
+      </w:r>
+      <w:proofErr w:type="spellEnd"/>
+      <w:r>
+        <w:rPr>
+          <w:sz w:val="24"/>
+        </w:rPr>
+        <w:t xml:space="preserve">, o </w:t>
+      </w:r>
+      <w:proofErr w:type="spellStart"/>
+      <w:r>
+        <w:rPr>
+          <w:sz w:val="24"/>
+        </w:rPr>
+        <w:t>tiesiog</w:t>
+      </w:r>
+      <w:proofErr w:type="spellEnd"/>
+      <w:r>
+        <w:rPr>
+          <w:sz w:val="24"/>
+        </w:rPr>
+        <w:t xml:space="preserve"> </w:t>
+      </w:r>
+      <w:proofErr w:type="spellStart"/>
+      <w:r>
+        <w:rPr>
+          <w:sz w:val="24"/>
+        </w:rPr>
+        <w:t>nukupijuojamas</w:t>
+      </w:r>
+      <w:proofErr w:type="spellEnd"/>
+      <w:r>
+        <w:rPr>
+          <w:sz w:val="24"/>
+        </w:rPr>
+        <w:t xml:space="preserve"> reference(</w:t>
+      </w:r>
+      <w:proofErr w:type="spellStart"/>
+      <w:r>
+        <w:rPr>
+          <w:sz w:val="24"/>
+        </w:rPr>
+        <w:t>adresas</w:t>
+      </w:r>
+      <w:proofErr w:type="spellEnd"/>
+      <w:r>
+        <w:rPr>
+          <w:sz w:val="24"/>
+        </w:rPr>
+        <w:t xml:space="preserve">). </w:t>
+      </w:r>
+      <w:proofErr w:type="spellStart"/>
+      <w:r>
+        <w:rPr>
+          <w:sz w:val="24"/>
+        </w:rPr>
+        <w:t>Iškyla</w:t>
+      </w:r>
+      <w:proofErr w:type="spellEnd"/>
+      <w:r>
+        <w:rPr>
+          <w:sz w:val="24"/>
+        </w:rPr>
+        <w:t xml:space="preserve"> </w:t>
+      </w:r>
+      <w:proofErr w:type="spellStart"/>
+      <w:r>
+        <w:rPr>
+          <w:sz w:val="24"/>
+        </w:rPr>
+        <w:t>problema</w:t>
+      </w:r>
+      <w:proofErr w:type="spellEnd"/>
+      <w:r>
+        <w:rPr>
+          <w:sz w:val="24"/>
+        </w:rPr>
+        <w:t xml:space="preserve">, </w:t>
+      </w:r>
+      <w:proofErr w:type="spellStart"/>
+      <w:r>
+        <w:rPr>
+          <w:sz w:val="24"/>
+        </w:rPr>
+        <w:t>kad</w:t>
+      </w:r>
+      <w:proofErr w:type="spellEnd"/>
+      <w:r>
+        <w:rPr>
+          <w:sz w:val="24"/>
+        </w:rPr>
+        <w:t xml:space="preserve"> </w:t>
+      </w:r>
+      <w:proofErr w:type="spellStart"/>
+      <w:r>
+        <w:rPr>
+          <w:sz w:val="24"/>
+        </w:rPr>
+        <w:t>jei</w:t>
+      </w:r>
+      <w:proofErr w:type="spellEnd"/>
+      <w:r>
+        <w:rPr>
+          <w:sz w:val="24"/>
+        </w:rPr>
+        <w:t xml:space="preserve"> </w:t>
+      </w:r>
+      <w:proofErr w:type="spellStart"/>
+      <w:r>
+        <w:rPr>
+          <w:sz w:val="24"/>
+        </w:rPr>
+        <w:t>pakeisime</w:t>
+      </w:r>
+      <w:proofErr w:type="spellEnd"/>
+      <w:r>
+        <w:rPr>
+          <w:sz w:val="24"/>
+        </w:rPr>
+        <w:t xml:space="preserve"> </w:t>
+      </w:r>
+      <w:proofErr w:type="spellStart"/>
+      <w:r>
+        <w:rPr>
+          <w:sz w:val="24"/>
+        </w:rPr>
+        <w:t>klonuoto</w:t>
+      </w:r>
+      <w:proofErr w:type="spellEnd"/>
+      <w:r>
+        <w:rPr>
+          <w:sz w:val="24"/>
+        </w:rPr>
+        <w:t xml:space="preserve"> </w:t>
+      </w:r>
+      <w:proofErr w:type="spellStart"/>
+      <w:r>
+        <w:rPr>
+          <w:sz w:val="24"/>
+        </w:rPr>
+        <w:t>objekto</w:t>
+      </w:r>
+      <w:proofErr w:type="spellEnd"/>
+      <w:r>
+        <w:rPr>
+          <w:sz w:val="24"/>
+        </w:rPr>
+        <w:t xml:space="preserve"> </w:t>
+      </w:r>
+      <w:proofErr w:type="spellStart"/>
+      <w:r>
+        <w:rPr>
+          <w:sz w:val="24"/>
+        </w:rPr>
+        <w:t>viduje</w:t>
+      </w:r>
+      <w:proofErr w:type="spellEnd"/>
+      <w:r>
+        <w:rPr>
+          <w:sz w:val="24"/>
+        </w:rPr>
+        <w:t xml:space="preserve"> </w:t>
+      </w:r>
+      <w:proofErr w:type="spellStart"/>
+      <w:r>
+        <w:rPr>
+          <w:sz w:val="24"/>
+        </w:rPr>
+        <w:t>esantį</w:t>
+      </w:r>
+      <w:proofErr w:type="spellEnd"/>
+      <w:r>
+        <w:rPr>
+          <w:sz w:val="24"/>
+        </w:rPr>
+        <w:t xml:space="preserve"> </w:t>
+      </w:r>
+      <w:proofErr w:type="spellStart"/>
+      <w:r>
+        <w:rPr>
+          <w:sz w:val="24"/>
+        </w:rPr>
+        <w:t>objektą</w:t>
+      </w:r>
+      <w:proofErr w:type="spellEnd"/>
+      <w:r>
+        <w:rPr>
+          <w:sz w:val="24"/>
+        </w:rPr>
+        <w:t xml:space="preserve">, </w:t>
+      </w:r>
+      <w:proofErr w:type="spellStart"/>
+      <w:r>
+        <w:rPr>
+          <w:sz w:val="24"/>
+        </w:rPr>
+        <w:t>pasikeis</w:t>
+      </w:r>
+      <w:proofErr w:type="spellEnd"/>
+      <w:r>
+        <w:rPr>
+          <w:sz w:val="24"/>
+        </w:rPr>
+        <w:t xml:space="preserve"> </w:t>
+      </w:r>
+      <w:proofErr w:type="spellStart"/>
+      <w:r>
+        <w:rPr>
+          <w:sz w:val="24"/>
+        </w:rPr>
+        <w:t>ir</w:t>
+      </w:r>
+      <w:proofErr w:type="spellEnd"/>
+      <w:r>
+        <w:rPr>
+          <w:sz w:val="24"/>
+        </w:rPr>
+        <w:t xml:space="preserve"> </w:t>
+      </w:r>
+      <w:proofErr w:type="spellStart"/>
+      <w:r>
+        <w:rPr>
+          <w:sz w:val="24"/>
+        </w:rPr>
+        <w:t>orginalas</w:t>
+      </w:r>
+      <w:proofErr w:type="spellEnd"/>
     </w:p>
     <w:p>
       <w:pPr>
@@ -1593,31 +4143,202 @@
           <w:sz w:val="24"/>
         </w:rPr>
       </w:pPr>
+      <w:proofErr w:type="gramStart"/>
       <w:r>
         <w:rPr>
           <w:b/>
           <w:sz w:val="24"/>
         </w:rPr>
-        <w:t xml:space="preserve">Deep  - </w:t>
-      </w:r>
-      <w:r>
-        <w:rPr>
-          <w:sz w:val="24"/>
-        </w:rPr>
-        <w:t xml:space="preserve">Klonas yra visiškai nepriklausomas nuo savo orginalo, tai yra padarom, truputį pamodifikavus </w:t>
-      </w:r>
+        <w:t>Deep  -</w:t>
+      </w:r>
+      <w:proofErr w:type="gramEnd"/>
       <w:r>
         <w:rPr>
           <w:b/>
           <w:sz w:val="24"/>
         </w:rPr>
+        <w:t xml:space="preserve"> </w:t>
+      </w:r>
+      <w:proofErr w:type="spellStart"/>
+      <w:r>
+        <w:rPr>
+          <w:sz w:val="24"/>
+        </w:rPr>
+        <w:t>Klonas</w:t>
+      </w:r>
+      <w:proofErr w:type="spellEnd"/>
+      <w:r>
+        <w:rPr>
+          <w:sz w:val="24"/>
+        </w:rPr>
+        <w:t xml:space="preserve"> </w:t>
+      </w:r>
+      <w:proofErr w:type="spellStart"/>
+      <w:r>
+        <w:rPr>
+          <w:sz w:val="24"/>
+        </w:rPr>
+        <w:t>yra</w:t>
+      </w:r>
+      <w:proofErr w:type="spellEnd"/>
+      <w:r>
+        <w:rPr>
+          <w:sz w:val="24"/>
+        </w:rPr>
+        <w:t xml:space="preserve"> </w:t>
+      </w:r>
+      <w:proofErr w:type="spellStart"/>
+      <w:r>
+        <w:rPr>
+          <w:sz w:val="24"/>
+        </w:rPr>
+        <w:t>visiškai</w:t>
+      </w:r>
+      <w:proofErr w:type="spellEnd"/>
+      <w:r>
+        <w:rPr>
+          <w:sz w:val="24"/>
+        </w:rPr>
+        <w:t xml:space="preserve"> </w:t>
+      </w:r>
+      <w:proofErr w:type="spellStart"/>
+      <w:r>
+        <w:rPr>
+          <w:sz w:val="24"/>
+        </w:rPr>
+        <w:t>nepriklausomas</w:t>
+      </w:r>
+      <w:proofErr w:type="spellEnd"/>
+      <w:r>
+        <w:rPr>
+          <w:sz w:val="24"/>
+        </w:rPr>
+        <w:t xml:space="preserve"> </w:t>
+      </w:r>
+      <w:proofErr w:type="spellStart"/>
+      <w:r>
+        <w:rPr>
+          <w:sz w:val="24"/>
+        </w:rPr>
+        <w:t>nuo</w:t>
+      </w:r>
+      <w:proofErr w:type="spellEnd"/>
+      <w:r>
+        <w:rPr>
+          <w:sz w:val="24"/>
+        </w:rPr>
+        <w:t xml:space="preserve"> </w:t>
+      </w:r>
+      <w:proofErr w:type="spellStart"/>
+      <w:r>
+        <w:rPr>
+          <w:sz w:val="24"/>
+        </w:rPr>
+        <w:t>savo</w:t>
+      </w:r>
+      <w:proofErr w:type="spellEnd"/>
+      <w:r>
+        <w:rPr>
+          <w:sz w:val="24"/>
+        </w:rPr>
+        <w:t xml:space="preserve"> </w:t>
+      </w:r>
+      <w:proofErr w:type="spellStart"/>
+      <w:r>
+        <w:rPr>
+          <w:sz w:val="24"/>
+        </w:rPr>
+        <w:t>orginalo</w:t>
+      </w:r>
+      <w:proofErr w:type="spellEnd"/>
+      <w:r>
+        <w:rPr>
+          <w:sz w:val="24"/>
+        </w:rPr>
+        <w:t xml:space="preserve">, tai </w:t>
+      </w:r>
+      <w:proofErr w:type="spellStart"/>
+      <w:r>
+        <w:rPr>
+          <w:sz w:val="24"/>
+        </w:rPr>
+        <w:t>yra</w:t>
+      </w:r>
+      <w:proofErr w:type="spellEnd"/>
+      <w:r>
+        <w:rPr>
+          <w:sz w:val="24"/>
+        </w:rPr>
+        <w:t xml:space="preserve"> </w:t>
+      </w:r>
+      <w:proofErr w:type="spellStart"/>
+      <w:r>
+        <w:rPr>
+          <w:sz w:val="24"/>
+        </w:rPr>
+        <w:t>padarom</w:t>
+      </w:r>
+      <w:proofErr w:type="spellEnd"/>
+      <w:r>
+        <w:rPr>
+          <w:sz w:val="24"/>
+        </w:rPr>
+        <w:t xml:space="preserve">, </w:t>
+      </w:r>
+      <w:proofErr w:type="spellStart"/>
+      <w:r>
+        <w:rPr>
+          <w:sz w:val="24"/>
+        </w:rPr>
+        <w:t>truputį</w:t>
+      </w:r>
+      <w:proofErr w:type="spellEnd"/>
+      <w:r>
+        <w:rPr>
+          <w:sz w:val="24"/>
+        </w:rPr>
+        <w:t xml:space="preserve"> </w:t>
+      </w:r>
+      <w:proofErr w:type="spellStart"/>
+      <w:r>
+        <w:rPr>
+          <w:sz w:val="24"/>
+        </w:rPr>
+        <w:t>pamodifikavus</w:t>
+      </w:r>
+      <w:proofErr w:type="spellEnd"/>
+      <w:r>
+        <w:rPr>
+          <w:sz w:val="24"/>
+        </w:rPr>
+        <w:t xml:space="preserve"> </w:t>
+      </w:r>
+      <w:r>
+        <w:rPr>
+          <w:b/>
+          <w:sz w:val="24"/>
+        </w:rPr>
         <w:t>clone()</w:t>
       </w:r>
       <w:r>
         <w:rPr>
           <w:sz w:val="24"/>
         </w:rPr>
-        <w:t xml:space="preserve"> metodą.</w:t>
+        <w:t xml:space="preserve"> </w:t>
+      </w:r>
+      <w:proofErr w:type="spellStart"/>
+      <w:r>
+        <w:rPr>
+          <w:sz w:val="24"/>
+        </w:rPr>
+        <w:t>metodą</w:t>
+      </w:r>
+      <w:proofErr w:type="spellEnd"/>
+      <w:r>
+        <w:rPr>
+          <w:sz w:val="24"/>
+        </w:rPr>
+        <w:t>.</w:t>
       </w:r>
     </w:p>
     <w:p>
@@ -1626,14 +4347,1106 @@
           <w:sz w:val="32"/>
         </w:rPr>
       </w:pPr>
+      <w:proofErr w:type="spellStart"/>
       <w:r>
         <w:rPr>
           <w:sz w:val="32"/>
         </w:rPr>
-        <w:t>Kopijos Konstruktorius</w:t>
-      </w:r>
+        <w:t>Kopijos</w:t>
+      </w:r>
+      <w:proofErr w:type="spellEnd"/>
+      <w:r>
+        <w:rPr>
+          <w:sz w:val="32"/>
+        </w:rPr>
+        <w:t xml:space="preserve"> </w:t>
+      </w:r>
+      <w:proofErr w:type="spellStart"/>
+      <w:r>
+        <w:rPr>
+          <w:sz w:val="32"/>
+        </w:rPr>
+        <w:t>Konstruktorius</w:t>
+      </w:r>
+      <w:proofErr w:type="spellEnd"/>
+    </w:p>
+    <w:p>
+      <w:pPr>
+        <w:rPr>
+          <w:sz w:val="24"/>
+          <w:lang w:val="lt-LT"/>
+        </w:rPr>
+      </w:pPr>
+      <w:r>
+        <w:rPr>
+          <w:sz w:val="24"/>
+          <w:lang w:val="lt-LT"/>
+        </w:rPr>
+        <w:t>Tarkim turim dvi klases</w:t>
+      </w:r>
+    </w:p>
+    <w:p>
+      <w:pPr>
+        <w:spacing w:after="0"/>
+        <w:rPr>
+          <w:sz w:val="24"/>
+          <w:lang w:val="lt-LT"/>
+        </w:rPr>
+      </w:pPr>
+      <w:r>
+        <w:rPr>
+          <w:sz w:val="24"/>
+          <w:lang w:val="lt-LT"/>
+        </w:rPr>
+        <w:t>Public class PointOne</w:t>
+      </w:r>
+    </w:p>
+    <w:p>
+      <w:pPr>
+        <w:spacing w:after="0"/>
+        <w:rPr>
+          <w:sz w:val="24"/>
+          <w:lang w:val="lt-LT"/>
+        </w:rPr>
+      </w:pPr>
+      <w:r>
+        <w:rPr>
+          <w:sz w:val="24"/>
+          <w:lang w:val="lt-LT"/>
+        </w:rPr>
+        <w:t>{</w:t>
+      </w:r>
+    </w:p>
+    <w:p>
+      <w:pPr>
+        <w:spacing w:after="0"/>
+        <w:rPr>
+          <w:sz w:val="24"/>
+          <w:lang w:val="lt-LT"/>
+        </w:rPr>
+      </w:pPr>
+      <w:r>
+        <w:rPr>
+          <w:sz w:val="24"/>
+          <w:lang w:val="lt-LT"/>
+        </w:rPr>
+        <w:t>Private int x;</w:t>
+      </w:r>
+    </w:p>
+    <w:p>
+      <w:pPr>
+        <w:spacing w:after="0"/>
+        <w:rPr>
+          <w:sz w:val="24"/>
+          <w:lang w:val="lt-LT"/>
+        </w:rPr>
+      </w:pPr>
+      <w:r>
+        <w:rPr>
+          <w:sz w:val="24"/>
+          <w:lang w:val="lt-LT"/>
+        </w:rPr>
+        <w:t>Private int y;</w:t>
+      </w:r>
+    </w:p>
+    <w:p>
+      <w:pPr>
+        <w:spacing w:after="0"/>
+        <w:rPr>
+          <w:sz w:val="24"/>
+        </w:rPr>
+      </w:pPr>
+      <w:r>
+        <w:rPr>
+          <w:sz w:val="24"/>
+          <w:lang w:val="lt-LT"/>
+        </w:rPr>
+        <w:t xml:space="preserve">Public PointOne(PointOne point) {this.x </w:t>
+      </w:r>
+      <w:r>
+        <w:rPr>
+          <w:sz w:val="24"/>
+        </w:rPr>
+        <w:t xml:space="preserve">= </w:t>
+      </w:r>
+      <w:proofErr w:type="spellStart"/>
+      <w:r>
+        <w:rPr>
+          <w:sz w:val="24"/>
+        </w:rPr>
+        <w:t>point.x</w:t>
+      </w:r>
+      <w:proofErr w:type="spellEnd"/>
+      <w:r>
+        <w:rPr>
+          <w:sz w:val="24"/>
+        </w:rPr>
+        <w:t xml:space="preserve">; </w:t>
+      </w:r>
+      <w:proofErr w:type="spellStart"/>
+      <w:r>
+        <w:rPr>
+          <w:sz w:val="24"/>
+        </w:rPr>
+        <w:t>this.y</w:t>
+      </w:r>
+      <w:proofErr w:type="spellEnd"/>
+      <w:r>
+        <w:rPr>
+          <w:sz w:val="24"/>
+        </w:rPr>
+        <w:t xml:space="preserve"> = </w:t>
+      </w:r>
+      <w:proofErr w:type="spellStart"/>
+      <w:r>
+        <w:rPr>
+          <w:sz w:val="24"/>
+        </w:rPr>
+        <w:t>point.y</w:t>
+      </w:r>
+      <w:proofErr w:type="spellEnd"/>
+      <w:r>
+        <w:rPr>
+          <w:sz w:val="24"/>
+        </w:rPr>
+        <w:t>;}</w:t>
+      </w:r>
+    </w:p>
+    <w:p>
+      <w:pPr>
+        <w:spacing w:after="0"/>
+        <w:rPr>
+          <w:color w:val="FF0000"/>
+          <w:sz w:val="24"/>
+          <w:szCs w:val="24"/>
+        </w:rPr>
+      </w:pPr>
+      <w:r>
+        <w:rPr>
+          <w:color w:val="FF0000"/>
+          <w:sz w:val="24"/>
+          <w:szCs w:val="24"/>
+        </w:rPr>
+        <w:t>public </w:t>
+      </w:r>
+      <w:proofErr w:type="spellStart"/>
+      <w:r>
+        <w:rPr>
+          <w:color w:val="FF0000"/>
+          <w:sz w:val="24"/>
+          <w:szCs w:val="24"/>
+        </w:rPr>
+        <w:t>PointOne</w:t>
+      </w:r>
+      <w:proofErr w:type="spellEnd"/>
+      <w:r>
+        <w:rPr>
+          <w:color w:val="FF0000"/>
+          <w:sz w:val="24"/>
+          <w:szCs w:val="24"/>
+        </w:rPr>
+        <w:t xml:space="preserve"> </w:t>
+      </w:r>
+      <w:proofErr w:type="spellStart"/>
+      <w:proofErr w:type="gramStart"/>
+      <w:r>
+        <w:rPr>
+          <w:color w:val="FF0000"/>
+          <w:sz w:val="24"/>
+          <w:szCs w:val="24"/>
+        </w:rPr>
+        <w:t>copyPoint</w:t>
+      </w:r>
+      <w:proofErr w:type="spellEnd"/>
+      <w:r>
+        <w:rPr>
+          <w:color w:val="FF0000"/>
+          <w:sz w:val="24"/>
+          <w:szCs w:val="24"/>
+        </w:rPr>
+        <w:t>(</w:t>
+      </w:r>
+      <w:proofErr w:type="spellStart"/>
+      <w:proofErr w:type="gramEnd"/>
+      <w:r>
+        <w:rPr>
+          <w:color w:val="FF0000"/>
+          <w:sz w:val="24"/>
+          <w:szCs w:val="24"/>
+        </w:rPr>
+        <w:t>PointOne</w:t>
+      </w:r>
+      <w:proofErr w:type="spellEnd"/>
+      <w:r>
+        <w:rPr>
+          <w:color w:val="FF0000"/>
+          <w:sz w:val="24"/>
+          <w:szCs w:val="24"/>
+        </w:rPr>
+        <w:t xml:space="preserve"> point) throws </w:t>
+      </w:r>
+      <w:proofErr w:type="spellStart"/>
+      <w:r>
+        <w:rPr>
+          <w:color w:val="FF0000"/>
+          <w:sz w:val="24"/>
+          <w:szCs w:val="24"/>
+        </w:rPr>
+        <w:t>CloneNotSupportedException</w:t>
+      </w:r>
+      <w:proofErr w:type="spellEnd"/>
+      <w:r>
+        <w:rPr>
+          <w:color w:val="FF0000"/>
+          <w:sz w:val="24"/>
+          <w:szCs w:val="24"/>
+        </w:rPr>
+        <w:t xml:space="preserve">{ </w:t>
+      </w:r>
+    </w:p>
+    <w:p>
+      <w:pPr>
+        <w:spacing w:after="0"/>
+        <w:rPr>
+          <w:color w:val="FF0000"/>
+          <w:sz w:val="24"/>
+          <w:szCs w:val="24"/>
+        </w:rPr>
+      </w:pPr>
+      <w:proofErr w:type="gramStart"/>
+      <w:r>
+        <w:rPr>
+          <w:color w:val="FF0000"/>
+          <w:sz w:val="24"/>
+          <w:szCs w:val="24"/>
+        </w:rPr>
+        <w:t>if(</w:t>
+      </w:r>
+      <w:proofErr w:type="gramEnd"/>
+      <w:r>
+        <w:rPr>
+          <w:color w:val="FF0000"/>
+          <w:sz w:val="24"/>
+          <w:szCs w:val="24"/>
+        </w:rPr>
+        <w:t>!(point </w:t>
+      </w:r>
+      <w:proofErr w:type="spellStart"/>
+      <w:r>
+        <w:rPr>
+          <w:color w:val="FF0000"/>
+          <w:sz w:val="24"/>
+          <w:szCs w:val="24"/>
+        </w:rPr>
+        <w:t>instanceof</w:t>
+      </w:r>
+      <w:proofErr w:type="spellEnd"/>
+      <w:r>
+        <w:rPr>
+          <w:color w:val="FF0000"/>
+          <w:sz w:val="24"/>
+          <w:szCs w:val="24"/>
+        </w:rPr>
+        <w:t> </w:t>
+      </w:r>
+      <w:proofErr w:type="spellStart"/>
+      <w:r>
+        <w:rPr>
+          <w:color w:val="FF0000"/>
+          <w:sz w:val="24"/>
+          <w:szCs w:val="24"/>
+        </w:rPr>
+        <w:t>Cloneable</w:t>
+      </w:r>
+      <w:proofErr w:type="spellEnd"/>
+      <w:r>
+        <w:rPr>
+          <w:color w:val="FF0000"/>
+          <w:sz w:val="24"/>
+          <w:szCs w:val="24"/>
+        </w:rPr>
+        <w:t>)) {</w:t>
+      </w:r>
+    </w:p>
+    <w:p>
+      <w:pPr>
+        <w:spacing w:after="0"/>
+        <w:rPr>
+          <w:color w:val="FF0000"/>
+          <w:sz w:val="24"/>
+          <w:szCs w:val="24"/>
+        </w:rPr>
+      </w:pPr>
+      <w:r>
+        <w:rPr>
+          <w:color w:val="FF0000"/>
+          <w:sz w:val="24"/>
+          <w:szCs w:val="24"/>
+        </w:rPr>
+        <w:t xml:space="preserve"> throw new </w:t>
+      </w:r>
+      <w:proofErr w:type="spellStart"/>
+      <w:proofErr w:type="gramStart"/>
+      <w:r>
+        <w:rPr>
+          <w:color w:val="FF0000"/>
+          <w:sz w:val="24"/>
+          <w:szCs w:val="24"/>
+        </w:rPr>
+        <w:t>CloneNotSupportedException</w:t>
+      </w:r>
+      <w:proofErr w:type="spellEnd"/>
+      <w:r>
+        <w:rPr>
+          <w:color w:val="FF0000"/>
+          <w:sz w:val="24"/>
+          <w:szCs w:val="24"/>
+        </w:rPr>
+        <w:t>(</w:t>
+      </w:r>
+      <w:proofErr w:type="gramEnd"/>
+      <w:r>
+        <w:rPr>
+          <w:color w:val="FF0000"/>
+          <w:sz w:val="24"/>
+          <w:szCs w:val="24"/>
+        </w:rPr>
+        <w:t>"Invalid cloning" </w:t>
+      </w:r>
+    </w:p>
+    <w:p>
+      <w:pPr>
+        <w:spacing w:after="0"/>
+        <w:rPr>
+          <w:color w:val="FF0000"/>
+          <w:sz w:val="24"/>
+          <w:szCs w:val="24"/>
+        </w:rPr>
+      </w:pPr>
+      <w:r>
+        <w:rPr>
+          <w:color w:val="FF0000"/>
+          <w:sz w:val="24"/>
+          <w:szCs w:val="24"/>
+        </w:rPr>
+        <w:t>}</w:t>
+      </w:r>
+      <w:r>
+        <w:rPr>
+          <w:color w:val="FF0000"/>
+          <w:sz w:val="24"/>
+          <w:szCs w:val="24"/>
+        </w:rPr>
+        <w:t xml:space="preserve"> </w:t>
+      </w:r>
+    </w:p>
+    <w:p>
+      <w:pPr>
+        <w:spacing w:after="0"/>
+        <w:rPr>
+          <w:color w:val="FF0000"/>
+          <w:sz w:val="24"/>
+          <w:szCs w:val="24"/>
+        </w:rPr>
+      </w:pPr>
+      <w:r>
+        <w:rPr>
+          <w:color w:val="FF0000"/>
+          <w:sz w:val="24"/>
+          <w:szCs w:val="24"/>
+        </w:rPr>
+        <w:t>return new </w:t>
+      </w:r>
+      <w:proofErr w:type="spellStart"/>
+      <w:proofErr w:type="gramStart"/>
+      <w:r>
+        <w:rPr>
+          <w:color w:val="FF0000"/>
+          <w:sz w:val="24"/>
+          <w:szCs w:val="24"/>
+        </w:rPr>
+        <w:t>PointOne</w:t>
+      </w:r>
+      <w:proofErr w:type="spellEnd"/>
+      <w:r>
+        <w:rPr>
+          <w:color w:val="FF0000"/>
+          <w:sz w:val="24"/>
+          <w:szCs w:val="24"/>
+        </w:rPr>
+        <w:t>(</w:t>
+      </w:r>
+      <w:proofErr w:type="spellStart"/>
+      <w:proofErr w:type="gramEnd"/>
+      <w:r>
+        <w:rPr>
+          <w:color w:val="FF0000"/>
+          <w:sz w:val="24"/>
+          <w:szCs w:val="24"/>
+        </w:rPr>
+        <w:t>point.x</w:t>
+      </w:r>
+      <w:proofErr w:type="spellEnd"/>
+      <w:r>
+        <w:rPr>
+          <w:color w:val="FF0000"/>
+          <w:sz w:val="24"/>
+          <w:szCs w:val="24"/>
+        </w:rPr>
+        <w:t xml:space="preserve">, </w:t>
+      </w:r>
+      <w:proofErr w:type="spellStart"/>
+      <w:r>
+        <w:rPr>
+          <w:color w:val="FF0000"/>
+          <w:sz w:val="24"/>
+          <w:szCs w:val="24"/>
+        </w:rPr>
+        <w:t>point.y</w:t>
+      </w:r>
+      <w:proofErr w:type="spellEnd"/>
+      <w:r>
+        <w:rPr>
+          <w:color w:val="FF0000"/>
+          <w:sz w:val="24"/>
+          <w:szCs w:val="24"/>
+        </w:rPr>
+        <w:t>);}</w:t>
+      </w:r>
+    </w:p>
+    <w:p>
+      <w:pPr>
+        <w:rPr>
+          <w:color w:val="FF0000"/>
+          <w:sz w:val="24"/>
+          <w:szCs w:val="24"/>
+        </w:rPr>
+      </w:pPr>
+      <w:r>
+        <w:rPr>
+          <w:color w:val="FF0000"/>
+          <w:sz w:val="24"/>
+        </w:rPr>
+        <w:t>}</w:t>
+      </w:r>
+    </w:p>
+    <w:p>
+      <w:pPr>
+        <w:spacing w:after="0"/>
+        <w:rPr>
+          <w:sz w:val="24"/>
+        </w:rPr>
+      </w:pPr>
+      <w:r>
+        <w:rPr>
+          <w:sz w:val="24"/>
+        </w:rPr>
+        <w:t xml:space="preserve">Public class </w:t>
+      </w:r>
+      <w:proofErr w:type="spellStart"/>
+      <w:r>
+        <w:rPr>
+          <w:sz w:val="24"/>
+        </w:rPr>
+        <w:t>PointTwo</w:t>
+      </w:r>
+      <w:proofErr w:type="spellEnd"/>
+      <w:r>
+        <w:rPr>
+          <w:sz w:val="24"/>
+        </w:rPr>
+        <w:t xml:space="preserve"> extends </w:t>
+      </w:r>
+      <w:proofErr w:type="spellStart"/>
+      <w:r>
+        <w:rPr>
+          <w:sz w:val="24"/>
+        </w:rPr>
+        <w:t>PointOne</w:t>
+      </w:r>
+      <w:proofErr w:type="spellEnd"/>
+    </w:p>
+    <w:p>
+      <w:pPr>
+        <w:spacing w:after="0"/>
+        <w:rPr>
+          <w:sz w:val="24"/>
+        </w:rPr>
+      </w:pPr>
+      <w:r>
+        <w:rPr>
+          <w:sz w:val="24"/>
+        </w:rPr>
+        <w:t>{</w:t>
+      </w:r>
+    </w:p>
+    <w:p>
+      <w:pPr>
+        <w:spacing w:after="0"/>
+        <w:rPr>
+          <w:sz w:val="24"/>
+        </w:rPr>
+      </w:pPr>
+      <w:r>
+        <w:rPr>
+          <w:sz w:val="24"/>
+        </w:rPr>
+        <w:t xml:space="preserve">Private </w:t>
+      </w:r>
+      <w:proofErr w:type="spellStart"/>
+      <w:r>
+        <w:rPr>
+          <w:sz w:val="24"/>
+        </w:rPr>
+        <w:t>int</w:t>
+      </w:r>
+      <w:proofErr w:type="spellEnd"/>
+      <w:r>
+        <w:rPr>
+          <w:sz w:val="24"/>
+        </w:rPr>
+        <w:t xml:space="preserve"> z;</w:t>
+      </w:r>
+    </w:p>
+    <w:p>
+      <w:pPr>
+        <w:spacing w:after="0"/>
+        <w:rPr>
+          <w:sz w:val="24"/>
+        </w:rPr>
+      </w:pPr>
+      <w:r>
+        <w:rPr>
+          <w:sz w:val="24"/>
+        </w:rPr>
+        <w:t xml:space="preserve">Public </w:t>
+      </w:r>
+      <w:proofErr w:type="spellStart"/>
+      <w:proofErr w:type="gramStart"/>
+      <w:r>
+        <w:rPr>
+          <w:sz w:val="24"/>
+        </w:rPr>
+        <w:t>PointTwo</w:t>
+      </w:r>
+      <w:proofErr w:type="spellEnd"/>
+      <w:r>
+        <w:rPr>
+          <w:sz w:val="24"/>
+        </w:rPr>
+        <w:t>(</w:t>
+      </w:r>
+      <w:proofErr w:type="spellStart"/>
+      <w:proofErr w:type="gramEnd"/>
+      <w:r>
+        <w:rPr>
+          <w:sz w:val="24"/>
+        </w:rPr>
+        <w:t>PointTwo</w:t>
+      </w:r>
+      <w:proofErr w:type="spellEnd"/>
+      <w:r>
+        <w:rPr>
+          <w:sz w:val="24"/>
+        </w:rPr>
+        <w:t xml:space="preserve"> point){super(point); </w:t>
+      </w:r>
+      <w:proofErr w:type="spellStart"/>
+      <w:r>
+        <w:rPr>
+          <w:sz w:val="24"/>
+        </w:rPr>
+        <w:t>this.z</w:t>
+      </w:r>
+      <w:proofErr w:type="spellEnd"/>
+      <w:r>
+        <w:rPr>
+          <w:sz w:val="24"/>
+        </w:rPr>
+        <w:t xml:space="preserve"> = </w:t>
+      </w:r>
+      <w:proofErr w:type="spellStart"/>
+      <w:r>
+        <w:rPr>
+          <w:sz w:val="24"/>
+        </w:rPr>
+        <w:t>point.z</w:t>
+      </w:r>
+      <w:proofErr w:type="spellEnd"/>
+      <w:r>
+        <w:rPr>
+          <w:sz w:val="24"/>
+        </w:rPr>
+        <w:t>;}</w:t>
+      </w:r>
+    </w:p>
+    <w:p>
+      <w:pPr>
+        <w:spacing w:after="0"/>
+        <w:rPr>
+          <w:sz w:val="24"/>
+        </w:rPr>
+      </w:pPr>
+      <w:r>
+        <w:rPr>
+          <w:sz w:val="24"/>
+        </w:rPr>
+        <w:t>}</w:t>
+      </w:r>
+    </w:p>
+    <w:p>
+      <w:pPr>
+        <w:spacing w:after="0"/>
+        <w:rPr>
+          <w:sz w:val="24"/>
+        </w:rPr>
+      </w:pPr>
+    </w:p>
+    <w:p>
+      <w:pPr>
+        <w:spacing w:after="0"/>
+        <w:rPr>
+          <w:sz w:val="24"/>
+          <w:lang w:val="lt-LT"/>
+        </w:rPr>
+      </w:pPr>
+      <w:proofErr w:type="spellStart"/>
+      <w:r>
+        <w:rPr>
+          <w:sz w:val="24"/>
+        </w:rPr>
+        <w:t>Jeigu</w:t>
+      </w:r>
+      <w:proofErr w:type="spellEnd"/>
+      <w:r>
+        <w:rPr>
+          <w:sz w:val="24"/>
+        </w:rPr>
+        <w:t xml:space="preserve"> m</w:t>
+      </w:r>
+      <w:r>
+        <w:rPr>
+          <w:sz w:val="24"/>
+          <w:lang w:val="lt-LT"/>
+        </w:rPr>
+        <w:t xml:space="preserve">ęs bandytume klonuoti pirmą arba antrą klasę, mum visada objektas gautūsi </w:t>
+      </w:r>
+      <w:r>
+        <w:rPr>
+          <w:b/>
+          <w:sz w:val="24"/>
+          <w:lang w:val="lt-LT"/>
+        </w:rPr>
+        <w:t>PointOne</w:t>
+      </w:r>
+      <w:r>
+        <w:rPr>
+          <w:sz w:val="24"/>
+          <w:lang w:val="lt-LT"/>
+        </w:rPr>
+        <w:t xml:space="preserve"> tipo, kad taip nebūtų reikia apsirašyti papildomą metodą </w:t>
+      </w:r>
+      <w:r>
+        <w:rPr>
+          <w:b/>
+          <w:sz w:val="24"/>
+          <w:lang w:val="lt-LT"/>
+        </w:rPr>
+        <w:t>PointOne</w:t>
+      </w:r>
+      <w:r>
+        <w:rPr>
+          <w:sz w:val="24"/>
+          <w:lang w:val="lt-LT"/>
+        </w:rPr>
+        <w:t xml:space="preserve"> </w:t>
+      </w:r>
+      <w:proofErr w:type="gramStart"/>
+      <w:r>
+        <w:rPr>
+          <w:sz w:val="24"/>
+          <w:lang w:val="lt-LT"/>
+        </w:rPr>
+        <w:t>klasėje</w:t>
+      </w:r>
+      <w:r>
+        <w:rPr>
+          <w:sz w:val="24"/>
+          <w:lang w:val="lt-LT"/>
+        </w:rPr>
+        <w:t>(</w:t>
+      </w:r>
+      <w:proofErr w:type="gramEnd"/>
+      <w:r>
+        <w:rPr>
+          <w:sz w:val="24"/>
+          <w:lang w:val="lt-LT"/>
+        </w:rPr>
+        <w:t>pažymėtas raudonai)</w:t>
+      </w:r>
+    </w:p>
+    <w:p>
+      <w:pPr>
+        <w:spacing w:after="0"/>
+        <w:rPr>
+          <w:sz w:val="24"/>
+          <w:lang w:val="lt-LT"/>
+        </w:rPr>
+      </w:pPr>
+    </w:p>
+    <w:p>
+      <w:pPr>
+        <w:rPr>
+          <w:sz w:val="24"/>
+          <w:lang w:val="lt-LT"/>
+        </w:rPr>
+      </w:pPr>
+      <w:r>
+        <w:rPr>
+          <w:b/>
+          <w:sz w:val="24"/>
+          <w:lang w:val="lt-LT"/>
+        </w:rPr>
+        <w:t xml:space="preserve">Package – </w:t>
+      </w:r>
+      <w:r>
+        <w:rPr>
+          <w:sz w:val="24"/>
+          <w:lang w:val="lt-LT"/>
+        </w:rPr>
+        <w:t>Tai realiai tas pats, kas namespace C++, naudojami, tam kad nebūtų kintamųjų vardų kolizijos ir kad būtų patogiau grupuoti failus.</w:t>
+      </w:r>
+    </w:p>
+    <w:p>
+      <w:pPr>
+        <w:rPr>
+          <w:sz w:val="32"/>
+          <w:lang w:val="lt-LT"/>
+        </w:rPr>
+      </w:pPr>
+      <w:r>
+        <w:rPr>
+          <w:sz w:val="32"/>
+          <w:lang w:val="lt-LT"/>
+        </w:rPr>
+        <w:t>Exceptionai</w:t>
+      </w:r>
+    </w:p>
+    <w:p>
+      <w:pPr>
+        <w:rPr>
+          <w:sz w:val="24"/>
+          <w:lang w:val="lt-LT"/>
+        </w:rPr>
+      </w:pPr>
+      <w:r>
+        <w:rPr>
+          <w:sz w:val="24"/>
+          <w:lang w:val="lt-LT"/>
+        </w:rPr>
+        <w:t>Pagrindinei keywords: try-catch-finally-throw</w:t>
+      </w:r>
+    </w:p>
+    <w:p>
+      <w:pPr>
+        <w:rPr>
+          <w:sz w:val="24"/>
+          <w:lang w:val="lt-LT"/>
+        </w:rPr>
+      </w:pPr>
+      <w:r>
+        <w:rPr>
+          <w:sz w:val="24"/>
+          <w:lang w:val="lt-LT"/>
+        </w:rPr>
+        <w:t>Veikimo princip</w:t>
+      </w:r>
+      <w:r>
+        <w:rPr>
+          <w:sz w:val="24"/>
+          <w:lang w:val="lt-LT"/>
+        </w:rPr>
+        <w:t>as: Vygdoma funkcija</w:t>
+      </w:r>
+      <w:r>
+        <w:rPr>
+          <w:sz w:val="24"/>
+          <w:lang w:val="lt-LT"/>
+        </w:rPr>
+        <w:t xml:space="preserve"> </w:t>
+      </w:r>
+      <w:r>
+        <w:rPr>
+          <w:b/>
+          <w:sz w:val="24"/>
+          <w:lang w:val="lt-LT"/>
+        </w:rPr>
+        <w:t>try</w:t>
+      </w:r>
+      <w:r>
+        <w:rPr>
+          <w:sz w:val="24"/>
+          <w:lang w:val="lt-LT"/>
+        </w:rPr>
+        <w:t xml:space="preserve"> blocke</w:t>
+      </w:r>
+      <w:r>
+        <w:rPr>
+          <w:sz w:val="24"/>
+          <w:lang w:val="lt-LT"/>
+        </w:rPr>
+        <w:t xml:space="preserve"> -&gt; Jei įvyksta klaida</w:t>
+      </w:r>
+      <w:r>
+        <w:rPr>
+          <w:sz w:val="24"/>
+          <w:lang w:val="lt-LT"/>
+        </w:rPr>
+        <w:t xml:space="preserve"> funkcijoje ir yra</w:t>
+      </w:r>
+      <w:r>
+        <w:rPr>
+          <w:sz w:val="24"/>
+          <w:lang w:val="lt-LT"/>
+        </w:rPr>
+        <w:t xml:space="preserve"> </w:t>
+      </w:r>
+      <w:r>
+        <w:rPr>
+          <w:b/>
+          <w:sz w:val="24"/>
+          <w:lang w:val="lt-LT"/>
+        </w:rPr>
+        <w:t>throwina</w:t>
+      </w:r>
+      <w:r>
+        <w:rPr>
+          <w:b/>
+          <w:sz w:val="24"/>
+          <w:lang w:val="lt-LT"/>
+        </w:rPr>
+        <w:t>mas</w:t>
+      </w:r>
+      <w:r>
+        <w:rPr>
+          <w:b/>
+          <w:sz w:val="24"/>
+          <w:lang w:val="lt-LT"/>
+        </w:rPr>
+        <w:t xml:space="preserve"> error</w:t>
+      </w:r>
+      <w:r>
+        <w:rPr>
+          <w:b/>
+          <w:sz w:val="24"/>
+          <w:lang w:val="lt-LT"/>
+        </w:rPr>
+        <w:t>as</w:t>
+      </w:r>
+      <w:r>
+        <w:rPr>
+          <w:sz w:val="24"/>
+          <w:lang w:val="lt-LT"/>
+        </w:rPr>
+        <w:t xml:space="preserve">, </w:t>
+      </w:r>
+      <w:r>
+        <w:rPr>
+          <w:sz w:val="24"/>
+          <w:lang w:val="lt-LT"/>
+        </w:rPr>
+        <w:t xml:space="preserve">likusios funkcijos dalies nevygdo -&gt; error sugauna pirmas </w:t>
+      </w:r>
+      <w:r>
+        <w:rPr>
+          <w:b/>
+          <w:sz w:val="24"/>
+          <w:lang w:val="lt-LT"/>
+        </w:rPr>
+        <w:t>catch‘as</w:t>
+      </w:r>
+      <w:r>
+        <w:rPr>
+          <w:sz w:val="24"/>
+          <w:lang w:val="lt-LT"/>
+        </w:rPr>
+        <w:t xml:space="preserve"> kuris gali jį gaudyti -&gt; </w:t>
+      </w:r>
+      <w:r>
+        <w:rPr>
+          <w:b/>
+          <w:sz w:val="24"/>
+          <w:lang w:val="lt-LT"/>
+        </w:rPr>
+        <w:t xml:space="preserve">catchas </w:t>
+      </w:r>
+      <w:r>
+        <w:rPr>
+          <w:sz w:val="24"/>
+          <w:lang w:val="lt-LT"/>
+        </w:rPr>
+        <w:t>susitvarko su error, kad programa nelūžtų -&gt;</w:t>
+      </w:r>
+      <w:r>
+        <w:rPr>
+          <w:sz w:val="24"/>
+          <w:lang w:val="lt-LT"/>
+        </w:rPr>
+        <w:t xml:space="preserve"> tesemas darbas toliau</w:t>
+      </w:r>
+      <w:r>
+        <w:rPr>
+          <w:b/>
+          <w:sz w:val="24"/>
+          <w:lang w:val="lt-LT"/>
+        </w:rPr>
+        <w:t xml:space="preserve"> try</w:t>
+      </w:r>
+      <w:r>
+        <w:rPr>
+          <w:sz w:val="24"/>
+          <w:lang w:val="lt-LT"/>
+        </w:rPr>
+        <w:t xml:space="preserve"> block -&gt;</w:t>
+      </w:r>
+      <w:r>
+        <w:rPr>
+          <w:sz w:val="24"/>
+          <w:lang w:val="lt-LT"/>
+        </w:rPr>
+        <w:t xml:space="preserve">  jeigu yra </w:t>
+      </w:r>
+      <w:r>
+        <w:rPr>
+          <w:b/>
+          <w:sz w:val="24"/>
+          <w:lang w:val="lt-LT"/>
+        </w:rPr>
+        <w:t>finally</w:t>
+      </w:r>
+      <w:r>
+        <w:rPr>
+          <w:sz w:val="24"/>
+          <w:lang w:val="lt-LT"/>
+        </w:rPr>
+        <w:t xml:space="preserve"> blokas jis yra įvygdomas(</w:t>
+      </w:r>
+      <w:r>
+        <w:rPr>
+          <w:color w:val="FF0000"/>
+          <w:sz w:val="24"/>
+          <w:lang w:val="lt-LT"/>
+        </w:rPr>
+        <w:t>Jis yra įvygdomas, bet kuriuo atvėju, rastas error ar ne</w:t>
+      </w:r>
+      <w:r>
+        <w:rPr>
+          <w:sz w:val="24"/>
+          <w:lang w:val="lt-LT"/>
+        </w:rPr>
+        <w:t>).</w:t>
+      </w:r>
+    </w:p>
+    <w:p>
+      <w:pPr>
+        <w:rPr>
+          <w:sz w:val="24"/>
+          <w:lang w:val="lt-LT"/>
+        </w:rPr>
+      </w:pPr>
+      <w:r>
+        <w:rPr>
+          <w:sz w:val="24"/>
+          <w:lang w:val="lt-LT"/>
+        </w:rPr>
+        <w:t>Visada, dėti pirma savo apsirašytus excetptionus catch blokuose, o poto tik bendrus, nes jei bus įdėtas benras, tai iki sukonkretinto exceptiono gali nedaeiti.</w:t>
+      </w:r>
+    </w:p>
+    <w:p>
+      <w:pPr>
+        <w:rPr>
+          <w:sz w:val="24"/>
+          <w:lang w:val="lt-LT"/>
+        </w:rPr>
+      </w:pPr>
+      <w:r>
+        <w:rPr>
+          <w:sz w:val="24"/>
+          <w:lang w:val="lt-LT"/>
+        </w:rPr>
+        <w:t xml:space="preserve">Jeigu iš </w:t>
+      </w:r>
+      <w:r>
+        <w:rPr>
+          <w:b/>
+          <w:sz w:val="24"/>
+          <w:lang w:val="lt-LT"/>
+        </w:rPr>
+        <w:t xml:space="preserve">finally </w:t>
+      </w:r>
+      <w:r>
+        <w:rPr>
+          <w:sz w:val="24"/>
+          <w:lang w:val="lt-LT"/>
+        </w:rPr>
+        <w:t xml:space="preserve">blocko išeinama su </w:t>
+      </w:r>
+      <w:r>
+        <w:rPr>
+          <w:b/>
+          <w:sz w:val="24"/>
+          <w:lang w:val="lt-LT"/>
+        </w:rPr>
+        <w:t xml:space="preserve">break/return/throw </w:t>
+      </w:r>
+      <w:r>
+        <w:rPr>
+          <w:sz w:val="24"/>
+          <w:lang w:val="lt-LT"/>
+        </w:rPr>
+        <w:t>sakiniu pirminė priežąstis(throwintas erroras) dėl kurios buvo išeita iš try blocko yra pamirštama.</w:t>
+      </w:r>
+    </w:p>
+    <w:p>
+      <w:pPr>
+        <w:rPr>
+          <w:sz w:val="32"/>
+          <w:lang w:val="lt-LT"/>
+        </w:rPr>
+      </w:pPr>
+      <w:r>
+        <w:rPr>
+          <w:sz w:val="32"/>
+          <w:lang w:val="lt-LT"/>
+        </w:rPr>
+        <w:t>UML diagramos</w:t>
+      </w:r>
+    </w:p>
+    <w:p>
+      <w:pPr>
+        <w:rPr>
+          <w:sz w:val="24"/>
+          <w:lang w:val="lt-LT"/>
+        </w:rPr>
+      </w:pPr>
       <w:bookmarkStart w:id="0" w:name="_GoBack"/>
       <w:bookmarkEnd w:id="0"/>
+    </w:p>
+    <w:p>
+      <w:pPr>
+        <w:rPr>
+          <w:sz w:val="24"/>
+          <w:lang w:val="lt-LT"/>
+        </w:rPr>
+      </w:pPr>
+    </w:p>
+    <w:p>
+      <w:pPr>
+        <w:rPr>
+          <w:sz w:val="24"/>
+          <w:lang w:val="lt-LT"/>
+        </w:rPr>
+      </w:pPr>
     </w:p>
     <w:sectPr>
       <w:pgSz w:w="12240" w:h="15840"/>
@@ -2843,6 +6656,19 @@
       </w:tblBorders>
     </w:tblPr>
   </w:style>
+  <w:style w:type="character" w:styleId="HTMLCode">
+    <w:name w:val="HTML Code"/>
+    <w:basedOn w:val="DefaultParagraphFont"/>
+    <w:uiPriority w:val="99"/>
+    <w:semiHidden/>
+    <w:unhideWhenUsed/>
+    <w:rsid w:val="00C01251"/>
+    <w:rPr>
+      <w:rFonts w:ascii="Courier New" w:eastAsia="Times New Roman" w:hAnsi="Courier New" w:cs="Courier New"/>
+      <w:sz w:val="20"/>
+      <w:szCs w:val="20"/>
+    </w:rPr>
+  </w:style>
 </w:styles>
 </file>
 

</xml_diff>

<commit_message>
Project finished, Adding: I/O stream, Multithreading, Collections
</commit_message>
<xml_diff>
--- a/Egzui.docx
+++ b/Egzui.docx
@@ -2,6 +2,43 @@
 <file path=word/document.xml><?xml version="1.0" encoding="utf-8"?>
 <w:document xmlns:wpc="http://schemas.microsoft.com/office/word/2010/wordprocessingCanvas" xmlns:cx="http://schemas.microsoft.com/office/drawing/2014/chartex" xmlns:cx1="http://schemas.microsoft.com/office/drawing/2015/9/8/chartex" xmlns:mc="http://schemas.openxmlformats.org/markup-compatibility/2006" xmlns:o="urn:schemas-microsoft-com:office:office" xmlns:r="http://schemas.openxmlformats.org/officeDocument/2006/relationships" xmlns:m="http://schemas.openxmlformats.org/officeDocument/2006/math" xmlns:v="urn:schemas-microsoft-com:vml" xmlns:wp14="http://schemas.microsoft.com/office/word/2010/wordprocessingDrawing" xmlns:wp="http://schemas.openxmlformats.org/drawingml/2006/wordprocessingDrawing" xmlns:w10="urn:schemas-microsoft-com:office:word" xmlns:w="http://schemas.openxmlformats.org/wordprocessingml/2006/main" xmlns:w14="http://schemas.microsoft.com/office/word/2010/wordml" xmlns:w15="http://schemas.microsoft.com/office/word/2012/wordml" xmlns:w16se="http://schemas.microsoft.com/office/word/2015/wordml/symex" xmlns:wpg="http://schemas.microsoft.com/office/word/2010/wordprocessingGroup" xmlns:wpi="http://schemas.microsoft.com/office/word/2010/wordprocessingInk" xmlns:wne="http://schemas.microsoft.com/office/word/2006/wordml" xmlns:wps="http://schemas.microsoft.com/office/word/2010/wordprocessingShape" mc:Ignorable="w14 w15 w16se wp14">
   <w:body>
+    <w:p>
+      <w:pPr>
+        <w:rPr>
+          <w:sz w:val="24"/>
+          <w:lang w:val="lt-LT"/>
+        </w:rPr>
+      </w:pPr>
+      <w:r>
+        <w:rPr>
+          <w:sz w:val="24"/>
+          <w:lang w:val="lt-LT"/>
+        </w:rPr>
+        <w:t xml:space="preserve">Konspektas atliktas remiantis Vilniaus universiteto </w:t>
+      </w:r>
+      <w:r>
+        <w:rPr>
+          <w:b/>
+          <w:sz w:val="24"/>
+          <w:lang w:val="lt-LT"/>
+        </w:rPr>
+        <w:t>Rimanto Vaicekausko</w:t>
+      </w:r>
+      <w:r>
+        <w:rPr>
+          <w:sz w:val="24"/>
+          <w:lang w:val="lt-LT"/>
+        </w:rPr>
+        <w:t xml:space="preserve"> objektinio programavimo paskaitų medžia</w:t>
+      </w:r>
+      <w:r>
+        <w:rPr>
+          <w:sz w:val="24"/>
+          <w:lang w:val="lt-LT"/>
+        </w:rPr>
+        <w:t>ga.</w:t>
+      </w:r>
+    </w:p>
     <w:p>
       <w:pPr>
         <w:jc w:val="center"/>
@@ -865,7 +902,21 @@
           <w:sz w:val="24"/>
           <w:lang w:val="lt-LT"/>
         </w:rPr>
-        <w:t xml:space="preserve">Kai vienas obj. Paveldi savybes iš kito su žodžiu extendens arba Implements. Su </w:t>
+        <w:t>Kai vienas obj. Paveldi savybes iš kito su žodžiu extendens arba Implements.</w:t>
+      </w:r>
+      <w:r>
+        <w:rPr>
+          <w:sz w:val="24"/>
+          <w:lang w:val="lt-LT"/>
+        </w:rPr>
+        <w:t xml:space="preserve"> Statiniai elementai nėra paveldimi, jie yra bendri visom klasėm.</w:t>
+      </w:r>
+      <w:r>
+        <w:rPr>
+          <w:sz w:val="24"/>
+          <w:lang w:val="lt-LT"/>
+        </w:rPr>
+        <w:t xml:space="preserve"> Su </w:t>
       </w:r>
       <w:r>
         <w:rPr>
@@ -896,6 +947,7 @@
           <w:sz w:val="24"/>
           <w:lang w:val="lt-LT"/>
         </w:rPr>
+        <w:lastRenderedPageBreak/>
         <w:t>Pagal nutylėjimą JAVA visi metodai yra „virtual“</w:t>
       </w:r>
       <w:r>
@@ -932,7 +984,6 @@
         <w:rPr>
           <w:sz w:val="32"/>
         </w:rPr>
-        <w:lastRenderedPageBreak/>
         <w:t>Skirtumas tarp abstrakčių klasių ir interfeisų</w:t>
       </w:r>
     </w:p>
@@ -1316,7 +1367,20 @@
         <w:rPr>
           <w:sz w:val="24"/>
         </w:rPr>
-        <w:t>Klasė, kurios darbas yra nukreipti/adresuoti objektą toje klasėje, kad jis atliktų savo funkciją. Su delegacija yra galimybė apeiti JAVA hujovą idėją, kad galima paveldėti tik vieną klasę.</w:t>
+        <w:t xml:space="preserve">Klasė, kurios darbas yra nukreipti/adresuoti objektą toje klasėje, kad jis atliktų savo funkciją. Su delegacija yra galimybė apeiti JAVA </w:t>
+      </w:r>
+      <w:r>
+        <w:rPr>
+          <w:b/>
+          <w:sz w:val="24"/>
+        </w:rPr>
+        <w:t>hujovą</w:t>
+      </w:r>
+      <w:r>
+        <w:rPr>
+          <w:sz w:val="24"/>
+        </w:rPr>
+        <w:t xml:space="preserve"> idėją, kad galima paveldėti tik vieną klasę.</w:t>
       </w:r>
     </w:p>
     <w:p>
@@ -2323,36 +2387,1161 @@
     </w:p>
     <w:p>
       <w:pPr>
-        <w:rPr>
-          <w:sz w:val="24"/>
-          <w:lang w:val="lt-LT"/>
-        </w:rPr>
-      </w:pPr>
-      <w:r>
-        <w:rPr>
-          <w:sz w:val="24"/>
-          <w:lang w:val="lt-LT"/>
-        </w:rPr>
-        <w:t>Jos yra naudojamos, kad būtų lengviau atvaizduote diagramų hierarchiją</w:t>
+        <w:spacing w:after="0"/>
+        <w:rPr>
+          <w:sz w:val="24"/>
+          <w:lang w:val="lt-LT"/>
+        </w:rPr>
+      </w:pPr>
+      <w:r>
+        <w:rPr>
+          <w:sz w:val="24"/>
+          <w:lang w:val="lt-LT"/>
+        </w:rPr>
+        <w:t xml:space="preserve">Jos yra naudojamos, kad būtų lengviau </w:t>
+      </w:r>
+      <w:r>
+        <w:rPr>
+          <w:sz w:val="24"/>
+          <w:lang w:val="lt-LT"/>
+        </w:rPr>
+        <w:t>pavaizduoti klasių hierarchija, dažniausiai naudojama:</w:t>
+      </w:r>
+    </w:p>
+    <w:p>
+      <w:pPr>
+        <w:pStyle w:val="ListParagraph"/>
+        <w:numPr>
+          <w:ilvl w:val="0"/>
+          <w:numId w:val="8"/>
+        </w:numPr>
+        <w:spacing w:after="0"/>
+        <w:rPr>
+          <w:sz w:val="24"/>
+          <w:lang w:val="lt-LT"/>
+        </w:rPr>
+      </w:pPr>
+      <w:r>
+        <w:rPr>
+          <w:sz w:val="24"/>
+          <w:lang w:val="lt-LT"/>
+        </w:rPr>
+        <w:t>projektavimui</w:t>
+      </w:r>
+      <w:r>
+        <w:rPr>
+          <w:sz w:val="24"/>
+          <w:lang w:val="lt-LT"/>
+        </w:rPr>
+        <w:t>,</w:t>
+      </w:r>
+    </w:p>
+    <w:p>
+      <w:pPr>
+        <w:pStyle w:val="ListParagraph"/>
+        <w:numPr>
+          <w:ilvl w:val="0"/>
+          <w:numId w:val="8"/>
+        </w:numPr>
+        <w:spacing w:after="0"/>
+        <w:rPr>
+          <w:sz w:val="24"/>
+          <w:lang w:val="lt-LT"/>
+        </w:rPr>
+      </w:pPr>
+      <w:r>
+        <w:rPr>
+          <w:sz w:val="24"/>
+          <w:lang w:val="lt-LT"/>
+        </w:rPr>
+        <w:t>konstravimui,</w:t>
+      </w:r>
+    </w:p>
+    <w:p>
+      <w:pPr>
+        <w:pStyle w:val="ListParagraph"/>
+        <w:numPr>
+          <w:ilvl w:val="0"/>
+          <w:numId w:val="8"/>
+        </w:numPr>
+        <w:rPr>
+          <w:sz w:val="24"/>
+          <w:lang w:val="lt-LT"/>
+        </w:rPr>
+      </w:pPr>
+      <w:r>
+        <w:rPr>
+          <w:sz w:val="24"/>
+          <w:lang w:val="lt-LT"/>
+        </w:rPr>
+        <w:t>dokumentavimui</w:t>
+      </w:r>
+    </w:p>
+    <w:p>
+      <w:pPr>
+        <w:rPr>
+          <w:sz w:val="24"/>
+          <w:lang w:val="lt-LT"/>
+        </w:rPr>
+      </w:pPr>
+      <w:r>
+        <w:rPr>
+          <w:sz w:val="24"/>
+          <w:lang w:val="lt-LT"/>
+        </w:rPr>
+        <w:t xml:space="preserve">Yra dviejų tipų: </w:t>
+      </w:r>
+      <w:r>
+        <w:rPr>
+          <w:b/>
+          <w:sz w:val="24"/>
+          <w:lang w:val="lt-LT"/>
+        </w:rPr>
+        <w:t>Struktūrinės</w:t>
+      </w:r>
+      <w:r>
+        <w:rPr>
+          <w:sz w:val="24"/>
+          <w:lang w:val="lt-LT"/>
+        </w:rPr>
+        <w:t xml:space="preserve">(klasės, objektai, Paketai, Komponentai) ir </w:t>
+      </w:r>
+      <w:r>
+        <w:rPr>
+          <w:b/>
+          <w:sz w:val="24"/>
+          <w:lang w:val="lt-LT"/>
+        </w:rPr>
+        <w:t>Elgsenos</w:t>
+      </w:r>
+      <w:r>
+        <w:rPr>
+          <w:sz w:val="24"/>
+          <w:lang w:val="lt-LT"/>
+        </w:rPr>
+        <w:t>(Veiklos, Būsenų, Panaudojimo)</w:t>
+      </w:r>
+    </w:p>
+    <w:p>
+      <w:pPr>
+        <w:rPr>
+          <w:sz w:val="32"/>
+          <w:lang w:val="lt-LT"/>
+        </w:rPr>
+      </w:pPr>
+      <w:r>
+        <w:rPr>
+          <w:sz w:val="32"/>
+          <w:lang w:val="lt-LT"/>
+        </w:rPr>
+        <w:t>I/O Srautai</w:t>
+      </w:r>
+    </w:p>
+    <w:p>
+      <w:pPr>
+        <w:spacing w:after="0"/>
+        <w:rPr>
+          <w:sz w:val="24"/>
+          <w:lang w:val="lt-LT"/>
+        </w:rPr>
+      </w:pPr>
+      <w:r>
+        <w:rPr>
+          <w:sz w:val="24"/>
+          <w:lang w:val="lt-LT"/>
+        </w:rPr>
+        <w:t>Srautų tipai:</w:t>
+      </w:r>
+    </w:p>
+    <w:p>
+      <w:pPr>
+        <w:pStyle w:val="ListParagraph"/>
+        <w:numPr>
+          <w:ilvl w:val="0"/>
+          <w:numId w:val="9"/>
+        </w:numPr>
+        <w:rPr>
+          <w:sz w:val="24"/>
+          <w:lang w:val="lt-LT"/>
+        </w:rPr>
+      </w:pPr>
+      <w:r>
+        <w:rPr>
+          <w:b/>
+          <w:sz w:val="24"/>
+          <w:lang w:val="lt-LT"/>
+        </w:rPr>
+        <w:t>InputStream</w:t>
+      </w:r>
+      <w:r>
+        <w:rPr>
+          <w:sz w:val="24"/>
+          <w:lang w:val="lt-LT"/>
+        </w:rPr>
+        <w:t xml:space="preserve"> ir </w:t>
+      </w:r>
+      <w:r>
+        <w:rPr>
+          <w:b/>
+          <w:sz w:val="24"/>
+          <w:lang w:val="lt-LT"/>
+        </w:rPr>
+        <w:t>OutputStream –</w:t>
+      </w:r>
+      <w:r>
+        <w:rPr>
+          <w:sz w:val="24"/>
+          <w:lang w:val="lt-LT"/>
+        </w:rPr>
+        <w:t xml:space="preserve"> operuoja baitais(byte tipas)</w:t>
+      </w:r>
+    </w:p>
+    <w:p>
+      <w:pPr>
+        <w:pStyle w:val="ListParagraph"/>
+        <w:numPr>
+          <w:ilvl w:val="0"/>
+          <w:numId w:val="9"/>
+        </w:numPr>
+        <w:rPr>
+          <w:sz w:val="24"/>
+          <w:lang w:val="lt-LT"/>
+        </w:rPr>
+      </w:pPr>
+      <w:r>
+        <w:rPr>
+          <w:b/>
+          <w:sz w:val="24"/>
+          <w:lang w:val="lt-LT"/>
+        </w:rPr>
+        <w:t xml:space="preserve">Reader </w:t>
+      </w:r>
+      <w:r>
+        <w:rPr>
+          <w:sz w:val="24"/>
+          <w:lang w:val="lt-LT"/>
+        </w:rPr>
+        <w:t xml:space="preserve">ir </w:t>
+      </w:r>
+      <w:r>
+        <w:rPr>
+          <w:b/>
+          <w:sz w:val="24"/>
+          <w:lang w:val="lt-LT"/>
+        </w:rPr>
+        <w:t xml:space="preserve">Writer – </w:t>
+      </w:r>
+      <w:r>
+        <w:rPr>
+          <w:sz w:val="24"/>
+          <w:lang w:val="lt-LT"/>
+        </w:rPr>
+        <w:t>operuoja simboliais(char tipas), leidžia išvengti simbolių kodavimo ir dekodavimo problemų(</w:t>
+      </w:r>
+      <w:r>
+        <w:rPr>
+          <w:color w:val="FF0000"/>
+          <w:sz w:val="24"/>
+          <w:lang w:val="lt-LT"/>
+        </w:rPr>
+        <w:t>Galima operuoti simboliais virš baitų srauto</w:t>
+      </w:r>
+      <w:r>
+        <w:rPr>
+          <w:sz w:val="24"/>
+          <w:lang w:val="lt-LT"/>
+        </w:rPr>
+        <w:t>)</w:t>
+      </w:r>
+    </w:p>
+    <w:p>
+      <w:pPr>
+        <w:rPr>
+          <w:sz w:val="24"/>
+          <w:lang w:val="lt-LT"/>
+        </w:rPr>
+      </w:pPr>
+      <w:r>
+        <w:rPr>
+          <w:b/>
+          <w:sz w:val="24"/>
+          <w:lang w:val="lt-LT"/>
+        </w:rPr>
+        <w:t xml:space="preserve">Specializuotos I/O klasės – </w:t>
+      </w:r>
+      <w:r>
+        <w:rPr>
+          <w:sz w:val="24"/>
+          <w:lang w:val="lt-LT"/>
+        </w:rPr>
+        <w:t>Įgalina atlikti specializuotas išvestis ir įvestis, parūpina papildomą funkcionalumą.</w:t>
+      </w:r>
+    </w:p>
+    <w:p>
+      <w:pPr>
+        <w:rPr>
+          <w:b/>
+          <w:sz w:val="24"/>
+          <w:lang w:val="lt-LT"/>
+        </w:rPr>
+      </w:pPr>
+      <w:r>
+        <w:rPr>
+          <w:b/>
+          <w:sz w:val="24"/>
+          <w:lang w:val="lt-LT"/>
+        </w:rPr>
+        <w:t xml:space="preserve">Filtrai – </w:t>
+      </w:r>
+      <w:r>
+        <w:rPr>
+          <w:sz w:val="24"/>
+          <w:lang w:val="lt-LT"/>
+        </w:rPr>
+        <w:t xml:space="preserve">prideda papildomų funkcinių galimybių, pvz: </w:t>
+      </w:r>
+      <w:r>
+        <w:rPr>
+          <w:b/>
+          <w:sz w:val="24"/>
+          <w:lang w:val="lt-LT"/>
+        </w:rPr>
+        <w:t xml:space="preserve">BufferedInputStream() – </w:t>
+      </w:r>
+      <w:r>
+        <w:rPr>
+          <w:sz w:val="24"/>
+          <w:lang w:val="lt-LT"/>
+        </w:rPr>
+        <w:t xml:space="preserve">moka buferizuot baitus, o </w:t>
+      </w:r>
+      <w:r>
+        <w:rPr>
+          <w:b/>
+          <w:sz w:val="24"/>
+          <w:lang w:val="lt-LT"/>
+        </w:rPr>
+        <w:t xml:space="preserve">LineNumberOutputStream – </w:t>
+      </w:r>
+      <w:r>
+        <w:rPr>
+          <w:sz w:val="24"/>
+          <w:lang w:val="lt-LT"/>
+        </w:rPr>
+        <w:t xml:space="preserve">moka suskaičiuoti nuskaitytas eilutes. Abu apjungus galime gauti </w:t>
+      </w:r>
+      <w:r>
+        <w:rPr>
+          <w:b/>
+          <w:sz w:val="24"/>
+          <w:lang w:val="lt-LT"/>
+        </w:rPr>
+        <w:t>getLineNumber()</w:t>
+      </w:r>
+    </w:p>
+    <w:p>
+      <w:pPr>
+        <w:rPr>
+          <w:color w:val="FF0000"/>
+          <w:sz w:val="24"/>
+          <w:lang w:val="lt-LT"/>
+        </w:rPr>
+      </w:pPr>
+      <w:r>
+        <w:rPr>
+          <w:b/>
+          <w:sz w:val="24"/>
+          <w:lang w:val="lt-LT"/>
+        </w:rPr>
+        <w:t xml:space="preserve">Serializacija – </w:t>
+      </w:r>
+      <w:r>
+        <w:rPr>
+          <w:sz w:val="24"/>
+          <w:lang w:val="lt-LT"/>
+        </w:rPr>
+        <w:t xml:space="preserve">Kur Java obj. Gali būti paverstas baitais, įskaitant jo visus fieldus ir duomenis ir taip pat pačio objekto tipą. Šita dalis nepriklauso nuo JVM(tai galima padaryti ant bet kokios platformos). Kad naudotis </w:t>
+      </w:r>
+      <w:r>
+        <w:rPr>
+          <w:b/>
+          <w:sz w:val="24"/>
+          <w:lang w:val="lt-LT"/>
+        </w:rPr>
+        <w:t>Serializacija</w:t>
+      </w:r>
+      <w:r>
+        <w:rPr>
+          <w:sz w:val="24"/>
+          <w:lang w:val="lt-LT"/>
+        </w:rPr>
+        <w:t xml:space="preserve"> reikia klasėje implementuoti </w:t>
+      </w:r>
+      <w:r>
+        <w:rPr>
+          <w:color w:val="FF0000"/>
+          <w:sz w:val="24"/>
+          <w:lang w:val="lt-LT"/>
+        </w:rPr>
+        <w:t>java.ioSerializable</w:t>
+      </w:r>
+      <w:r>
+        <w:rPr>
+          <w:color w:val="FF0000"/>
+          <w:sz w:val="24"/>
+          <w:lang w:val="lt-LT"/>
+        </w:rPr>
+        <w:t>.</w:t>
+      </w:r>
+    </w:p>
+    <w:p>
+      <w:pPr>
+        <w:rPr>
+          <w:sz w:val="32"/>
+          <w:lang w:val="lt-LT"/>
+        </w:rPr>
+      </w:pPr>
+      <w:r>
+        <w:rPr>
+          <w:sz w:val="32"/>
+          <w:lang w:val="lt-LT"/>
+        </w:rPr>
+        <w:t>Gijos</w:t>
+      </w:r>
+    </w:p>
+    <w:p>
+      <w:pPr>
+        <w:spacing w:after="0"/>
+        <w:rPr>
+          <w:sz w:val="24"/>
+          <w:lang w:val="lt-LT"/>
+        </w:rPr>
+      </w:pPr>
+      <w:r>
+        <w:rPr>
+          <w:b/>
+          <w:sz w:val="24"/>
+          <w:lang w:val="lt-LT"/>
+        </w:rPr>
+        <w:t xml:space="preserve">Gijos – </w:t>
+      </w:r>
+      <w:r>
+        <w:rPr>
+          <w:sz w:val="24"/>
+          <w:lang w:val="lt-LT"/>
+        </w:rPr>
+        <w:t>tai „lengvi“ lygiagretūs procesai programos viduje. Juose nepatartina naudoti ciklų. Jas panaudoti yra du būdai:</w:t>
+      </w:r>
+    </w:p>
+    <w:p>
+      <w:pPr>
+        <w:pStyle w:val="ListParagraph"/>
+        <w:numPr>
+          <w:ilvl w:val="0"/>
+          <w:numId w:val="10"/>
+        </w:numPr>
+        <w:spacing w:after="0"/>
+        <w:rPr>
+          <w:sz w:val="24"/>
+          <w:lang w:val="lt-LT"/>
+        </w:rPr>
+      </w:pPr>
+      <w:r>
+        <w:rPr>
+          <w:b/>
+          <w:sz w:val="24"/>
+          <w:lang w:val="lt-LT"/>
+        </w:rPr>
+        <w:t xml:space="preserve">Implement Runnable – </w:t>
+      </w:r>
+      <w:r>
+        <w:rPr>
+          <w:sz w:val="24"/>
+          <w:lang w:val="lt-LT"/>
+        </w:rPr>
+        <w:t xml:space="preserve">Klasė implementuoja </w:t>
+      </w:r>
+      <w:r>
+        <w:rPr>
+          <w:b/>
+          <w:sz w:val="24"/>
+          <w:lang w:val="lt-LT"/>
+        </w:rPr>
+        <w:t xml:space="preserve">Runnable </w:t>
+      </w:r>
+      <w:r>
+        <w:rPr>
+          <w:sz w:val="24"/>
+          <w:lang w:val="lt-LT"/>
+        </w:rPr>
+        <w:t xml:space="preserve">interfeisą ir realizuoja metodą </w:t>
+      </w:r>
+      <w:r>
+        <w:rPr>
+          <w:b/>
+          <w:sz w:val="24"/>
+          <w:lang w:val="lt-LT"/>
+        </w:rPr>
+        <w:t>run()</w:t>
+      </w:r>
+      <w:r>
+        <w:rPr>
+          <w:sz w:val="24"/>
+          <w:lang w:val="lt-LT"/>
+        </w:rPr>
+        <w:t xml:space="preserve">. Tada yra sukuriamas naujas </w:t>
+      </w:r>
+      <w:r>
+        <w:rPr>
+          <w:b/>
+          <w:sz w:val="24"/>
+          <w:lang w:val="lt-LT"/>
+        </w:rPr>
+        <w:t>Thread</w:t>
+      </w:r>
+      <w:r>
+        <w:rPr>
+          <w:sz w:val="24"/>
+          <w:lang w:val="lt-LT"/>
+        </w:rPr>
+        <w:t xml:space="preserve"> objektas ir į</w:t>
+      </w:r>
+      <w:r>
+        <w:rPr>
+          <w:sz w:val="24"/>
+          <w:lang w:val="lt-LT"/>
+        </w:rPr>
+        <w:t xml:space="preserve"> jo parametrus paduodama klasės obj ir iškviečiama komanda </w:t>
+      </w:r>
+      <w:r>
+        <w:rPr>
+          <w:b/>
+          <w:sz w:val="24"/>
+          <w:lang w:val="lt-LT"/>
+        </w:rPr>
+        <w:t>start()</w:t>
+      </w:r>
+    </w:p>
+    <w:p>
+      <w:pPr>
+        <w:pStyle w:val="ListParagraph"/>
+        <w:numPr>
+          <w:ilvl w:val="0"/>
+          <w:numId w:val="10"/>
+        </w:numPr>
+        <w:rPr>
+          <w:sz w:val="24"/>
+          <w:lang w:val="lt-LT"/>
+        </w:rPr>
+      </w:pPr>
+      <w:r>
+        <w:rPr>
+          <w:b/>
+          <w:sz w:val="24"/>
+          <w:lang w:val="lt-LT"/>
+        </w:rPr>
+        <w:t>Extend Thread –</w:t>
+      </w:r>
+      <w:r>
+        <w:rPr>
+          <w:sz w:val="24"/>
+          <w:lang w:val="lt-LT"/>
+        </w:rPr>
+        <w:t xml:space="preserve"> Klasė extendina </w:t>
+      </w:r>
+      <w:r>
+        <w:rPr>
+          <w:b/>
+          <w:sz w:val="24"/>
+          <w:lang w:val="lt-LT"/>
+        </w:rPr>
+        <w:t xml:space="preserve">Thread </w:t>
+      </w:r>
+      <w:r>
+        <w:rPr>
+          <w:sz w:val="24"/>
+          <w:lang w:val="lt-LT"/>
+        </w:rPr>
+        <w:t xml:space="preserve">klasę ir užklojamas </w:t>
+      </w:r>
+      <w:r>
+        <w:rPr>
+          <w:b/>
+          <w:sz w:val="24"/>
+          <w:lang w:val="lt-LT"/>
+        </w:rPr>
+        <w:t xml:space="preserve">run() </w:t>
+      </w:r>
+      <w:r>
+        <w:rPr>
+          <w:sz w:val="24"/>
+          <w:lang w:val="lt-LT"/>
+        </w:rPr>
+        <w:t xml:space="preserve">metodas. Tada sukuriamas tos klasės objektas ir išvkičiamas metodas </w:t>
+      </w:r>
+      <w:r>
+        <w:rPr>
+          <w:b/>
+          <w:sz w:val="24"/>
+          <w:lang w:val="lt-LT"/>
+        </w:rPr>
+        <w:t>start()</w:t>
+      </w:r>
+    </w:p>
+    <w:p>
+      <w:pPr>
+        <w:rPr>
+          <w:sz w:val="24"/>
+          <w:lang w:val="lt-LT"/>
+        </w:rPr>
+      </w:pPr>
+      <w:r>
+        <w:rPr>
+          <w:b/>
+          <w:sz w:val="24"/>
+          <w:lang w:val="lt-LT"/>
+        </w:rPr>
+        <w:t xml:space="preserve">Giją </w:t>
+      </w:r>
+      <w:r>
+        <w:rPr>
+          <w:sz w:val="24"/>
+          <w:lang w:val="lt-LT"/>
+        </w:rPr>
+        <w:t xml:space="preserve">galima sustabdyti, kažkuriam laiko tarpui su komanda </w:t>
+      </w:r>
+      <w:r>
+        <w:rPr>
+          <w:b/>
+          <w:sz w:val="24"/>
+          <w:lang w:val="lt-LT"/>
+        </w:rPr>
+        <w:t>sleep(</w:t>
+      </w:r>
+      <w:r>
+        <w:rPr>
+          <w:color w:val="FF0000"/>
+          <w:sz w:val="24"/>
+          <w:lang w:val="lt-LT"/>
+        </w:rPr>
+        <w:t>milisekundės</w:t>
+      </w:r>
+      <w:r>
+        <w:rPr>
+          <w:b/>
+          <w:sz w:val="24"/>
+          <w:lang w:val="lt-LT"/>
+        </w:rPr>
+        <w:t>)</w:t>
+      </w:r>
+      <w:r>
+        <w:rPr>
+          <w:sz w:val="24"/>
+          <w:lang w:val="lt-LT"/>
+        </w:rPr>
+        <w:t xml:space="preserve">, o su </w:t>
+      </w:r>
+      <w:r>
+        <w:rPr>
+          <w:b/>
+          <w:sz w:val="24"/>
+          <w:lang w:val="lt-LT"/>
+        </w:rPr>
+        <w:t>interupt()</w:t>
+      </w:r>
+      <w:r>
+        <w:rPr>
+          <w:sz w:val="24"/>
+          <w:lang w:val="lt-LT"/>
+        </w:rPr>
+        <w:t xml:space="preserve"> komanda jos veikimą galima pratęsti</w:t>
+      </w:r>
+    </w:p>
+    <w:p>
+      <w:pPr>
+        <w:rPr>
+          <w:sz w:val="24"/>
+          <w:lang w:val="lt-LT"/>
+        </w:rPr>
+      </w:pPr>
+      <w:r>
+        <w:rPr>
+          <w:b/>
+          <w:sz w:val="24"/>
+          <w:lang w:val="lt-LT"/>
+        </w:rPr>
+        <w:t xml:space="preserve">Gijų sinchronizavimas – </w:t>
+      </w:r>
+      <w:r>
+        <w:rPr>
+          <w:sz w:val="24"/>
+          <w:lang w:val="lt-LT"/>
+        </w:rPr>
+        <w:t xml:space="preserve">Dažniausiai nodojami yra monitoriai, tai yra </w:t>
+      </w:r>
+      <w:r>
+        <w:rPr>
+          <w:b/>
+          <w:sz w:val="24"/>
+          <w:lang w:val="lt-LT"/>
+        </w:rPr>
+        <w:t>synchronized(</w:t>
+      </w:r>
+      <w:r>
+        <w:rPr>
+          <w:color w:val="FF0000"/>
+          <w:sz w:val="24"/>
+          <w:lang w:val="lt-LT"/>
+        </w:rPr>
+        <w:t>objektas</w:t>
+      </w:r>
+      <w:r>
+        <w:rPr>
+          <w:b/>
+          <w:sz w:val="24"/>
+          <w:lang w:val="lt-LT"/>
+        </w:rPr>
+        <w:t>)</w:t>
+      </w:r>
+      <w:r>
+        <w:rPr>
+          <w:sz w:val="24"/>
+          <w:lang w:val="lt-LT"/>
+        </w:rPr>
+        <w:t xml:space="preserve"> metodas, tas leidžia duomenis skaityti ir modifikuoti korektiškai.</w:t>
+      </w:r>
+    </w:p>
+    <w:p>
+      <w:pPr>
+        <w:rPr>
+          <w:sz w:val="32"/>
+          <w:lang w:val="lt-LT"/>
+        </w:rPr>
+      </w:pPr>
+      <w:r>
+        <w:rPr>
+          <w:sz w:val="32"/>
+          <w:lang w:val="lt-LT"/>
+        </w:rPr>
+        <w:t>Masyvai. Objektų talpyklos</w:t>
+      </w:r>
+    </w:p>
+    <w:p>
+      <w:pPr>
+        <w:rPr>
+          <w:sz w:val="24"/>
+          <w:lang w:val="lt-LT"/>
+        </w:rPr>
+      </w:pPr>
+      <w:r>
+        <w:rPr>
+          <w:b/>
+          <w:sz w:val="24"/>
+          <w:lang w:val="lt-LT"/>
+        </w:rPr>
+        <w:t xml:space="preserve">Java Masyvai – </w:t>
+      </w:r>
+      <w:r>
+        <w:rPr>
+          <w:sz w:val="24"/>
+          <w:lang w:val="lt-LT"/>
+        </w:rPr>
+        <w:t>Gali būti klonuojami(Shallow) ir serializuojami</w:t>
+      </w:r>
+    </w:p>
+    <w:p>
+      <w:pPr>
+        <w:rPr>
+          <w:b/>
+          <w:sz w:val="24"/>
+          <w:lang w:val="lt-LT"/>
+        </w:rPr>
+      </w:pPr>
+      <w:r>
+        <w:rPr>
+          <w:b/>
+          <w:sz w:val="24"/>
+          <w:lang w:val="lt-LT"/>
+        </w:rPr>
+        <w:t>Java collectinai:</w:t>
+      </w:r>
+    </w:p>
+    <w:p>
+      <w:pPr>
+        <w:pStyle w:val="ListParagraph"/>
+        <w:numPr>
+          <w:ilvl w:val="0"/>
+          <w:numId w:val="12"/>
+        </w:numPr>
+        <w:rPr>
+          <w:sz w:val="24"/>
+          <w:lang w:val="lt-LT"/>
+        </w:rPr>
+      </w:pPr>
+      <w:r>
+        <w:rPr>
+          <w:b/>
+          <w:sz w:val="24"/>
+          <w:lang w:val="lt-LT"/>
+        </w:rPr>
+        <w:t>List</w:t>
+      </w:r>
+      <w:r>
+        <w:rPr>
+          <w:sz w:val="24"/>
+          <w:lang w:val="lt-LT"/>
+        </w:rPr>
+        <w:t xml:space="preserve"> – Elementų seka</w:t>
+      </w:r>
+    </w:p>
+    <w:p>
+      <w:pPr>
+        <w:pStyle w:val="ListParagraph"/>
+        <w:numPr>
+          <w:ilvl w:val="0"/>
+          <w:numId w:val="12"/>
+        </w:numPr>
+        <w:rPr>
+          <w:sz w:val="24"/>
+          <w:lang w:val="lt-LT"/>
+        </w:rPr>
+      </w:pPr>
+      <w:r>
+        <w:rPr>
+          <w:b/>
+          <w:sz w:val="24"/>
+          <w:lang w:val="lt-LT"/>
+        </w:rPr>
+        <w:t>Set</w:t>
+      </w:r>
+      <w:r>
+        <w:rPr>
+          <w:sz w:val="24"/>
+          <w:lang w:val="lt-LT"/>
+        </w:rPr>
+        <w:t xml:space="preserve"> – Rinkinys be pasikartojančių elementų</w:t>
+      </w:r>
+    </w:p>
+    <w:p>
+      <w:pPr>
+        <w:pStyle w:val="ListParagraph"/>
+        <w:numPr>
+          <w:ilvl w:val="0"/>
+          <w:numId w:val="12"/>
+        </w:numPr>
+        <w:rPr>
+          <w:sz w:val="24"/>
+          <w:lang w:val="lt-LT"/>
+        </w:rPr>
+      </w:pPr>
+      <w:r>
+        <w:rPr>
+          <w:b/>
+          <w:sz w:val="24"/>
+          <w:lang w:val="lt-LT"/>
+        </w:rPr>
+        <w:t>Map</w:t>
+      </w:r>
+      <w:r>
+        <w:rPr>
+          <w:sz w:val="24"/>
+          <w:lang w:val="lt-LT"/>
+        </w:rPr>
+        <w:t xml:space="preserve"> – Poros &lt;raktas, reikšmė&gt; aibė</w:t>
+      </w:r>
+    </w:p>
+    <w:p>
+      <w:pPr>
+        <w:pStyle w:val="ListParagraph"/>
+        <w:numPr>
+          <w:ilvl w:val="0"/>
+          <w:numId w:val="12"/>
+        </w:numPr>
+        <w:rPr>
+          <w:sz w:val="24"/>
+          <w:lang w:val="lt-LT"/>
+        </w:rPr>
+      </w:pPr>
+      <w:r>
+        <w:rPr>
+          <w:b/>
+          <w:sz w:val="24"/>
+          <w:lang w:val="lt-LT"/>
+        </w:rPr>
+        <w:t>Collection</w:t>
+      </w:r>
+      <w:r>
+        <w:rPr>
+          <w:sz w:val="24"/>
+          <w:lang w:val="lt-LT"/>
+        </w:rPr>
+        <w:t xml:space="preserve"> – objektų elementų rinkinys</w:t>
+      </w:r>
+    </w:p>
+    <w:p>
+      <w:pPr>
+        <w:rPr>
+          <w:sz w:val="32"/>
+          <w:lang w:val="lt-LT"/>
+        </w:rPr>
+      </w:pPr>
+      <w:r>
+        <w:rPr>
+          <w:sz w:val="32"/>
+          <w:lang w:val="lt-LT"/>
+        </w:rPr>
+        <w:t>Java nuo 5 versijos</w:t>
+      </w:r>
+    </w:p>
+    <w:p>
+      <w:pPr>
+        <w:pStyle w:val="ListParagraph"/>
+        <w:numPr>
+          <w:ilvl w:val="0"/>
+          <w:numId w:val="13"/>
+        </w:numPr>
+        <w:rPr>
+          <w:sz w:val="24"/>
+          <w:lang w:val="lt-LT"/>
+        </w:rPr>
+      </w:pPr>
+      <w:r>
+        <w:rPr>
+          <w:sz w:val="24"/>
+          <w:lang w:val="lt-LT"/>
+        </w:rPr>
+        <w:t>Parametrizuoti tipai(</w:t>
+      </w:r>
+      <w:r>
+        <w:rPr>
+          <w:b/>
+          <w:sz w:val="24"/>
+          <w:lang w:val="lt-LT"/>
+        </w:rPr>
+        <w:t>generics</w:t>
+      </w:r>
+      <w:r>
+        <w:rPr>
+          <w:sz w:val="24"/>
+          <w:lang w:val="lt-LT"/>
+        </w:rPr>
+        <w:t>) – Realiai veikia kaip C++ Template, taip pat sumažina klaidų kiekį, nes tikrinimas vyksta kompiliavimo metu</w:t>
+      </w:r>
+      <w:r>
+        <w:rPr>
+          <w:sz w:val="24"/>
+          <w:lang w:val="lt-LT"/>
+        </w:rPr>
+        <w:t xml:space="preserve">. Negalima turėti statinių </w:t>
+      </w:r>
+      <w:r>
+        <w:rPr>
+          <w:b/>
+          <w:sz w:val="24"/>
+          <w:lang w:val="lt-LT"/>
+        </w:rPr>
+        <w:t>generics</w:t>
+      </w:r>
+      <w:r>
+        <w:rPr>
+          <w:sz w:val="24"/>
+          <w:lang w:val="lt-LT"/>
+        </w:rPr>
+        <w:t xml:space="preserve"> kintamųjų</w:t>
+      </w:r>
+    </w:p>
+    <w:p>
+      <w:pPr>
+        <w:pStyle w:val="ListParagraph"/>
+        <w:numPr>
+          <w:ilvl w:val="0"/>
+          <w:numId w:val="13"/>
+        </w:numPr>
+        <w:rPr>
+          <w:sz w:val="24"/>
+          <w:lang w:val="lt-LT"/>
+        </w:rPr>
+      </w:pPr>
+      <w:r>
+        <w:rPr>
+          <w:sz w:val="24"/>
+          <w:lang w:val="lt-LT"/>
+        </w:rPr>
+        <w:t xml:space="preserve">For ciklo iteravimas – Seniau reikėjo naudoti iteratorius, o dabar yra </w:t>
+      </w:r>
+      <w:r>
+        <w:rPr>
+          <w:color w:val="FF0000"/>
+          <w:sz w:val="24"/>
+          <w:lang w:val="lt-LT"/>
+        </w:rPr>
+        <w:t>for( obj : c)</w:t>
+      </w:r>
+    </w:p>
+    <w:p>
+      <w:pPr>
+        <w:pStyle w:val="ListParagraph"/>
+        <w:numPr>
+          <w:ilvl w:val="0"/>
+          <w:numId w:val="13"/>
+        </w:numPr>
+        <w:rPr>
+          <w:sz w:val="24"/>
+          <w:lang w:val="lt-LT"/>
+        </w:rPr>
+      </w:pPr>
+      <w:r>
+        <w:rPr>
+          <w:sz w:val="24"/>
+          <w:lang w:val="lt-LT"/>
+        </w:rPr>
+        <w:t>Collection&lt;</w:t>
+      </w:r>
+      <w:r>
+        <w:rPr>
+          <w:b/>
+          <w:sz w:val="24"/>
+          <w:lang w:val="lt-LT"/>
+        </w:rPr>
+        <w:t>?</w:t>
+      </w:r>
+      <w:r>
+        <w:rPr>
+          <w:sz w:val="24"/>
+          <w:lang w:val="lt-LT"/>
+        </w:rPr>
+        <w:t>&gt; - Visų kolek</w:t>
+      </w:r>
+      <w:r>
+        <w:rPr>
+          <w:sz w:val="24"/>
+          <w:lang w:val="lt-LT"/>
+        </w:rPr>
+        <w:t>cijų supertipas.</w:t>
+      </w:r>
+    </w:p>
+    <w:p>
+      <w:pPr>
+        <w:pStyle w:val="ListParagraph"/>
+        <w:numPr>
+          <w:ilvl w:val="0"/>
+          <w:numId w:val="13"/>
+        </w:numPr>
+        <w:rPr>
+          <w:sz w:val="24"/>
+          <w:lang w:val="lt-LT"/>
+        </w:rPr>
+      </w:pPr>
+      <w:r>
+        <w:rPr>
+          <w:sz w:val="24"/>
+          <w:lang w:val="lt-LT"/>
+        </w:rPr>
+        <w:t xml:space="preserve">Collections&lt; ? extends </w:t>
+      </w:r>
+      <w:r>
+        <w:rPr>
+          <w:b/>
+          <w:sz w:val="24"/>
+          <w:lang w:val="lt-LT"/>
+        </w:rPr>
+        <w:t>class</w:t>
+      </w:r>
+      <w:r>
+        <w:rPr>
+          <w:sz w:val="24"/>
+          <w:lang w:val="lt-LT"/>
+        </w:rPr>
+        <w:t xml:space="preserve">&gt; - Leidžia naudoti betkokius </w:t>
+      </w:r>
+      <w:r>
+        <w:rPr>
+          <w:b/>
+          <w:sz w:val="24"/>
+          <w:lang w:val="lt-LT"/>
+        </w:rPr>
+        <w:t>class</w:t>
+      </w:r>
+      <w:r>
+        <w:rPr>
+          <w:sz w:val="24"/>
+          <w:lang w:val="lt-LT"/>
+        </w:rPr>
+        <w:t xml:space="preserve"> vaikus arba pačia </w:t>
+      </w:r>
+      <w:r>
+        <w:rPr>
+          <w:b/>
+          <w:sz w:val="24"/>
+          <w:lang w:val="lt-LT"/>
+        </w:rPr>
+        <w:t>class</w:t>
+      </w:r>
+      <w:r>
+        <w:rPr>
+          <w:sz w:val="24"/>
+          <w:lang w:val="lt-LT"/>
+        </w:rPr>
+        <w:t>, kaip tipą collection‘ui</w:t>
+      </w:r>
+    </w:p>
+    <w:p>
+      <w:pPr>
+        <w:pStyle w:val="ListParagraph"/>
+        <w:numPr>
+          <w:ilvl w:val="0"/>
+          <w:numId w:val="13"/>
+        </w:numPr>
+        <w:rPr>
+          <w:sz w:val="24"/>
+          <w:lang w:val="lt-LT"/>
+        </w:rPr>
+      </w:pPr>
+      <w:r>
+        <w:rPr>
+          <w:b/>
+          <w:sz w:val="24"/>
+          <w:lang w:val="lt-LT"/>
+        </w:rPr>
+        <w:t xml:space="preserve">ENUM – </w:t>
+      </w:r>
+      <w:r>
+        <w:rPr>
+          <w:sz w:val="24"/>
+          <w:lang w:val="lt-LT"/>
+        </w:rPr>
+        <w:t>Enumeracijos, tai realiai klasė, kurios objektai, konstantiniai elementai.</w:t>
+      </w:r>
+    </w:p>
+    <w:p>
+      <w:pPr>
+        <w:pStyle w:val="ListParagraph"/>
+        <w:numPr>
+          <w:ilvl w:val="0"/>
+          <w:numId w:val="13"/>
+        </w:numPr>
+        <w:rPr>
+          <w:sz w:val="24"/>
+          <w:lang w:val="lt-LT"/>
+        </w:rPr>
+      </w:pPr>
+      <w:r>
+        <w:rPr>
+          <w:b/>
+          <w:sz w:val="24"/>
+          <w:lang w:val="lt-LT"/>
+        </w:rPr>
+        <w:t>Lambda –</w:t>
+      </w:r>
+      <w:r>
+        <w:rPr>
+          <w:sz w:val="24"/>
+          <w:lang w:val="lt-LT"/>
+        </w:rPr>
+        <w:t xml:space="preserve"> Supaprastina kodą ir palengvina funkcinį programavimą.</w:t>
       </w:r>
       <w:bookmarkStart w:id="0" w:name="_GoBack"/>
       <w:bookmarkEnd w:id="0"/>
-    </w:p>
-    <w:p>
-      <w:pPr>
-        <w:rPr>
-          <w:sz w:val="24"/>
-          <w:lang w:val="lt-LT"/>
-        </w:rPr>
-      </w:pPr>
-    </w:p>
-    <w:p>
-      <w:pPr>
-        <w:rPr>
-          <w:sz w:val="24"/>
-          <w:lang w:val="lt-LT"/>
-        </w:rPr>
-      </w:pPr>
     </w:p>
     <w:sectPr>
       <w:pgSz w:w="12240" w:h="15840"/>
@@ -2367,6 +3556,264 @@
 <file path=word/numbering.xml><?xml version="1.0" encoding="utf-8"?>
 <w:numbering xmlns:wpc="http://schemas.microsoft.com/office/word/2010/wordprocessingCanvas" xmlns:cx="http://schemas.microsoft.com/office/drawing/2014/chartex" xmlns:cx1="http://schemas.microsoft.com/office/drawing/2015/9/8/chartex" xmlns:mc="http://schemas.openxmlformats.org/markup-compatibility/2006" xmlns:o="urn:schemas-microsoft-com:office:office" xmlns:r="http://schemas.openxmlformats.org/officeDocument/2006/relationships" xmlns:m="http://schemas.openxmlformats.org/officeDocument/2006/math" xmlns:v="urn:schemas-microsoft-com:vml" xmlns:wp14="http://schemas.microsoft.com/office/word/2010/wordprocessingDrawing" xmlns:wp="http://schemas.openxmlformats.org/drawingml/2006/wordprocessingDrawing" xmlns:w10="urn:schemas-microsoft-com:office:word" xmlns:w="http://schemas.openxmlformats.org/wordprocessingml/2006/main" xmlns:w14="http://schemas.microsoft.com/office/word/2010/wordml" xmlns:w15="http://schemas.microsoft.com/office/word/2012/wordml" xmlns:w16se="http://schemas.microsoft.com/office/word/2015/wordml/symex" xmlns:wpg="http://schemas.microsoft.com/office/word/2010/wordprocessingGroup" xmlns:wpi="http://schemas.microsoft.com/office/word/2010/wordprocessingInk" xmlns:wne="http://schemas.microsoft.com/office/word/2006/wordml" xmlns:wps="http://schemas.microsoft.com/office/word/2010/wordprocessingShape" mc:Ignorable="w14 w15 w16se wp14">
   <w:abstractNum w:abstractNumId="0" w15:restartNumberingAfterBreak="0">
+    <w:nsid w:val="0076554C"/>
+    <w:multiLevelType w:val="hybridMultilevel"/>
+    <w:tmpl w:val="FDF089BA"/>
+    <w:lvl w:ilvl="0" w:tplc="0409000F">
+      <w:start w:val="1"/>
+      <w:numFmt w:val="decimal"/>
+      <w:lvlText w:val="%1."/>
+      <w:lvlJc w:val="left"/>
+      <w:pPr>
+        <w:ind w:left="720" w:hanging="360"/>
+      </w:pPr>
+    </w:lvl>
+    <w:lvl w:ilvl="1" w:tplc="04090019" w:tentative="1">
+      <w:start w:val="1"/>
+      <w:numFmt w:val="lowerLetter"/>
+      <w:lvlText w:val="%2."/>
+      <w:lvlJc w:val="left"/>
+      <w:pPr>
+        <w:ind w:left="1440" w:hanging="360"/>
+      </w:pPr>
+    </w:lvl>
+    <w:lvl w:ilvl="2" w:tplc="0409001B" w:tentative="1">
+      <w:start w:val="1"/>
+      <w:numFmt w:val="lowerRoman"/>
+      <w:lvlText w:val="%3."/>
+      <w:lvlJc w:val="right"/>
+      <w:pPr>
+        <w:ind w:left="2160" w:hanging="180"/>
+      </w:pPr>
+    </w:lvl>
+    <w:lvl w:ilvl="3" w:tplc="0409000F" w:tentative="1">
+      <w:start w:val="1"/>
+      <w:numFmt w:val="decimal"/>
+      <w:lvlText w:val="%4."/>
+      <w:lvlJc w:val="left"/>
+      <w:pPr>
+        <w:ind w:left="2880" w:hanging="360"/>
+      </w:pPr>
+    </w:lvl>
+    <w:lvl w:ilvl="4" w:tplc="04090019" w:tentative="1">
+      <w:start w:val="1"/>
+      <w:numFmt w:val="lowerLetter"/>
+      <w:lvlText w:val="%5."/>
+      <w:lvlJc w:val="left"/>
+      <w:pPr>
+        <w:ind w:left="3600" w:hanging="360"/>
+      </w:pPr>
+    </w:lvl>
+    <w:lvl w:ilvl="5" w:tplc="0409001B" w:tentative="1">
+      <w:start w:val="1"/>
+      <w:numFmt w:val="lowerRoman"/>
+      <w:lvlText w:val="%6."/>
+      <w:lvlJc w:val="right"/>
+      <w:pPr>
+        <w:ind w:left="4320" w:hanging="180"/>
+      </w:pPr>
+    </w:lvl>
+    <w:lvl w:ilvl="6" w:tplc="0409000F" w:tentative="1">
+      <w:start w:val="1"/>
+      <w:numFmt w:val="decimal"/>
+      <w:lvlText w:val="%7."/>
+      <w:lvlJc w:val="left"/>
+      <w:pPr>
+        <w:ind w:left="5040" w:hanging="360"/>
+      </w:pPr>
+    </w:lvl>
+    <w:lvl w:ilvl="7" w:tplc="04090019" w:tentative="1">
+      <w:start w:val="1"/>
+      <w:numFmt w:val="lowerLetter"/>
+      <w:lvlText w:val="%8."/>
+      <w:lvlJc w:val="left"/>
+      <w:pPr>
+        <w:ind w:left="5760" w:hanging="360"/>
+      </w:pPr>
+    </w:lvl>
+    <w:lvl w:ilvl="8" w:tplc="0409001B" w:tentative="1">
+      <w:start w:val="1"/>
+      <w:numFmt w:val="lowerRoman"/>
+      <w:lvlText w:val="%9."/>
+      <w:lvlJc w:val="right"/>
+      <w:pPr>
+        <w:ind w:left="6480" w:hanging="180"/>
+      </w:pPr>
+    </w:lvl>
+  </w:abstractNum>
+  <w:abstractNum w:abstractNumId="1" w15:restartNumberingAfterBreak="0">
+    <w:nsid w:val="028851AD"/>
+    <w:multiLevelType w:val="hybridMultilevel"/>
+    <w:tmpl w:val="268C3954"/>
+    <w:lvl w:ilvl="0" w:tplc="0409000F">
+      <w:start w:val="1"/>
+      <w:numFmt w:val="decimal"/>
+      <w:lvlText w:val="%1."/>
+      <w:lvlJc w:val="left"/>
+      <w:pPr>
+        <w:ind w:left="720" w:hanging="360"/>
+      </w:pPr>
+    </w:lvl>
+    <w:lvl w:ilvl="1" w:tplc="04090019" w:tentative="1">
+      <w:start w:val="1"/>
+      <w:numFmt w:val="lowerLetter"/>
+      <w:lvlText w:val="%2."/>
+      <w:lvlJc w:val="left"/>
+      <w:pPr>
+        <w:ind w:left="1440" w:hanging="360"/>
+      </w:pPr>
+    </w:lvl>
+    <w:lvl w:ilvl="2" w:tplc="0409001B" w:tentative="1">
+      <w:start w:val="1"/>
+      <w:numFmt w:val="lowerRoman"/>
+      <w:lvlText w:val="%3."/>
+      <w:lvlJc w:val="right"/>
+      <w:pPr>
+        <w:ind w:left="2160" w:hanging="180"/>
+      </w:pPr>
+    </w:lvl>
+    <w:lvl w:ilvl="3" w:tplc="0409000F" w:tentative="1">
+      <w:start w:val="1"/>
+      <w:numFmt w:val="decimal"/>
+      <w:lvlText w:val="%4."/>
+      <w:lvlJc w:val="left"/>
+      <w:pPr>
+        <w:ind w:left="2880" w:hanging="360"/>
+      </w:pPr>
+    </w:lvl>
+    <w:lvl w:ilvl="4" w:tplc="04090019" w:tentative="1">
+      <w:start w:val="1"/>
+      <w:numFmt w:val="lowerLetter"/>
+      <w:lvlText w:val="%5."/>
+      <w:lvlJc w:val="left"/>
+      <w:pPr>
+        <w:ind w:left="3600" w:hanging="360"/>
+      </w:pPr>
+    </w:lvl>
+    <w:lvl w:ilvl="5" w:tplc="0409001B" w:tentative="1">
+      <w:start w:val="1"/>
+      <w:numFmt w:val="lowerRoman"/>
+      <w:lvlText w:val="%6."/>
+      <w:lvlJc w:val="right"/>
+      <w:pPr>
+        <w:ind w:left="4320" w:hanging="180"/>
+      </w:pPr>
+    </w:lvl>
+    <w:lvl w:ilvl="6" w:tplc="0409000F" w:tentative="1">
+      <w:start w:val="1"/>
+      <w:numFmt w:val="decimal"/>
+      <w:lvlText w:val="%7."/>
+      <w:lvlJc w:val="left"/>
+      <w:pPr>
+        <w:ind w:left="5040" w:hanging="360"/>
+      </w:pPr>
+    </w:lvl>
+    <w:lvl w:ilvl="7" w:tplc="04090019" w:tentative="1">
+      <w:start w:val="1"/>
+      <w:numFmt w:val="lowerLetter"/>
+      <w:lvlText w:val="%8."/>
+      <w:lvlJc w:val="left"/>
+      <w:pPr>
+        <w:ind w:left="5760" w:hanging="360"/>
+      </w:pPr>
+    </w:lvl>
+    <w:lvl w:ilvl="8" w:tplc="0409001B" w:tentative="1">
+      <w:start w:val="1"/>
+      <w:numFmt w:val="lowerRoman"/>
+      <w:lvlText w:val="%9."/>
+      <w:lvlJc w:val="right"/>
+      <w:pPr>
+        <w:ind w:left="6480" w:hanging="180"/>
+      </w:pPr>
+    </w:lvl>
+  </w:abstractNum>
+  <w:abstractNum w:abstractNumId="2" w15:restartNumberingAfterBreak="0">
+    <w:nsid w:val="03FC19A0"/>
+    <w:multiLevelType w:val="hybridMultilevel"/>
+    <w:tmpl w:val="ACDC0B38"/>
+    <w:lvl w:ilvl="0" w:tplc="0409000F">
+      <w:start w:val="1"/>
+      <w:numFmt w:val="decimal"/>
+      <w:lvlText w:val="%1."/>
+      <w:lvlJc w:val="left"/>
+      <w:pPr>
+        <w:ind w:left="720" w:hanging="360"/>
+      </w:pPr>
+    </w:lvl>
+    <w:lvl w:ilvl="1" w:tplc="04090019" w:tentative="1">
+      <w:start w:val="1"/>
+      <w:numFmt w:val="lowerLetter"/>
+      <w:lvlText w:val="%2."/>
+      <w:lvlJc w:val="left"/>
+      <w:pPr>
+        <w:ind w:left="1440" w:hanging="360"/>
+      </w:pPr>
+    </w:lvl>
+    <w:lvl w:ilvl="2" w:tplc="0409001B" w:tentative="1">
+      <w:start w:val="1"/>
+      <w:numFmt w:val="lowerRoman"/>
+      <w:lvlText w:val="%3."/>
+      <w:lvlJc w:val="right"/>
+      <w:pPr>
+        <w:ind w:left="2160" w:hanging="180"/>
+      </w:pPr>
+    </w:lvl>
+    <w:lvl w:ilvl="3" w:tplc="0409000F" w:tentative="1">
+      <w:start w:val="1"/>
+      <w:numFmt w:val="decimal"/>
+      <w:lvlText w:val="%4."/>
+      <w:lvlJc w:val="left"/>
+      <w:pPr>
+        <w:ind w:left="2880" w:hanging="360"/>
+      </w:pPr>
+    </w:lvl>
+    <w:lvl w:ilvl="4" w:tplc="04090019" w:tentative="1">
+      <w:start w:val="1"/>
+      <w:numFmt w:val="lowerLetter"/>
+      <w:lvlText w:val="%5."/>
+      <w:lvlJc w:val="left"/>
+      <w:pPr>
+        <w:ind w:left="3600" w:hanging="360"/>
+      </w:pPr>
+    </w:lvl>
+    <w:lvl w:ilvl="5" w:tplc="0409001B" w:tentative="1">
+      <w:start w:val="1"/>
+      <w:numFmt w:val="lowerRoman"/>
+      <w:lvlText w:val="%6."/>
+      <w:lvlJc w:val="right"/>
+      <w:pPr>
+        <w:ind w:left="4320" w:hanging="180"/>
+      </w:pPr>
+    </w:lvl>
+    <w:lvl w:ilvl="6" w:tplc="0409000F" w:tentative="1">
+      <w:start w:val="1"/>
+      <w:numFmt w:val="decimal"/>
+      <w:lvlText w:val="%7."/>
+      <w:lvlJc w:val="left"/>
+      <w:pPr>
+        <w:ind w:left="5040" w:hanging="360"/>
+      </w:pPr>
+    </w:lvl>
+    <w:lvl w:ilvl="7" w:tplc="04090019" w:tentative="1">
+      <w:start w:val="1"/>
+      <w:numFmt w:val="lowerLetter"/>
+      <w:lvlText w:val="%8."/>
+      <w:lvlJc w:val="left"/>
+      <w:pPr>
+        <w:ind w:left="5760" w:hanging="360"/>
+      </w:pPr>
+    </w:lvl>
+    <w:lvl w:ilvl="8" w:tplc="0409001B" w:tentative="1">
+      <w:start w:val="1"/>
+      <w:numFmt w:val="lowerRoman"/>
+      <w:lvlText w:val="%9."/>
+      <w:lvlJc w:val="right"/>
+      <w:pPr>
+        <w:ind w:left="6480" w:hanging="180"/>
+      </w:pPr>
+    </w:lvl>
+  </w:abstractNum>
+  <w:abstractNum w:abstractNumId="3" w15:restartNumberingAfterBreak="0">
     <w:nsid w:val="0D484858"/>
     <w:multiLevelType w:val="hybridMultilevel"/>
     <w:tmpl w:val="1E04CBF6"/>
@@ -2479,7 +3926,7 @@
       </w:rPr>
     </w:lvl>
   </w:abstractNum>
-  <w:abstractNum w:abstractNumId="1" w15:restartNumberingAfterBreak="0">
+  <w:abstractNum w:abstractNumId="4" w15:restartNumberingAfterBreak="0">
     <w:nsid w:val="12D47187"/>
     <w:multiLevelType w:val="hybridMultilevel"/>
     <w:tmpl w:val="17F8FE16"/>
@@ -2565,7 +4012,7 @@
       </w:pPr>
     </w:lvl>
   </w:abstractNum>
-  <w:abstractNum w:abstractNumId="2" w15:restartNumberingAfterBreak="0">
+  <w:abstractNum w:abstractNumId="5" w15:restartNumberingAfterBreak="0">
     <w:nsid w:val="1A65533F"/>
     <w:multiLevelType w:val="hybridMultilevel"/>
     <w:tmpl w:val="C73AB1D0"/>
@@ -2678,7 +4125,120 @@
       </w:rPr>
     </w:lvl>
   </w:abstractNum>
-  <w:abstractNum w:abstractNumId="3" w15:restartNumberingAfterBreak="0">
+  <w:abstractNum w:abstractNumId="6" w15:restartNumberingAfterBreak="0">
+    <w:nsid w:val="41790305"/>
+    <w:multiLevelType w:val="hybridMultilevel"/>
+    <w:tmpl w:val="12300244"/>
+    <w:lvl w:ilvl="0" w:tplc="04090001">
+      <w:start w:val="1"/>
+      <w:numFmt w:val="bullet"/>
+      <w:lvlText w:val=""/>
+      <w:lvlJc w:val="left"/>
+      <w:pPr>
+        <w:ind w:left="780" w:hanging="360"/>
+      </w:pPr>
+      <w:rPr>
+        <w:rFonts w:ascii="Symbol" w:hAnsi="Symbol" w:hint="default"/>
+      </w:rPr>
+    </w:lvl>
+    <w:lvl w:ilvl="1" w:tplc="04090003" w:tentative="1">
+      <w:start w:val="1"/>
+      <w:numFmt w:val="bullet"/>
+      <w:lvlText w:val="o"/>
+      <w:lvlJc w:val="left"/>
+      <w:pPr>
+        <w:ind w:left="1500" w:hanging="360"/>
+      </w:pPr>
+      <w:rPr>
+        <w:rFonts w:ascii="Courier New" w:hAnsi="Courier New" w:cs="Courier New" w:hint="default"/>
+      </w:rPr>
+    </w:lvl>
+    <w:lvl w:ilvl="2" w:tplc="04090005" w:tentative="1">
+      <w:start w:val="1"/>
+      <w:numFmt w:val="bullet"/>
+      <w:lvlText w:val=""/>
+      <w:lvlJc w:val="left"/>
+      <w:pPr>
+        <w:ind w:left="2220" w:hanging="360"/>
+      </w:pPr>
+      <w:rPr>
+        <w:rFonts w:ascii="Wingdings" w:hAnsi="Wingdings" w:hint="default"/>
+      </w:rPr>
+    </w:lvl>
+    <w:lvl w:ilvl="3" w:tplc="04090001" w:tentative="1">
+      <w:start w:val="1"/>
+      <w:numFmt w:val="bullet"/>
+      <w:lvlText w:val=""/>
+      <w:lvlJc w:val="left"/>
+      <w:pPr>
+        <w:ind w:left="2940" w:hanging="360"/>
+      </w:pPr>
+      <w:rPr>
+        <w:rFonts w:ascii="Symbol" w:hAnsi="Symbol" w:hint="default"/>
+      </w:rPr>
+    </w:lvl>
+    <w:lvl w:ilvl="4" w:tplc="04090003" w:tentative="1">
+      <w:start w:val="1"/>
+      <w:numFmt w:val="bullet"/>
+      <w:lvlText w:val="o"/>
+      <w:lvlJc w:val="left"/>
+      <w:pPr>
+        <w:ind w:left="3660" w:hanging="360"/>
+      </w:pPr>
+      <w:rPr>
+        <w:rFonts w:ascii="Courier New" w:hAnsi="Courier New" w:cs="Courier New" w:hint="default"/>
+      </w:rPr>
+    </w:lvl>
+    <w:lvl w:ilvl="5" w:tplc="04090005" w:tentative="1">
+      <w:start w:val="1"/>
+      <w:numFmt w:val="bullet"/>
+      <w:lvlText w:val=""/>
+      <w:lvlJc w:val="left"/>
+      <w:pPr>
+        <w:ind w:left="4380" w:hanging="360"/>
+      </w:pPr>
+      <w:rPr>
+        <w:rFonts w:ascii="Wingdings" w:hAnsi="Wingdings" w:hint="default"/>
+      </w:rPr>
+    </w:lvl>
+    <w:lvl w:ilvl="6" w:tplc="04090001" w:tentative="1">
+      <w:start w:val="1"/>
+      <w:numFmt w:val="bullet"/>
+      <w:lvlText w:val=""/>
+      <w:lvlJc w:val="left"/>
+      <w:pPr>
+        <w:ind w:left="5100" w:hanging="360"/>
+      </w:pPr>
+      <w:rPr>
+        <w:rFonts w:ascii="Symbol" w:hAnsi="Symbol" w:hint="default"/>
+      </w:rPr>
+    </w:lvl>
+    <w:lvl w:ilvl="7" w:tplc="04090003" w:tentative="1">
+      <w:start w:val="1"/>
+      <w:numFmt w:val="bullet"/>
+      <w:lvlText w:val="o"/>
+      <w:lvlJc w:val="left"/>
+      <w:pPr>
+        <w:ind w:left="5820" w:hanging="360"/>
+      </w:pPr>
+      <w:rPr>
+        <w:rFonts w:ascii="Courier New" w:hAnsi="Courier New" w:cs="Courier New" w:hint="default"/>
+      </w:rPr>
+    </w:lvl>
+    <w:lvl w:ilvl="8" w:tplc="04090005" w:tentative="1">
+      <w:start w:val="1"/>
+      <w:numFmt w:val="bullet"/>
+      <w:lvlText w:val=""/>
+      <w:lvlJc w:val="left"/>
+      <w:pPr>
+        <w:ind w:left="6540" w:hanging="360"/>
+      </w:pPr>
+      <w:rPr>
+        <w:rFonts w:ascii="Wingdings" w:hAnsi="Wingdings" w:hint="default"/>
+      </w:rPr>
+    </w:lvl>
+  </w:abstractNum>
+  <w:abstractNum w:abstractNumId="7" w15:restartNumberingAfterBreak="0">
     <w:nsid w:val="5D1C395A"/>
     <w:multiLevelType w:val="hybridMultilevel"/>
     <w:tmpl w:val="D7DCC288"/>
@@ -2764,7 +4324,93 @@
       </w:pPr>
     </w:lvl>
   </w:abstractNum>
-  <w:abstractNum w:abstractNumId="4" w15:restartNumberingAfterBreak="0">
+  <w:abstractNum w:abstractNumId="8" w15:restartNumberingAfterBreak="0">
+    <w:nsid w:val="5D7F2177"/>
+    <w:multiLevelType w:val="hybridMultilevel"/>
+    <w:tmpl w:val="32BCC82C"/>
+    <w:lvl w:ilvl="0" w:tplc="0409000F">
+      <w:start w:val="1"/>
+      <w:numFmt w:val="decimal"/>
+      <w:lvlText w:val="%1."/>
+      <w:lvlJc w:val="left"/>
+      <w:pPr>
+        <w:ind w:left="720" w:hanging="360"/>
+      </w:pPr>
+    </w:lvl>
+    <w:lvl w:ilvl="1" w:tplc="04090019" w:tentative="1">
+      <w:start w:val="1"/>
+      <w:numFmt w:val="lowerLetter"/>
+      <w:lvlText w:val="%2."/>
+      <w:lvlJc w:val="left"/>
+      <w:pPr>
+        <w:ind w:left="1440" w:hanging="360"/>
+      </w:pPr>
+    </w:lvl>
+    <w:lvl w:ilvl="2" w:tplc="0409001B" w:tentative="1">
+      <w:start w:val="1"/>
+      <w:numFmt w:val="lowerRoman"/>
+      <w:lvlText w:val="%3."/>
+      <w:lvlJc w:val="right"/>
+      <w:pPr>
+        <w:ind w:left="2160" w:hanging="180"/>
+      </w:pPr>
+    </w:lvl>
+    <w:lvl w:ilvl="3" w:tplc="0409000F" w:tentative="1">
+      <w:start w:val="1"/>
+      <w:numFmt w:val="decimal"/>
+      <w:lvlText w:val="%4."/>
+      <w:lvlJc w:val="left"/>
+      <w:pPr>
+        <w:ind w:left="2880" w:hanging="360"/>
+      </w:pPr>
+    </w:lvl>
+    <w:lvl w:ilvl="4" w:tplc="04090019" w:tentative="1">
+      <w:start w:val="1"/>
+      <w:numFmt w:val="lowerLetter"/>
+      <w:lvlText w:val="%5."/>
+      <w:lvlJc w:val="left"/>
+      <w:pPr>
+        <w:ind w:left="3600" w:hanging="360"/>
+      </w:pPr>
+    </w:lvl>
+    <w:lvl w:ilvl="5" w:tplc="0409001B" w:tentative="1">
+      <w:start w:val="1"/>
+      <w:numFmt w:val="lowerRoman"/>
+      <w:lvlText w:val="%6."/>
+      <w:lvlJc w:val="right"/>
+      <w:pPr>
+        <w:ind w:left="4320" w:hanging="180"/>
+      </w:pPr>
+    </w:lvl>
+    <w:lvl w:ilvl="6" w:tplc="0409000F" w:tentative="1">
+      <w:start w:val="1"/>
+      <w:numFmt w:val="decimal"/>
+      <w:lvlText w:val="%7."/>
+      <w:lvlJc w:val="left"/>
+      <w:pPr>
+        <w:ind w:left="5040" w:hanging="360"/>
+      </w:pPr>
+    </w:lvl>
+    <w:lvl w:ilvl="7" w:tplc="04090019" w:tentative="1">
+      <w:start w:val="1"/>
+      <w:numFmt w:val="lowerLetter"/>
+      <w:lvlText w:val="%8."/>
+      <w:lvlJc w:val="left"/>
+      <w:pPr>
+        <w:ind w:left="5760" w:hanging="360"/>
+      </w:pPr>
+    </w:lvl>
+    <w:lvl w:ilvl="8" w:tplc="0409001B" w:tentative="1">
+      <w:start w:val="1"/>
+      <w:numFmt w:val="lowerRoman"/>
+      <w:lvlText w:val="%9."/>
+      <w:lvlJc w:val="right"/>
+      <w:pPr>
+        <w:ind w:left="6480" w:hanging="180"/>
+      </w:pPr>
+    </w:lvl>
+  </w:abstractNum>
+  <w:abstractNum w:abstractNumId="9" w15:restartNumberingAfterBreak="0">
     <w:nsid w:val="66C566C9"/>
     <w:multiLevelType w:val="hybridMultilevel"/>
     <w:tmpl w:val="FFC0ECBE"/>
@@ -2877,7 +4523,7 @@
       </w:rPr>
     </w:lvl>
   </w:abstractNum>
-  <w:abstractNum w:abstractNumId="5" w15:restartNumberingAfterBreak="0">
+  <w:abstractNum w:abstractNumId="10" w15:restartNumberingAfterBreak="0">
     <w:nsid w:val="792A069B"/>
     <w:multiLevelType w:val="hybridMultilevel"/>
     <w:tmpl w:val="51D81DA2"/>
@@ -2963,7 +4609,7 @@
       </w:pPr>
     </w:lvl>
   </w:abstractNum>
-  <w:abstractNum w:abstractNumId="6" w15:restartNumberingAfterBreak="0">
+  <w:abstractNum w:abstractNumId="11" w15:restartNumberingAfterBreak="0">
     <w:nsid w:val="7CB73C5D"/>
     <w:multiLevelType w:val="hybridMultilevel"/>
     <w:tmpl w:val="0E5AE45A"/>
@@ -3076,26 +4722,130 @@
       </w:rPr>
     </w:lvl>
   </w:abstractNum>
+  <w:abstractNum w:abstractNumId="12" w15:restartNumberingAfterBreak="0">
+    <w:nsid w:val="7E6405DA"/>
+    <w:multiLevelType w:val="hybridMultilevel"/>
+    <w:tmpl w:val="5AC82062"/>
+    <w:lvl w:ilvl="0" w:tplc="0409000F">
+      <w:start w:val="1"/>
+      <w:numFmt w:val="decimal"/>
+      <w:lvlText w:val="%1."/>
+      <w:lvlJc w:val="left"/>
+      <w:pPr>
+        <w:ind w:left="720" w:hanging="360"/>
+      </w:pPr>
+    </w:lvl>
+    <w:lvl w:ilvl="1" w:tplc="04090019" w:tentative="1">
+      <w:start w:val="1"/>
+      <w:numFmt w:val="lowerLetter"/>
+      <w:lvlText w:val="%2."/>
+      <w:lvlJc w:val="left"/>
+      <w:pPr>
+        <w:ind w:left="1440" w:hanging="360"/>
+      </w:pPr>
+    </w:lvl>
+    <w:lvl w:ilvl="2" w:tplc="0409001B" w:tentative="1">
+      <w:start w:val="1"/>
+      <w:numFmt w:val="lowerRoman"/>
+      <w:lvlText w:val="%3."/>
+      <w:lvlJc w:val="right"/>
+      <w:pPr>
+        <w:ind w:left="2160" w:hanging="180"/>
+      </w:pPr>
+    </w:lvl>
+    <w:lvl w:ilvl="3" w:tplc="0409000F" w:tentative="1">
+      <w:start w:val="1"/>
+      <w:numFmt w:val="decimal"/>
+      <w:lvlText w:val="%4."/>
+      <w:lvlJc w:val="left"/>
+      <w:pPr>
+        <w:ind w:left="2880" w:hanging="360"/>
+      </w:pPr>
+    </w:lvl>
+    <w:lvl w:ilvl="4" w:tplc="04090019" w:tentative="1">
+      <w:start w:val="1"/>
+      <w:numFmt w:val="lowerLetter"/>
+      <w:lvlText w:val="%5."/>
+      <w:lvlJc w:val="left"/>
+      <w:pPr>
+        <w:ind w:left="3600" w:hanging="360"/>
+      </w:pPr>
+    </w:lvl>
+    <w:lvl w:ilvl="5" w:tplc="0409001B" w:tentative="1">
+      <w:start w:val="1"/>
+      <w:numFmt w:val="lowerRoman"/>
+      <w:lvlText w:val="%6."/>
+      <w:lvlJc w:val="right"/>
+      <w:pPr>
+        <w:ind w:left="4320" w:hanging="180"/>
+      </w:pPr>
+    </w:lvl>
+    <w:lvl w:ilvl="6" w:tplc="0409000F" w:tentative="1">
+      <w:start w:val="1"/>
+      <w:numFmt w:val="decimal"/>
+      <w:lvlText w:val="%7."/>
+      <w:lvlJc w:val="left"/>
+      <w:pPr>
+        <w:ind w:left="5040" w:hanging="360"/>
+      </w:pPr>
+    </w:lvl>
+    <w:lvl w:ilvl="7" w:tplc="04090019" w:tentative="1">
+      <w:start w:val="1"/>
+      <w:numFmt w:val="lowerLetter"/>
+      <w:lvlText w:val="%8."/>
+      <w:lvlJc w:val="left"/>
+      <w:pPr>
+        <w:ind w:left="5760" w:hanging="360"/>
+      </w:pPr>
+    </w:lvl>
+    <w:lvl w:ilvl="8" w:tplc="0409001B" w:tentative="1">
+      <w:start w:val="1"/>
+      <w:numFmt w:val="lowerRoman"/>
+      <w:lvlText w:val="%9."/>
+      <w:lvlJc w:val="right"/>
+      <w:pPr>
+        <w:ind w:left="6480" w:hanging="180"/>
+      </w:pPr>
+    </w:lvl>
+  </w:abstractNum>
   <w:num w:numId="1">
+    <w:abstractNumId w:val="9"/>
+  </w:num>
+  <w:num w:numId="2">
+    <w:abstractNumId w:val="7"/>
+  </w:num>
+  <w:num w:numId="3">
     <w:abstractNumId w:val="4"/>
   </w:num>
-  <w:num w:numId="2">
+  <w:num w:numId="4">
     <w:abstractNumId w:val="3"/>
   </w:num>
-  <w:num w:numId="3">
-    <w:abstractNumId w:val="1"/>
+  <w:num w:numId="5">
+    <w:abstractNumId w:val="10"/>
   </w:num>
-  <w:num w:numId="4">
+  <w:num w:numId="6">
+    <w:abstractNumId w:val="11"/>
+  </w:num>
+  <w:num w:numId="7">
+    <w:abstractNumId w:val="5"/>
+  </w:num>
+  <w:num w:numId="8">
+    <w:abstractNumId w:val="12"/>
+  </w:num>
+  <w:num w:numId="9">
+    <w:abstractNumId w:val="6"/>
+  </w:num>
+  <w:num w:numId="10">
+    <w:abstractNumId w:val="8"/>
+  </w:num>
+  <w:num w:numId="11">
+    <w:abstractNumId w:val="2"/>
+  </w:num>
+  <w:num w:numId="12">
     <w:abstractNumId w:val="0"/>
   </w:num>
-  <w:num w:numId="5">
-    <w:abstractNumId w:val="5"/>
-  </w:num>
-  <w:num w:numId="6">
-    <w:abstractNumId w:val="6"/>
-  </w:num>
-  <w:num w:numId="7">
-    <w:abstractNumId w:val="2"/>
+  <w:num w:numId="13">
+    <w:abstractNumId w:val="1"/>
   </w:num>
 </w:numbering>
 </file>

</xml_diff>